<commit_message>
actualizacion de actas 25/09/2020
</commit_message>
<xml_diff>
--- a/Documentacion/Editable/ActasReuniones.docx
+++ b/Documentacion/Editable/ActasReuniones.docx
@@ -1301,7 +1301,15 @@
               </w:rPr>
             </w:pPr>
             <w:r>
-              <w:t xml:space="preserve">Nos reunimos por primera vez con todo el grupo, hablamos sobre el objetivo y la intención de desarrollar esta aplicación, asi mismo se creo el repositorio en Git Hub y el grupo en Teams para facilitar las reuniones, asignamos algunas tareas iniciales necesarias para el primer </w:t>
+              <w:t xml:space="preserve">Nos reunimos por primera vez con todo el grupo, hablamos sobre el objetivo y la intención de desarrollar esta aplicación, asi mismo se </w:t>
+            </w:r>
+            <w:proofErr w:type="spellStart"/>
+            <w:r>
+              <w:t>creo</w:t>
+            </w:r>
+            <w:proofErr w:type="spellEnd"/>
+            <w:r>
+              <w:t xml:space="preserve"> el repositorio en Git Hub y el grupo en Teams para facilitar las reuniones, asignamos algunas tareas iniciales necesarias para el primer </w:t>
             </w:r>
             <w:r>
               <w:t>documento.</w:t>
@@ -3917,7 +3925,23 @@
               </w:rPr>
             </w:pPr>
             <w:r>
-              <w:t xml:space="preserve">Se comenzaron lo primeros mockups reuniendo referencias de aplicaciones móviles similares, se planteo el uso de logos en “píxel art” para mantener el enfoque atractivo, asi mismo se asignó la creación de del logotipo con el mismo arte. </w:t>
+              <w:t xml:space="preserve">Se comenzaron </w:t>
+            </w:r>
+            <w:proofErr w:type="spellStart"/>
+            <w:r>
+              <w:t>lo</w:t>
+            </w:r>
+            <w:proofErr w:type="spellEnd"/>
+            <w:r>
+              <w:t xml:space="preserve"> primeros mockups reuniendo referencias de aplicaciones móviles similares, se </w:t>
+            </w:r>
+            <w:proofErr w:type="spellStart"/>
+            <w:r>
+              <w:t>planteo</w:t>
+            </w:r>
+            <w:proofErr w:type="spellEnd"/>
+            <w:r>
+              <w:t xml:space="preserve"> el uso de logos en “píxel art” para mantener el enfoque atractivo, asi mismo se asignó la creación de del logotipo con el mismo arte. </w:t>
             </w:r>
           </w:p>
         </w:tc>
@@ -7827,12 +7851,26 @@
               <w:rPr>
                 <w:rFonts w:cstheme="minorHAnsi"/>
               </w:rPr>
-              <w:t xml:space="preserve">Se reviso el diagrama de clases y el avance del frontend, se revisaron las clases virtuales y el progreso a futuro que podrá tener </w:t>
-            </w:r>
+              <w:t xml:space="preserve">Se reviso el diagrama de clases y el avance del </w:t>
+            </w:r>
+            <w:proofErr w:type="spellStart"/>
             <w:r>
               <w:rPr>
                 <w:rFonts w:cstheme="minorHAnsi"/>
               </w:rPr>
+              <w:t>frontend</w:t>
+            </w:r>
+            <w:proofErr w:type="spellEnd"/>
+            <w:r>
+              <w:rPr>
+                <w:rFonts w:cstheme="minorHAnsi"/>
+              </w:rPr>
+              <w:t xml:space="preserve">, se revisaron las clases virtuales y el progreso a futuro que podrá tener </w:t>
+            </w:r>
+            <w:r>
+              <w:rPr>
+                <w:rFonts w:cstheme="minorHAnsi"/>
+              </w:rPr>
               <w:t>el desarrollo</w:t>
             </w:r>
             <w:r>
@@ -7845,7 +7883,6 @@
         </w:tc>
       </w:tr>
     </w:tbl>
-    <w:p/>
     <w:p/>
     <w:tbl>
       <w:tblPr>
@@ -7858,6 +7895,7 @@
           <w:insideH w:val="single" w:sz="4" w:space="0" w:color="auto"/>
           <w:insideV w:val="single" w:sz="4" w:space="0" w:color="auto"/>
         </w:tblBorders>
+        <w:tblLayout w:type="fixed"/>
         <w:tblCellMar>
           <w:left w:w="70" w:type="dxa"/>
           <w:right w:w="70" w:type="dxa"/>
@@ -7980,13 +8018,7 @@
               <w:rPr>
                 <w:rFonts w:ascii="Gill Sans MT" w:hAnsi="Gill Sans MT" w:cs="Arial"/>
               </w:rPr>
-              <w:t>0</w:t>
-            </w:r>
-            <w:r>
-              <w:rPr>
-                <w:rFonts w:ascii="Gill Sans MT" w:hAnsi="Gill Sans MT" w:cs="Arial"/>
-              </w:rPr>
-              <w:t>7</w:t>
+              <w:t>07</w:t>
             </w:r>
           </w:p>
         </w:tc>
@@ -8332,25 +8364,7 @@
               <w:rPr>
                 <w:rFonts w:ascii="Gill Sans MT" w:hAnsi="Gill Sans MT" w:cs="Arial"/>
               </w:rPr>
-              <w:t>3:00</w:t>
-            </w:r>
-            <w:r>
-              <w:rPr>
-                <w:rFonts w:ascii="Gill Sans MT" w:hAnsi="Gill Sans MT" w:cs="Arial"/>
-              </w:rPr>
-              <w:t xml:space="preserve"> </w:t>
-            </w:r>
-            <w:r>
-              <w:rPr>
-                <w:rFonts w:ascii="Gill Sans MT" w:hAnsi="Gill Sans MT" w:cs="Arial"/>
-              </w:rPr>
-              <w:t>p</w:t>
-            </w:r>
-            <w:r>
-              <w:rPr>
-                <w:rFonts w:ascii="Gill Sans MT" w:hAnsi="Gill Sans MT" w:cs="Arial"/>
-              </w:rPr>
-              <w:t>m</w:t>
+              <w:t>3:00 pm</w:t>
             </w:r>
           </w:p>
         </w:tc>
@@ -8445,13 +8459,13 @@
               <w:rPr>
                 <w:rFonts w:ascii="Gill Sans MT" w:hAnsi="Gill Sans MT" w:cs="Arial"/>
               </w:rPr>
-              <w:t>p</w:t>
-            </w:r>
-            <w:r>
-              <w:rPr>
-                <w:rFonts w:ascii="Gill Sans MT" w:hAnsi="Gill Sans MT" w:cs="Arial"/>
-              </w:rPr>
-              <w:t>m</w:t>
+              <w:t xml:space="preserve">5:00 </w:t>
+            </w:r>
+            <w:r>
+              <w:rPr>
+                <w:rFonts w:ascii="Gill Sans MT" w:hAnsi="Gill Sans MT" w:cs="Arial"/>
+              </w:rPr>
+              <w:t>pm</w:t>
             </w:r>
           </w:p>
         </w:tc>
@@ -8848,6 +8862,43 @@
           </w:tcPr>
           <w:p>
             <w:r>
+              <w:t>Andrés Mateo Esteban Suarez</w:t>
+            </w:r>
+          </w:p>
+        </w:tc>
+        <w:tc>
+          <w:tcPr>
+            <w:tcW w:w="3260" w:type="dxa"/>
+            <w:vAlign w:val="center"/>
+          </w:tcPr>
+          <w:p>
+            <w:r>
+              <w:t>Ing. Sistemas.</w:t>
+            </w:r>
+          </w:p>
+        </w:tc>
+        <w:tc>
+          <w:tcPr>
+            <w:tcW w:w="2760" w:type="dxa"/>
+          </w:tcPr>
+          <w:p>
+            <w:r>
+              <w:t>Estudiante</w:t>
+            </w:r>
+          </w:p>
+        </w:tc>
+      </w:tr>
+      <w:tr>
+        <w:trPr>
+          <w:trHeight w:val="284"/>
+        </w:trPr>
+        <w:tc>
+          <w:tcPr>
+            <w:tcW w:w="3898" w:type="dxa"/>
+            <w:vAlign w:val="center"/>
+          </w:tcPr>
+          <w:p>
+            <w:r>
               <w:t>Jesús David Castillo Torres</w:t>
             </w:r>
           </w:p>
@@ -9021,14 +9072,7 @@
                 <w:b/>
                 <w:bCs/>
               </w:rPr>
-              <w:t>3</w:t>
-            </w:r>
-            <w:r>
-              <w:rPr>
-                <w:b/>
-                <w:bCs/>
-              </w:rPr>
-              <w:t>:00</w:t>
+              <w:t>3:00</w:t>
             </w:r>
             <w:r>
               <w:rPr>
@@ -9042,7 +9086,7 @@
                 <w:b/>
                 <w:bCs/>
               </w:rPr>
-              <w:t>a</w:t>
+              <w:t>p</w:t>
             </w:r>
             <w:r>
               <w:rPr>
@@ -9113,7 +9157,2597 @@
               <w:rPr>
                 <w:rFonts w:cstheme="minorHAnsi"/>
               </w:rPr>
-              <w:t>Se reviso el diagrama de clases y el avance del frontend, se revisaron las clases virtuales y el progreso a futuro que podrá tener el desarrollo.</w:t>
+              <w:t xml:space="preserve">Se reviso el diagrama de clases y el avance del </w:t>
+            </w:r>
+            <w:proofErr w:type="spellStart"/>
+            <w:r>
+              <w:rPr>
+                <w:rFonts w:cstheme="minorHAnsi"/>
+              </w:rPr>
+              <w:t>frontend</w:t>
+            </w:r>
+            <w:proofErr w:type="spellEnd"/>
+            <w:r>
+              <w:rPr>
+                <w:rFonts w:cstheme="minorHAnsi"/>
+              </w:rPr>
+              <w:t>, se revisaron las clases virtuales y el progreso a futuro que podrá tener el desarrollo.</w:t>
+            </w:r>
+          </w:p>
+        </w:tc>
+      </w:tr>
+    </w:tbl>
+    <w:p/>
+    <w:tbl>
+      <w:tblPr>
+        <w:tblW w:w="9918" w:type="dxa"/>
+        <w:tblBorders>
+          <w:top w:val="single" w:sz="4" w:space="0" w:color="auto"/>
+          <w:left w:val="single" w:sz="4" w:space="0" w:color="auto"/>
+          <w:bottom w:val="single" w:sz="4" w:space="0" w:color="auto"/>
+          <w:right w:val="single" w:sz="4" w:space="0" w:color="auto"/>
+          <w:insideH w:val="single" w:sz="4" w:space="0" w:color="auto"/>
+          <w:insideV w:val="single" w:sz="4" w:space="0" w:color="auto"/>
+        </w:tblBorders>
+        <w:tblCellMar>
+          <w:left w:w="70" w:type="dxa"/>
+          <w:right w:w="70" w:type="dxa"/>
+        </w:tblCellMar>
+        <w:tblLook w:val="0000" w:firstRow="0" w:lastRow="0" w:firstColumn="0" w:lastColumn="0" w:noHBand="0" w:noVBand="0"/>
+      </w:tblPr>
+      <w:tblGrid>
+        <w:gridCol w:w="2410"/>
+        <w:gridCol w:w="4389"/>
+        <w:gridCol w:w="1418"/>
+        <w:gridCol w:w="1701"/>
+      </w:tblGrid>
+      <w:tr>
+        <w:trPr>
+          <w:trHeight w:val="270"/>
+        </w:trPr>
+        <w:tc>
+          <w:tcPr>
+            <w:tcW w:w="2410" w:type="dxa"/>
+            <w:shd w:val="clear" w:color="auto" w:fill="0054A7"/>
+            <w:vAlign w:val="center"/>
+          </w:tcPr>
+          <w:p>
+            <w:pPr>
+              <w:rPr>
+                <w:rFonts w:ascii="Gill Sans MT" w:hAnsi="Gill Sans MT" w:cs="Arial"/>
+                <w:b/>
+                <w:bCs/>
+                <w:color w:val="FFFFFF"/>
+              </w:rPr>
+            </w:pPr>
+            <w:r>
+              <w:lastRenderedPageBreak/>
+              <w:br w:type="page"/>
+            </w:r>
+            <w:r>
+              <w:rPr>
+                <w:rFonts w:ascii="Gill Sans MT" w:hAnsi="Gill Sans MT" w:cs="Arial"/>
+                <w:b/>
+                <w:bCs/>
+                <w:color w:val="FFFFFF" w:themeColor="background1"/>
+              </w:rPr>
+              <w:t>MACROPROCESO</w:t>
+            </w:r>
+            <w:r>
+              <w:rPr>
+                <w:rFonts w:ascii="Gill Sans MT" w:hAnsi="Gill Sans MT" w:cs="Arial"/>
+                <w:b/>
+                <w:bCs/>
+                <w:color w:val="FFFFFF"/>
+              </w:rPr>
+              <w:t xml:space="preserve"> </w:t>
+            </w:r>
+          </w:p>
+        </w:tc>
+        <w:tc>
+          <w:tcPr>
+            <w:tcW w:w="4389" w:type="dxa"/>
+            <w:vAlign w:val="center"/>
+          </w:tcPr>
+          <w:p>
+            <w:pPr>
+              <w:rPr>
+                <w:rFonts w:ascii="Gill Sans MT" w:hAnsi="Gill Sans MT" w:cs="Arial"/>
+              </w:rPr>
+            </w:pPr>
+            <w:r>
+              <w:rPr>
+                <w:rFonts w:ascii="Gill Sans MT" w:hAnsi="Gill Sans MT" w:cs="Arial"/>
+              </w:rPr>
+              <w:t>Planeación de exposición y desarrollo semanal</w:t>
+            </w:r>
+          </w:p>
+        </w:tc>
+        <w:tc>
+          <w:tcPr>
+            <w:tcW w:w="1418" w:type="dxa"/>
+            <w:shd w:val="clear" w:color="auto" w:fill="0054A7"/>
+            <w:vAlign w:val="center"/>
+          </w:tcPr>
+          <w:p>
+            <w:pPr>
+              <w:rPr>
+                <w:rFonts w:ascii="Gill Sans MT" w:hAnsi="Gill Sans MT" w:cs="Arial"/>
+              </w:rPr>
+            </w:pPr>
+            <w:r>
+              <w:rPr>
+                <w:rFonts w:ascii="Gill Sans MT" w:hAnsi="Gill Sans MT" w:cs="Arial"/>
+                <w:b/>
+                <w:bCs/>
+                <w:color w:val="FFFFFF" w:themeColor="background1"/>
+              </w:rPr>
+              <w:t>ACTA</w:t>
+            </w:r>
+            <w:r>
+              <w:rPr>
+                <w:rFonts w:ascii="Gill Sans MT" w:hAnsi="Gill Sans MT" w:cs="Arial"/>
+                <w:b/>
+                <w:bCs/>
+                <w:color w:val="FFFFFF"/>
+              </w:rPr>
+              <w:t xml:space="preserve"> No.</w:t>
+            </w:r>
+          </w:p>
+        </w:tc>
+        <w:tc>
+          <w:tcPr>
+            <w:tcW w:w="1701" w:type="dxa"/>
+            <w:vAlign w:val="center"/>
+          </w:tcPr>
+          <w:p>
+            <w:pPr>
+              <w:jc w:val="center"/>
+              <w:rPr>
+                <w:rFonts w:ascii="Gill Sans MT" w:hAnsi="Gill Sans MT" w:cs="Arial"/>
+              </w:rPr>
+            </w:pPr>
+            <w:r>
+              <w:rPr>
+                <w:rFonts w:ascii="Gill Sans MT" w:hAnsi="Gill Sans MT" w:cs="Arial"/>
+              </w:rPr>
+              <w:t>08</w:t>
+            </w:r>
+          </w:p>
+        </w:tc>
+      </w:tr>
+    </w:tbl>
+    <w:p>
+      <w:pPr>
+        <w:rPr>
+          <w:rFonts w:ascii="Gill Sans MT" w:hAnsi="Gill Sans MT" w:cs="Arial"/>
+          <w:sz w:val="18"/>
+          <w:szCs w:val="18"/>
+        </w:rPr>
+      </w:pPr>
+    </w:p>
+    <w:tbl>
+      <w:tblPr>
+        <w:tblW w:w="9918" w:type="dxa"/>
+        <w:tblBorders>
+          <w:top w:val="single" w:sz="4" w:space="0" w:color="auto"/>
+          <w:left w:val="single" w:sz="4" w:space="0" w:color="auto"/>
+          <w:bottom w:val="single" w:sz="4" w:space="0" w:color="auto"/>
+          <w:right w:val="single" w:sz="4" w:space="0" w:color="auto"/>
+          <w:insideH w:val="single" w:sz="4" w:space="0" w:color="auto"/>
+          <w:insideV w:val="single" w:sz="4" w:space="0" w:color="auto"/>
+        </w:tblBorders>
+        <w:tblCellMar>
+          <w:left w:w="70" w:type="dxa"/>
+          <w:right w:w="70" w:type="dxa"/>
+        </w:tblCellMar>
+        <w:tblLook w:val="0000" w:firstRow="0" w:lastRow="0" w:firstColumn="0" w:lastColumn="0" w:noHBand="0" w:noVBand="0"/>
+      </w:tblPr>
+      <w:tblGrid>
+        <w:gridCol w:w="2441"/>
+        <w:gridCol w:w="2959"/>
+        <w:gridCol w:w="1560"/>
+        <w:gridCol w:w="2958"/>
+      </w:tblGrid>
+      <w:tr>
+        <w:trPr>
+          <w:trHeight w:val="257"/>
+        </w:trPr>
+        <w:tc>
+          <w:tcPr>
+            <w:tcW w:w="9918" w:type="dxa"/>
+            <w:gridSpan w:val="4"/>
+            <w:tcBorders>
+              <w:right w:val="single" w:sz="4" w:space="0" w:color="auto"/>
+            </w:tcBorders>
+            <w:shd w:val="clear" w:color="auto" w:fill="0054A7"/>
+            <w:vAlign w:val="center"/>
+          </w:tcPr>
+          <w:p>
+            <w:pPr>
+              <w:pStyle w:val="Ttulo3"/>
+              <w:jc w:val="both"/>
+              <w:rPr>
+                <w:rFonts w:ascii="Gill Sans MT" w:hAnsi="Gill Sans MT"/>
+                <w:color w:val="FFFFFF"/>
+                <w:sz w:val="22"/>
+                <w:szCs w:val="22"/>
+              </w:rPr>
+            </w:pPr>
+            <w:r>
+              <w:rPr>
+                <w:rFonts w:ascii="Gill Sans MT" w:hAnsi="Gill Sans MT"/>
+                <w:color w:val="FFFFFF"/>
+                <w:sz w:val="22"/>
+                <w:szCs w:val="22"/>
+              </w:rPr>
+              <w:t>DATOS BASICOS:</w:t>
+            </w:r>
+          </w:p>
+        </w:tc>
+      </w:tr>
+      <w:tr>
+        <w:trPr>
+          <w:trHeight w:val="341"/>
+        </w:trPr>
+        <w:tc>
+          <w:tcPr>
+            <w:tcW w:w="2441" w:type="dxa"/>
+            <w:tcBorders>
+              <w:top w:val="single" w:sz="4" w:space="0" w:color="auto"/>
+              <w:left w:val="single" w:sz="4" w:space="0" w:color="auto"/>
+              <w:bottom w:val="single" w:sz="4" w:space="0" w:color="auto"/>
+            </w:tcBorders>
+            <w:shd w:val="clear" w:color="auto" w:fill="808080" w:themeFill="background1" w:themeFillShade="80"/>
+            <w:vAlign w:val="center"/>
+          </w:tcPr>
+          <w:p>
+            <w:pPr>
+              <w:rPr>
+                <w:rFonts w:ascii="Gill Sans MT" w:hAnsi="Gill Sans MT" w:cs="Arial"/>
+                <w:b/>
+                <w:bCs/>
+                <w:color w:val="FFFFFF" w:themeColor="background1"/>
+              </w:rPr>
+            </w:pPr>
+            <w:r>
+              <w:rPr>
+                <w:rFonts w:ascii="Gill Sans MT" w:hAnsi="Gill Sans MT" w:cs="Arial"/>
+                <w:b/>
+                <w:bCs/>
+                <w:color w:val="FFFFFF" w:themeColor="background1"/>
+              </w:rPr>
+              <w:t>OBJETIVO</w:t>
+            </w:r>
+          </w:p>
+        </w:tc>
+        <w:tc>
+          <w:tcPr>
+            <w:tcW w:w="7477" w:type="dxa"/>
+            <w:gridSpan w:val="3"/>
+            <w:tcBorders>
+              <w:top w:val="single" w:sz="4" w:space="0" w:color="auto"/>
+              <w:left w:val="single" w:sz="4" w:space="0" w:color="auto"/>
+              <w:bottom w:val="single" w:sz="4" w:space="0" w:color="auto"/>
+            </w:tcBorders>
+            <w:shd w:val="clear" w:color="auto" w:fill="auto"/>
+            <w:vAlign w:val="center"/>
+          </w:tcPr>
+          <w:p>
+            <w:pPr>
+              <w:rPr>
+                <w:rFonts w:ascii="Gill Sans MT" w:hAnsi="Gill Sans MT" w:cs="Arial"/>
+              </w:rPr>
+            </w:pPr>
+            <w:r>
+              <w:rPr>
+                <w:rFonts w:ascii="Gill Sans MT" w:hAnsi="Gill Sans MT" w:cs="Arial"/>
+              </w:rPr>
+              <w:t>Se dejar una base de la exposición que se debe presentar y plantearse el desarrollo del sprint</w:t>
+            </w:r>
+          </w:p>
+        </w:tc>
+      </w:tr>
+      <w:tr>
+        <w:trPr>
+          <w:trHeight w:val="364"/>
+        </w:trPr>
+        <w:tc>
+          <w:tcPr>
+            <w:tcW w:w="2441" w:type="dxa"/>
+            <w:tcBorders>
+              <w:top w:val="single" w:sz="4" w:space="0" w:color="auto"/>
+              <w:bottom w:val="single" w:sz="4" w:space="0" w:color="auto"/>
+            </w:tcBorders>
+            <w:shd w:val="clear" w:color="auto" w:fill="808080" w:themeFill="background1" w:themeFillShade="80"/>
+            <w:vAlign w:val="center"/>
+          </w:tcPr>
+          <w:p>
+            <w:pPr>
+              <w:rPr>
+                <w:rFonts w:ascii="Gill Sans MT" w:hAnsi="Gill Sans MT" w:cs="Arial"/>
+                <w:b/>
+                <w:bCs/>
+                <w:color w:val="FFFFFF" w:themeColor="background1"/>
+              </w:rPr>
+            </w:pPr>
+            <w:r>
+              <w:rPr>
+                <w:rFonts w:ascii="Gill Sans MT" w:hAnsi="Gill Sans MT" w:cs="Arial"/>
+                <w:b/>
+                <w:bCs/>
+                <w:color w:val="FFFFFF" w:themeColor="background1"/>
+              </w:rPr>
+              <w:t>LUGAR</w:t>
+            </w:r>
+          </w:p>
+        </w:tc>
+        <w:tc>
+          <w:tcPr>
+            <w:tcW w:w="2959" w:type="dxa"/>
+            <w:vAlign w:val="center"/>
+          </w:tcPr>
+          <w:p>
+            <w:pPr>
+              <w:rPr>
+                <w:rFonts w:ascii="Gill Sans MT" w:hAnsi="Gill Sans MT" w:cs="Arial"/>
+              </w:rPr>
+            </w:pPr>
+            <w:r>
+              <w:rPr>
+                <w:rFonts w:ascii="Gill Sans MT" w:hAnsi="Gill Sans MT" w:cs="Arial"/>
+              </w:rPr>
+              <w:t>Virtual</w:t>
+            </w:r>
+          </w:p>
+        </w:tc>
+        <w:tc>
+          <w:tcPr>
+            <w:tcW w:w="1560" w:type="dxa"/>
+            <w:tcBorders>
+              <w:bottom w:val="single" w:sz="4" w:space="0" w:color="auto"/>
+            </w:tcBorders>
+            <w:shd w:val="clear" w:color="auto" w:fill="808080" w:themeFill="background1" w:themeFillShade="80"/>
+            <w:vAlign w:val="center"/>
+          </w:tcPr>
+          <w:p>
+            <w:pPr>
+              <w:rPr>
+                <w:rFonts w:ascii="Gill Sans MT" w:hAnsi="Gill Sans MT" w:cs="Arial"/>
+                <w:b/>
+                <w:bCs/>
+                <w:color w:val="FFFFFF" w:themeColor="background1"/>
+              </w:rPr>
+            </w:pPr>
+            <w:r>
+              <w:rPr>
+                <w:rFonts w:ascii="Gill Sans MT" w:hAnsi="Gill Sans MT" w:cs="Arial"/>
+                <w:b/>
+                <w:bCs/>
+                <w:color w:val="FFFFFF" w:themeColor="background1"/>
+              </w:rPr>
+              <w:t>FECHA REUNION</w:t>
+            </w:r>
+          </w:p>
+        </w:tc>
+        <w:tc>
+          <w:tcPr>
+            <w:tcW w:w="2958" w:type="dxa"/>
+            <w:tcBorders>
+              <w:bottom w:val="single" w:sz="4" w:space="0" w:color="auto"/>
+              <w:right w:val="single" w:sz="4" w:space="0" w:color="auto"/>
+            </w:tcBorders>
+            <w:vAlign w:val="center"/>
+          </w:tcPr>
+          <w:p>
+            <w:pPr>
+              <w:jc w:val="center"/>
+              <w:rPr>
+                <w:rFonts w:ascii="Gill Sans MT" w:hAnsi="Gill Sans MT" w:cs="Arial"/>
+              </w:rPr>
+            </w:pPr>
+            <w:r>
+              <w:rPr>
+                <w:rFonts w:ascii="Gill Sans MT" w:hAnsi="Gill Sans MT" w:cs="Arial"/>
+              </w:rPr>
+              <w:t>21 – septiembre - 2020</w:t>
+            </w:r>
+          </w:p>
+        </w:tc>
+      </w:tr>
+      <w:tr>
+        <w:trPr>
+          <w:trHeight w:val="549"/>
+        </w:trPr>
+        <w:tc>
+          <w:tcPr>
+            <w:tcW w:w="2441" w:type="dxa"/>
+            <w:vMerge w:val="restart"/>
+            <w:tcBorders>
+              <w:top w:val="single" w:sz="4" w:space="0" w:color="auto"/>
+            </w:tcBorders>
+            <w:shd w:val="clear" w:color="auto" w:fill="808080" w:themeFill="background1" w:themeFillShade="80"/>
+            <w:vAlign w:val="center"/>
+          </w:tcPr>
+          <w:p>
+            <w:pPr>
+              <w:rPr>
+                <w:rFonts w:ascii="Gill Sans MT" w:hAnsi="Gill Sans MT" w:cs="Arial"/>
+                <w:b/>
+                <w:bCs/>
+                <w:color w:val="FFFFFF" w:themeColor="background1"/>
+              </w:rPr>
+            </w:pPr>
+            <w:r>
+              <w:rPr>
+                <w:rFonts w:ascii="Gill Sans MT" w:hAnsi="Gill Sans MT" w:cs="Arial"/>
+                <w:b/>
+                <w:bCs/>
+                <w:color w:val="FFFFFF" w:themeColor="background1"/>
+              </w:rPr>
+              <w:t>ELABORADA POR</w:t>
+            </w:r>
+          </w:p>
+        </w:tc>
+        <w:tc>
+          <w:tcPr>
+            <w:tcW w:w="2959" w:type="dxa"/>
+            <w:vMerge w:val="restart"/>
+            <w:vAlign w:val="center"/>
+          </w:tcPr>
+          <w:p>
+            <w:pPr>
+              <w:rPr>
+                <w:rFonts w:ascii="Gill Sans MT" w:hAnsi="Gill Sans MT" w:cs="Arial"/>
+              </w:rPr>
+            </w:pPr>
+            <w:r>
+              <w:rPr>
+                <w:rFonts w:ascii="Gill Sans MT" w:hAnsi="Gill Sans MT" w:cs="Arial"/>
+              </w:rPr>
+              <w:t>Johan Nicolas Soler Hernández</w:t>
+            </w:r>
+          </w:p>
+        </w:tc>
+        <w:tc>
+          <w:tcPr>
+            <w:tcW w:w="1560" w:type="dxa"/>
+            <w:tcBorders>
+              <w:top w:val="single" w:sz="4" w:space="0" w:color="auto"/>
+            </w:tcBorders>
+            <w:shd w:val="clear" w:color="auto" w:fill="808080" w:themeFill="background1" w:themeFillShade="80"/>
+            <w:vAlign w:val="center"/>
+          </w:tcPr>
+          <w:p>
+            <w:pPr>
+              <w:rPr>
+                <w:rFonts w:ascii="Gill Sans MT" w:hAnsi="Gill Sans MT" w:cs="Arial"/>
+                <w:b/>
+                <w:bCs/>
+                <w:color w:val="FFFFFF" w:themeColor="background1"/>
+              </w:rPr>
+            </w:pPr>
+            <w:r>
+              <w:rPr>
+                <w:rFonts w:ascii="Gill Sans MT" w:hAnsi="Gill Sans MT" w:cs="Arial"/>
+                <w:b/>
+                <w:bCs/>
+                <w:color w:val="FFFFFF" w:themeColor="background1"/>
+              </w:rPr>
+              <w:t>HORA INICIO</w:t>
+            </w:r>
+          </w:p>
+        </w:tc>
+        <w:tc>
+          <w:tcPr>
+            <w:tcW w:w="2958" w:type="dxa"/>
+            <w:tcBorders>
+              <w:top w:val="single" w:sz="4" w:space="0" w:color="auto"/>
+            </w:tcBorders>
+            <w:vAlign w:val="center"/>
+          </w:tcPr>
+          <w:p>
+            <w:pPr>
+              <w:jc w:val="center"/>
+              <w:rPr>
+                <w:rFonts w:ascii="Gill Sans MT" w:hAnsi="Gill Sans MT" w:cs="Arial"/>
+              </w:rPr>
+            </w:pPr>
+            <w:r>
+              <w:rPr>
+                <w:rFonts w:ascii="Gill Sans MT" w:hAnsi="Gill Sans MT" w:cs="Arial"/>
+              </w:rPr>
+              <w:t>10:00 am</w:t>
+            </w:r>
+          </w:p>
+        </w:tc>
+      </w:tr>
+      <w:tr>
+        <w:trPr>
+          <w:trHeight w:val="343"/>
+        </w:trPr>
+        <w:tc>
+          <w:tcPr>
+            <w:tcW w:w="2441" w:type="dxa"/>
+            <w:vMerge/>
+            <w:tcBorders>
+              <w:bottom w:val="single" w:sz="4" w:space="0" w:color="auto"/>
+            </w:tcBorders>
+            <w:shd w:val="clear" w:color="auto" w:fill="808080" w:themeFill="background1" w:themeFillShade="80"/>
+            <w:vAlign w:val="center"/>
+          </w:tcPr>
+          <w:p>
+            <w:pPr>
+              <w:rPr>
+                <w:rFonts w:ascii="Gill Sans MT" w:hAnsi="Gill Sans MT" w:cs="Arial"/>
+                <w:b/>
+                <w:bCs/>
+                <w:color w:val="FFFFFF" w:themeColor="background1"/>
+              </w:rPr>
+            </w:pPr>
+          </w:p>
+        </w:tc>
+        <w:tc>
+          <w:tcPr>
+            <w:tcW w:w="2959" w:type="dxa"/>
+            <w:vMerge/>
+            <w:vAlign w:val="center"/>
+          </w:tcPr>
+          <w:p>
+            <w:pPr>
+              <w:rPr>
+                <w:rFonts w:ascii="Gill Sans MT" w:hAnsi="Gill Sans MT" w:cs="Arial"/>
+              </w:rPr>
+            </w:pPr>
+          </w:p>
+        </w:tc>
+        <w:tc>
+          <w:tcPr>
+            <w:tcW w:w="1560" w:type="dxa"/>
+            <w:tcBorders>
+              <w:top w:val="nil"/>
+            </w:tcBorders>
+            <w:shd w:val="clear" w:color="auto" w:fill="808080" w:themeFill="background1" w:themeFillShade="80"/>
+            <w:vAlign w:val="center"/>
+          </w:tcPr>
+          <w:p>
+            <w:pPr>
+              <w:rPr>
+                <w:rFonts w:ascii="Gill Sans MT" w:hAnsi="Gill Sans MT" w:cs="Arial"/>
+                <w:b/>
+                <w:bCs/>
+                <w:color w:val="FFFFFF" w:themeColor="background1"/>
+              </w:rPr>
+            </w:pPr>
+            <w:r>
+              <w:rPr>
+                <w:rFonts w:ascii="Gill Sans MT" w:hAnsi="Gill Sans MT" w:cs="Arial"/>
+                <w:b/>
+                <w:bCs/>
+                <w:color w:val="FFFFFF" w:themeColor="background1"/>
+              </w:rPr>
+              <w:t>HORA FIN</w:t>
+            </w:r>
+          </w:p>
+        </w:tc>
+        <w:tc>
+          <w:tcPr>
+            <w:tcW w:w="2958" w:type="dxa"/>
+            <w:vAlign w:val="center"/>
+          </w:tcPr>
+          <w:p>
+            <w:pPr>
+              <w:jc w:val="center"/>
+              <w:rPr>
+                <w:rFonts w:ascii="Gill Sans MT" w:hAnsi="Gill Sans MT" w:cs="Arial"/>
+              </w:rPr>
+            </w:pPr>
+            <w:r>
+              <w:rPr>
+                <w:rFonts w:ascii="Gill Sans MT" w:hAnsi="Gill Sans MT" w:cs="Arial"/>
+              </w:rPr>
+              <w:t xml:space="preserve"> 12:00 am</w:t>
+            </w:r>
+          </w:p>
+        </w:tc>
+      </w:tr>
+    </w:tbl>
+    <w:p>
+      <w:pPr>
+        <w:rPr>
+          <w:rFonts w:ascii="Gill Sans MT" w:hAnsi="Gill Sans MT" w:cs="Arial"/>
+          <w:sz w:val="18"/>
+          <w:szCs w:val="18"/>
+        </w:rPr>
+      </w:pPr>
+    </w:p>
+    <w:tbl>
+      <w:tblPr>
+        <w:tblW w:w="9918" w:type="dxa"/>
+        <w:tblBorders>
+          <w:top w:val="single" w:sz="4" w:space="0" w:color="auto"/>
+          <w:left w:val="single" w:sz="4" w:space="0" w:color="auto"/>
+          <w:bottom w:val="single" w:sz="4" w:space="0" w:color="auto"/>
+          <w:right w:val="single" w:sz="4" w:space="0" w:color="auto"/>
+          <w:insideH w:val="single" w:sz="4" w:space="0" w:color="auto"/>
+          <w:insideV w:val="single" w:sz="4" w:space="0" w:color="auto"/>
+        </w:tblBorders>
+        <w:tblCellMar>
+          <w:left w:w="70" w:type="dxa"/>
+          <w:right w:w="70" w:type="dxa"/>
+        </w:tblCellMar>
+        <w:tblLook w:val="0000" w:firstRow="0" w:lastRow="0" w:firstColumn="0" w:lastColumn="0" w:noHBand="0" w:noVBand="0"/>
+      </w:tblPr>
+      <w:tblGrid>
+        <w:gridCol w:w="3898"/>
+        <w:gridCol w:w="3260"/>
+        <w:gridCol w:w="2760"/>
+      </w:tblGrid>
+      <w:tr>
+        <w:trPr>
+          <w:trHeight w:val="284"/>
+        </w:trPr>
+        <w:tc>
+          <w:tcPr>
+            <w:tcW w:w="9918" w:type="dxa"/>
+            <w:gridSpan w:val="3"/>
+            <w:shd w:val="clear" w:color="auto" w:fill="0054A7"/>
+            <w:vAlign w:val="center"/>
+          </w:tcPr>
+          <w:p>
+            <w:pPr>
+              <w:pStyle w:val="Prrafodelista"/>
+              <w:ind w:left="0"/>
+              <w:rPr>
+                <w:rFonts w:ascii="Gill Sans MT" w:hAnsi="Gill Sans MT" w:cs="Arial"/>
+                <w:b/>
+                <w:bCs/>
+                <w:color w:val="FFFFFF"/>
+                <w:sz w:val="18"/>
+                <w:szCs w:val="18"/>
+              </w:rPr>
+            </w:pPr>
+            <w:r>
+              <w:rPr>
+                <w:rFonts w:ascii="Gill Sans MT" w:hAnsi="Gill Sans MT" w:cs="Arial"/>
+                <w:b/>
+                <w:bCs/>
+                <w:color w:val="FFFFFF"/>
+                <w:sz w:val="18"/>
+                <w:szCs w:val="18"/>
+              </w:rPr>
+              <w:t>DATOS PARTICIPANTES</w:t>
+            </w:r>
+          </w:p>
+        </w:tc>
+      </w:tr>
+      <w:tr>
+        <w:trPr>
+          <w:trHeight w:val="351"/>
+        </w:trPr>
+        <w:tc>
+          <w:tcPr>
+            <w:tcW w:w="3898" w:type="dxa"/>
+            <w:shd w:val="clear" w:color="auto" w:fill="808080" w:themeFill="background1" w:themeFillShade="80"/>
+            <w:vAlign w:val="center"/>
+          </w:tcPr>
+          <w:p>
+            <w:pPr>
+              <w:jc w:val="center"/>
+              <w:rPr>
+                <w:rFonts w:ascii="Gill Sans MT" w:hAnsi="Gill Sans MT" w:cs="Arial"/>
+                <w:b/>
+                <w:bCs/>
+                <w:color w:val="FFFFFF" w:themeColor="background1"/>
+                <w:sz w:val="18"/>
+                <w:szCs w:val="18"/>
+              </w:rPr>
+            </w:pPr>
+            <w:r>
+              <w:rPr>
+                <w:rFonts w:ascii="Gill Sans MT" w:hAnsi="Gill Sans MT" w:cs="Arial"/>
+                <w:b/>
+                <w:bCs/>
+                <w:color w:val="FFFFFF" w:themeColor="background1"/>
+                <w:sz w:val="18"/>
+                <w:szCs w:val="18"/>
+              </w:rPr>
+              <w:t>PARTICIPANTE</w:t>
+            </w:r>
+          </w:p>
+        </w:tc>
+        <w:tc>
+          <w:tcPr>
+            <w:tcW w:w="3260" w:type="dxa"/>
+            <w:shd w:val="clear" w:color="auto" w:fill="808080" w:themeFill="background1" w:themeFillShade="80"/>
+            <w:vAlign w:val="center"/>
+          </w:tcPr>
+          <w:p>
+            <w:pPr>
+              <w:jc w:val="center"/>
+              <w:rPr>
+                <w:rFonts w:ascii="Gill Sans MT" w:hAnsi="Gill Sans MT" w:cs="Arial"/>
+                <w:b/>
+                <w:bCs/>
+                <w:color w:val="FFFFFF" w:themeColor="background1"/>
+                <w:sz w:val="18"/>
+                <w:szCs w:val="18"/>
+              </w:rPr>
+            </w:pPr>
+            <w:r>
+              <w:rPr>
+                <w:rFonts w:ascii="Gill Sans MT" w:hAnsi="Gill Sans MT" w:cs="Arial"/>
+                <w:b/>
+                <w:bCs/>
+                <w:color w:val="FFFFFF" w:themeColor="background1"/>
+                <w:sz w:val="18"/>
+                <w:szCs w:val="18"/>
+              </w:rPr>
+              <w:t>AREA / EMPRESA</w:t>
+            </w:r>
+          </w:p>
+        </w:tc>
+        <w:tc>
+          <w:tcPr>
+            <w:tcW w:w="2760" w:type="dxa"/>
+            <w:shd w:val="clear" w:color="auto" w:fill="808080" w:themeFill="background1" w:themeFillShade="80"/>
+            <w:vAlign w:val="center"/>
+          </w:tcPr>
+          <w:p>
+            <w:pPr>
+              <w:jc w:val="center"/>
+              <w:rPr>
+                <w:rFonts w:ascii="Gill Sans MT" w:hAnsi="Gill Sans MT" w:cs="Arial"/>
+                <w:b/>
+                <w:bCs/>
+                <w:color w:val="FFFFFF" w:themeColor="background1"/>
+                <w:sz w:val="18"/>
+                <w:szCs w:val="18"/>
+              </w:rPr>
+            </w:pPr>
+            <w:r>
+              <w:rPr>
+                <w:rFonts w:ascii="Gill Sans MT" w:hAnsi="Gill Sans MT" w:cs="Arial"/>
+                <w:b/>
+                <w:bCs/>
+                <w:color w:val="FFFFFF" w:themeColor="background1"/>
+                <w:sz w:val="18"/>
+                <w:szCs w:val="18"/>
+              </w:rPr>
+              <w:t>CARGO</w:t>
+            </w:r>
+          </w:p>
+        </w:tc>
+      </w:tr>
+      <w:tr>
+        <w:trPr>
+          <w:trHeight w:val="284"/>
+        </w:trPr>
+        <w:tc>
+          <w:tcPr>
+            <w:tcW w:w="3898" w:type="dxa"/>
+            <w:vAlign w:val="center"/>
+          </w:tcPr>
+          <w:p>
+            <w:pPr>
+              <w:rPr>
+                <w:rFonts w:cstheme="minorHAnsi"/>
+              </w:rPr>
+            </w:pPr>
+            <w:r>
+              <w:t>Jhon Jairo Ballen Agudelo</w:t>
+            </w:r>
+          </w:p>
+        </w:tc>
+        <w:tc>
+          <w:tcPr>
+            <w:tcW w:w="3260" w:type="dxa"/>
+            <w:vAlign w:val="center"/>
+          </w:tcPr>
+          <w:p>
+            <w:pPr>
+              <w:rPr>
+                <w:rFonts w:ascii="Gill Sans MT" w:hAnsi="Gill Sans MT" w:cs="Arial"/>
+                <w:sz w:val="18"/>
+                <w:szCs w:val="18"/>
+              </w:rPr>
+            </w:pPr>
+            <w:r>
+              <w:t>Ing. Sistemas.</w:t>
+            </w:r>
+          </w:p>
+        </w:tc>
+        <w:tc>
+          <w:tcPr>
+            <w:tcW w:w="2760" w:type="dxa"/>
+          </w:tcPr>
+          <w:p>
+            <w:pPr>
+              <w:rPr>
+                <w:rFonts w:ascii="Gill Sans MT" w:hAnsi="Gill Sans MT" w:cs="Arial"/>
+                <w:sz w:val="18"/>
+                <w:szCs w:val="18"/>
+              </w:rPr>
+            </w:pPr>
+            <w:r>
+              <w:t>Estudiante</w:t>
+            </w:r>
+          </w:p>
+        </w:tc>
+      </w:tr>
+      <w:tr>
+        <w:trPr>
+          <w:trHeight w:val="284"/>
+        </w:trPr>
+        <w:tc>
+          <w:tcPr>
+            <w:tcW w:w="3898" w:type="dxa"/>
+            <w:vAlign w:val="center"/>
+          </w:tcPr>
+          <w:p>
+            <w:pPr>
+              <w:rPr>
+                <w:rFonts w:ascii="Gill Sans MT" w:hAnsi="Gill Sans MT" w:cs="Arial"/>
+                <w:sz w:val="18"/>
+                <w:szCs w:val="18"/>
+              </w:rPr>
+            </w:pPr>
+            <w:r>
+              <w:t>Johan Nicolas Soler Hernández</w:t>
+            </w:r>
+          </w:p>
+        </w:tc>
+        <w:tc>
+          <w:tcPr>
+            <w:tcW w:w="3260" w:type="dxa"/>
+          </w:tcPr>
+          <w:p>
+            <w:pPr>
+              <w:rPr>
+                <w:rFonts w:ascii="Gill Sans MT" w:hAnsi="Gill Sans MT" w:cs="Arial"/>
+                <w:sz w:val="18"/>
+                <w:szCs w:val="18"/>
+              </w:rPr>
+            </w:pPr>
+            <w:r>
+              <w:t>Ing. Sistemas.</w:t>
+            </w:r>
+          </w:p>
+        </w:tc>
+        <w:tc>
+          <w:tcPr>
+            <w:tcW w:w="2760" w:type="dxa"/>
+          </w:tcPr>
+          <w:p>
+            <w:pPr>
+              <w:rPr>
+                <w:rFonts w:ascii="Gill Sans MT" w:hAnsi="Gill Sans MT" w:cs="Arial"/>
+                <w:sz w:val="18"/>
+                <w:szCs w:val="18"/>
+              </w:rPr>
+            </w:pPr>
+            <w:r>
+              <w:t>Estudiante</w:t>
+            </w:r>
+          </w:p>
+        </w:tc>
+      </w:tr>
+      <w:tr>
+        <w:trPr>
+          <w:trHeight w:val="284"/>
+        </w:trPr>
+        <w:tc>
+          <w:tcPr>
+            <w:tcW w:w="3898" w:type="dxa"/>
+            <w:vAlign w:val="center"/>
+          </w:tcPr>
+          <w:p>
+            <w:r>
+              <w:t>Andrés Mateo Esteban Suarez</w:t>
+            </w:r>
+          </w:p>
+        </w:tc>
+        <w:tc>
+          <w:tcPr>
+            <w:tcW w:w="3260" w:type="dxa"/>
+            <w:vAlign w:val="center"/>
+          </w:tcPr>
+          <w:p>
+            <w:r>
+              <w:t>Ing. Sistemas.</w:t>
+            </w:r>
+          </w:p>
+        </w:tc>
+        <w:tc>
+          <w:tcPr>
+            <w:tcW w:w="2760" w:type="dxa"/>
+          </w:tcPr>
+          <w:p>
+            <w:r>
+              <w:t>Estudiante</w:t>
+            </w:r>
+          </w:p>
+        </w:tc>
+      </w:tr>
+      <w:tr>
+        <w:trPr>
+          <w:trHeight w:val="284"/>
+        </w:trPr>
+        <w:tc>
+          <w:tcPr>
+            <w:tcW w:w="3898" w:type="dxa"/>
+            <w:vAlign w:val="center"/>
+          </w:tcPr>
+          <w:p>
+            <w:r>
+              <w:t>Danny Jersson Ochoa Peralta</w:t>
+            </w:r>
+          </w:p>
+        </w:tc>
+        <w:tc>
+          <w:tcPr>
+            <w:tcW w:w="3260" w:type="dxa"/>
+          </w:tcPr>
+          <w:p>
+            <w:pPr>
+              <w:rPr>
+                <w:rFonts w:ascii="Gill Sans MT" w:hAnsi="Gill Sans MT" w:cs="Arial"/>
+                <w:sz w:val="18"/>
+                <w:szCs w:val="18"/>
+              </w:rPr>
+            </w:pPr>
+            <w:r>
+              <w:t>Ing. Sistemas.</w:t>
+            </w:r>
+          </w:p>
+        </w:tc>
+        <w:tc>
+          <w:tcPr>
+            <w:tcW w:w="2760" w:type="dxa"/>
+          </w:tcPr>
+          <w:p>
+            <w:pPr>
+              <w:rPr>
+                <w:rFonts w:ascii="Gill Sans MT" w:hAnsi="Gill Sans MT" w:cs="Arial"/>
+                <w:sz w:val="18"/>
+                <w:szCs w:val="18"/>
+              </w:rPr>
+            </w:pPr>
+            <w:r>
+              <w:t>Estudiante</w:t>
+            </w:r>
+          </w:p>
+        </w:tc>
+      </w:tr>
+      <w:tr>
+        <w:trPr>
+          <w:trHeight w:val="284"/>
+        </w:trPr>
+        <w:tc>
+          <w:tcPr>
+            <w:tcW w:w="3898" w:type="dxa"/>
+            <w:vAlign w:val="center"/>
+          </w:tcPr>
+          <w:p>
+            <w:r>
+              <w:t>Julián Enrique Muñoz Castro</w:t>
+            </w:r>
+          </w:p>
+        </w:tc>
+        <w:tc>
+          <w:tcPr>
+            <w:tcW w:w="3260" w:type="dxa"/>
+          </w:tcPr>
+          <w:p>
+            <w:pPr>
+              <w:rPr>
+                <w:rFonts w:ascii="Gill Sans MT" w:hAnsi="Gill Sans MT" w:cs="Arial"/>
+                <w:sz w:val="18"/>
+                <w:szCs w:val="18"/>
+              </w:rPr>
+            </w:pPr>
+            <w:r>
+              <w:t>Ing. Sistemas.</w:t>
+            </w:r>
+          </w:p>
+        </w:tc>
+        <w:tc>
+          <w:tcPr>
+            <w:tcW w:w="2760" w:type="dxa"/>
+          </w:tcPr>
+          <w:p>
+            <w:pPr>
+              <w:rPr>
+                <w:rFonts w:ascii="Gill Sans MT" w:hAnsi="Gill Sans MT" w:cs="Arial"/>
+                <w:sz w:val="18"/>
+                <w:szCs w:val="18"/>
+              </w:rPr>
+            </w:pPr>
+            <w:r>
+              <w:t>Estudiante</w:t>
+            </w:r>
+          </w:p>
+        </w:tc>
+      </w:tr>
+      <w:tr>
+        <w:trPr>
+          <w:trHeight w:val="284"/>
+        </w:trPr>
+        <w:tc>
+          <w:tcPr>
+            <w:tcW w:w="3898" w:type="dxa"/>
+            <w:vAlign w:val="center"/>
+          </w:tcPr>
+          <w:p>
+            <w:r>
+              <w:t>Jesús David Castillo Torres</w:t>
+            </w:r>
+          </w:p>
+        </w:tc>
+        <w:tc>
+          <w:tcPr>
+            <w:tcW w:w="3260" w:type="dxa"/>
+          </w:tcPr>
+          <w:p>
+            <w:pPr>
+              <w:rPr>
+                <w:rFonts w:ascii="Gill Sans MT" w:hAnsi="Gill Sans MT" w:cs="Arial"/>
+                <w:sz w:val="18"/>
+                <w:szCs w:val="18"/>
+              </w:rPr>
+            </w:pPr>
+            <w:r>
+              <w:t>Ing. Sistemas.</w:t>
+            </w:r>
+          </w:p>
+        </w:tc>
+        <w:tc>
+          <w:tcPr>
+            <w:tcW w:w="2760" w:type="dxa"/>
+          </w:tcPr>
+          <w:p>
+            <w:pPr>
+              <w:rPr>
+                <w:rFonts w:ascii="Gill Sans MT" w:hAnsi="Gill Sans MT" w:cs="Arial"/>
+                <w:sz w:val="18"/>
+                <w:szCs w:val="18"/>
+              </w:rPr>
+            </w:pPr>
+            <w:r>
+              <w:t>Estudiante</w:t>
+            </w:r>
+          </w:p>
+        </w:tc>
+      </w:tr>
+      <w:tr>
+        <w:trPr>
+          <w:trHeight w:val="284"/>
+        </w:trPr>
+        <w:tc>
+          <w:tcPr>
+            <w:tcW w:w="3898" w:type="dxa"/>
+            <w:vAlign w:val="center"/>
+          </w:tcPr>
+          <w:p>
+            <w:r>
+              <w:t>Juan Pablo Gómez</w:t>
+            </w:r>
+          </w:p>
+        </w:tc>
+        <w:tc>
+          <w:tcPr>
+            <w:tcW w:w="3260" w:type="dxa"/>
+          </w:tcPr>
+          <w:p>
+            <w:pPr>
+              <w:rPr>
+                <w:rFonts w:ascii="Gill Sans MT" w:hAnsi="Gill Sans MT" w:cs="Arial"/>
+                <w:sz w:val="18"/>
+                <w:szCs w:val="18"/>
+              </w:rPr>
+            </w:pPr>
+            <w:r>
+              <w:t>Ing. Sistemas.</w:t>
+            </w:r>
+          </w:p>
+        </w:tc>
+        <w:tc>
+          <w:tcPr>
+            <w:tcW w:w="2760" w:type="dxa"/>
+          </w:tcPr>
+          <w:p>
+            <w:pPr>
+              <w:rPr>
+                <w:rFonts w:ascii="Gill Sans MT" w:hAnsi="Gill Sans MT" w:cs="Arial"/>
+                <w:sz w:val="18"/>
+                <w:szCs w:val="18"/>
+              </w:rPr>
+            </w:pPr>
+            <w:r>
+              <w:t>Estudiante</w:t>
+            </w:r>
+          </w:p>
+        </w:tc>
+      </w:tr>
+    </w:tbl>
+    <w:p>
+      <w:pPr>
+        <w:rPr>
+          <w:rFonts w:ascii="Gill Sans MT" w:hAnsi="Gill Sans MT" w:cs="Arial"/>
+          <w:sz w:val="18"/>
+          <w:szCs w:val="18"/>
+        </w:rPr>
+      </w:pPr>
+    </w:p>
+    <w:tbl>
+      <w:tblPr>
+        <w:tblW w:w="9918" w:type="dxa"/>
+        <w:tblBorders>
+          <w:top w:val="single" w:sz="4" w:space="0" w:color="auto"/>
+          <w:left w:val="single" w:sz="4" w:space="0" w:color="auto"/>
+          <w:bottom w:val="single" w:sz="4" w:space="0" w:color="auto"/>
+          <w:right w:val="single" w:sz="4" w:space="0" w:color="auto"/>
+          <w:insideH w:val="single" w:sz="4" w:space="0" w:color="auto"/>
+          <w:insideV w:val="single" w:sz="4" w:space="0" w:color="auto"/>
+        </w:tblBorders>
+        <w:tblLayout w:type="fixed"/>
+        <w:tblCellMar>
+          <w:left w:w="70" w:type="dxa"/>
+          <w:right w:w="70" w:type="dxa"/>
+        </w:tblCellMar>
+        <w:tblLook w:val="0000" w:firstRow="0" w:lastRow="0" w:firstColumn="0" w:lastColumn="0" w:noHBand="0" w:noVBand="0"/>
+      </w:tblPr>
+      <w:tblGrid>
+        <w:gridCol w:w="9918"/>
+      </w:tblGrid>
+      <w:tr>
+        <w:trPr>
+          <w:trHeight w:val="393"/>
+        </w:trPr>
+        <w:tc>
+          <w:tcPr>
+            <w:tcW w:w="9918" w:type="dxa"/>
+            <w:shd w:val="clear" w:color="auto" w:fill="0054A7"/>
+            <w:vAlign w:val="center"/>
+          </w:tcPr>
+          <w:p>
+            <w:pPr>
+              <w:rPr>
+                <w:rFonts w:ascii="Gill Sans MT" w:hAnsi="Gill Sans MT" w:cs="Arial"/>
+                <w:b/>
+                <w:bCs/>
+                <w:color w:val="FFFFFF"/>
+                <w:sz w:val="18"/>
+                <w:szCs w:val="18"/>
+              </w:rPr>
+            </w:pPr>
+            <w:r>
+              <w:rPr>
+                <w:rFonts w:ascii="Gill Sans MT" w:hAnsi="Gill Sans MT" w:cs="Arial"/>
+                <w:b/>
+                <w:bCs/>
+                <w:color w:val="FFFFFF"/>
+                <w:sz w:val="18"/>
+                <w:szCs w:val="18"/>
+              </w:rPr>
+              <w:t>Agenda:</w:t>
+            </w:r>
+          </w:p>
+        </w:tc>
+      </w:tr>
+      <w:tr>
+        <w:trPr>
+          <w:trHeight w:val="1504"/>
+        </w:trPr>
+        <w:tc>
+          <w:tcPr>
+            <w:tcW w:w="9918" w:type="dxa"/>
+            <w:vAlign w:val="center"/>
+          </w:tcPr>
+          <w:p>
+            <w:pPr>
+              <w:ind w:left="720"/>
+            </w:pPr>
+            <w:r>
+              <w:rPr>
+                <w:b/>
+                <w:bCs/>
+              </w:rPr>
+              <w:t>10:00</w:t>
+            </w:r>
+            <w:r>
+              <w:rPr>
+                <w:b/>
+                <w:bCs/>
+              </w:rPr>
+              <w:t xml:space="preserve"> </w:t>
+            </w:r>
+            <w:r>
+              <w:rPr>
+                <w:b/>
+                <w:bCs/>
+              </w:rPr>
+              <w:t>a</w:t>
+            </w:r>
+            <w:r>
+              <w:rPr>
+                <w:b/>
+                <w:bCs/>
+              </w:rPr>
+              <w:t>m:</w:t>
+            </w:r>
+            <w:r>
+              <w:br/>
+              <w:t>Reunión enfocada en el avance realizado según las tareas propuestas, además se plantea el siguiente paso para la semana que viene.</w:t>
+            </w:r>
+          </w:p>
+        </w:tc>
+      </w:tr>
+      <w:tr>
+        <w:trPr>
+          <w:trHeight w:val="393"/>
+        </w:trPr>
+        <w:tc>
+          <w:tcPr>
+            <w:tcW w:w="9918" w:type="dxa"/>
+            <w:shd w:val="clear" w:color="auto" w:fill="0054A7"/>
+            <w:vAlign w:val="center"/>
+          </w:tcPr>
+          <w:p>
+            <w:pPr>
+              <w:rPr>
+                <w:rFonts w:ascii="Gill Sans MT" w:hAnsi="Gill Sans MT" w:cs="Arial"/>
+                <w:b/>
+                <w:bCs/>
+                <w:color w:val="FFFFFF"/>
+                <w:sz w:val="18"/>
+                <w:szCs w:val="18"/>
+              </w:rPr>
+            </w:pPr>
+            <w:r>
+              <w:rPr>
+                <w:rFonts w:ascii="Gill Sans MT" w:hAnsi="Gill Sans MT" w:cs="Arial"/>
+                <w:b/>
+                <w:bCs/>
+                <w:color w:val="FFFFFF"/>
+                <w:sz w:val="18"/>
+                <w:szCs w:val="18"/>
+              </w:rPr>
+              <w:t>Desarrollo:</w:t>
+            </w:r>
+          </w:p>
+        </w:tc>
+      </w:tr>
+      <w:tr>
+        <w:trPr>
+          <w:trHeight w:val="1550"/>
+        </w:trPr>
+        <w:tc>
+          <w:tcPr>
+            <w:tcW w:w="9918" w:type="dxa"/>
+            <w:vAlign w:val="center"/>
+          </w:tcPr>
+          <w:p>
+            <w:pPr>
+              <w:ind w:left="720"/>
+              <w:rPr>
+                <w:rFonts w:cstheme="minorHAnsi"/>
+              </w:rPr>
+            </w:pPr>
+            <w:r>
+              <w:rPr>
+                <w:rFonts w:cstheme="minorHAnsi"/>
+              </w:rPr>
+              <w:t xml:space="preserve">Se creo un documento en </w:t>
+            </w:r>
+            <w:proofErr w:type="spellStart"/>
+            <w:r>
+              <w:rPr>
+                <w:rFonts w:cstheme="minorHAnsi"/>
+              </w:rPr>
+              <w:t>Power</w:t>
+            </w:r>
+            <w:proofErr w:type="spellEnd"/>
+            <w:r>
+              <w:rPr>
+                <w:rFonts w:cstheme="minorHAnsi"/>
+              </w:rPr>
+              <w:t xml:space="preserve"> Point con la intención de darle sentido a la exposición que realizaremos y asi mismo, se hablo de la base de datos y su implementación en el proyecto, además se plantea el pasar algunos mockups al desarrollo.</w:t>
+            </w:r>
+          </w:p>
+        </w:tc>
+      </w:tr>
+    </w:tbl>
+    <w:p/>
+    <w:tbl>
+      <w:tblPr>
+        <w:tblW w:w="9918" w:type="dxa"/>
+        <w:tblBorders>
+          <w:top w:val="single" w:sz="4" w:space="0" w:color="auto"/>
+          <w:left w:val="single" w:sz="4" w:space="0" w:color="auto"/>
+          <w:bottom w:val="single" w:sz="4" w:space="0" w:color="auto"/>
+          <w:right w:val="single" w:sz="4" w:space="0" w:color="auto"/>
+          <w:insideH w:val="single" w:sz="4" w:space="0" w:color="auto"/>
+          <w:insideV w:val="single" w:sz="4" w:space="0" w:color="auto"/>
+        </w:tblBorders>
+        <w:tblCellMar>
+          <w:left w:w="70" w:type="dxa"/>
+          <w:right w:w="70" w:type="dxa"/>
+        </w:tblCellMar>
+        <w:tblLook w:val="0000" w:firstRow="0" w:lastRow="0" w:firstColumn="0" w:lastColumn="0" w:noHBand="0" w:noVBand="0"/>
+      </w:tblPr>
+      <w:tblGrid>
+        <w:gridCol w:w="2410"/>
+        <w:gridCol w:w="4389"/>
+        <w:gridCol w:w="1418"/>
+        <w:gridCol w:w="1701"/>
+      </w:tblGrid>
+      <w:tr>
+        <w:trPr>
+          <w:trHeight w:val="270"/>
+        </w:trPr>
+        <w:tc>
+          <w:tcPr>
+            <w:tcW w:w="2410" w:type="dxa"/>
+            <w:shd w:val="clear" w:color="auto" w:fill="0054A7"/>
+            <w:vAlign w:val="center"/>
+          </w:tcPr>
+          <w:p>
+            <w:pPr>
+              <w:rPr>
+                <w:rFonts w:ascii="Gill Sans MT" w:hAnsi="Gill Sans MT" w:cs="Arial"/>
+                <w:b/>
+                <w:bCs/>
+                <w:color w:val="FFFFFF"/>
+              </w:rPr>
+            </w:pPr>
+            <w:r>
+              <w:lastRenderedPageBreak/>
+              <w:br w:type="page"/>
+            </w:r>
+            <w:r>
+              <w:rPr>
+                <w:rFonts w:ascii="Gill Sans MT" w:hAnsi="Gill Sans MT" w:cs="Arial"/>
+                <w:b/>
+                <w:bCs/>
+                <w:color w:val="FFFFFF" w:themeColor="background1"/>
+              </w:rPr>
+              <w:t>MACROPROCESO</w:t>
+            </w:r>
+            <w:r>
+              <w:rPr>
+                <w:rFonts w:ascii="Gill Sans MT" w:hAnsi="Gill Sans MT" w:cs="Arial"/>
+                <w:b/>
+                <w:bCs/>
+                <w:color w:val="FFFFFF"/>
+              </w:rPr>
+              <w:t xml:space="preserve"> </w:t>
+            </w:r>
+          </w:p>
+        </w:tc>
+        <w:tc>
+          <w:tcPr>
+            <w:tcW w:w="4389" w:type="dxa"/>
+            <w:vAlign w:val="center"/>
+          </w:tcPr>
+          <w:p>
+            <w:pPr>
+              <w:rPr>
+                <w:rFonts w:ascii="Gill Sans MT" w:hAnsi="Gill Sans MT" w:cs="Arial"/>
+              </w:rPr>
+            </w:pPr>
+            <w:r>
+              <w:rPr>
+                <w:rFonts w:ascii="Gill Sans MT" w:hAnsi="Gill Sans MT" w:cs="Arial"/>
+              </w:rPr>
+              <w:t>Revisión semanal</w:t>
+            </w:r>
+          </w:p>
+        </w:tc>
+        <w:tc>
+          <w:tcPr>
+            <w:tcW w:w="1418" w:type="dxa"/>
+            <w:shd w:val="clear" w:color="auto" w:fill="0054A7"/>
+            <w:vAlign w:val="center"/>
+          </w:tcPr>
+          <w:p>
+            <w:pPr>
+              <w:rPr>
+                <w:rFonts w:ascii="Gill Sans MT" w:hAnsi="Gill Sans MT" w:cs="Arial"/>
+              </w:rPr>
+            </w:pPr>
+            <w:r>
+              <w:rPr>
+                <w:rFonts w:ascii="Gill Sans MT" w:hAnsi="Gill Sans MT" w:cs="Arial"/>
+                <w:b/>
+                <w:bCs/>
+                <w:color w:val="FFFFFF" w:themeColor="background1"/>
+              </w:rPr>
+              <w:t>ACTA</w:t>
+            </w:r>
+            <w:r>
+              <w:rPr>
+                <w:rFonts w:ascii="Gill Sans MT" w:hAnsi="Gill Sans MT" w:cs="Arial"/>
+                <w:b/>
+                <w:bCs/>
+                <w:color w:val="FFFFFF"/>
+              </w:rPr>
+              <w:t xml:space="preserve"> No.</w:t>
+            </w:r>
+          </w:p>
+        </w:tc>
+        <w:tc>
+          <w:tcPr>
+            <w:tcW w:w="1701" w:type="dxa"/>
+            <w:vAlign w:val="center"/>
+          </w:tcPr>
+          <w:p>
+            <w:pPr>
+              <w:jc w:val="center"/>
+              <w:rPr>
+                <w:rFonts w:ascii="Gill Sans MT" w:hAnsi="Gill Sans MT" w:cs="Arial"/>
+              </w:rPr>
+            </w:pPr>
+            <w:r>
+              <w:rPr>
+                <w:rFonts w:ascii="Gill Sans MT" w:hAnsi="Gill Sans MT" w:cs="Arial"/>
+              </w:rPr>
+              <w:t>09</w:t>
+            </w:r>
+          </w:p>
+        </w:tc>
+      </w:tr>
+    </w:tbl>
+    <w:p>
+      <w:pPr>
+        <w:rPr>
+          <w:rFonts w:ascii="Gill Sans MT" w:hAnsi="Gill Sans MT" w:cs="Arial"/>
+          <w:sz w:val="18"/>
+          <w:szCs w:val="18"/>
+        </w:rPr>
+      </w:pPr>
+    </w:p>
+    <w:tbl>
+      <w:tblPr>
+        <w:tblW w:w="9918" w:type="dxa"/>
+        <w:tblBorders>
+          <w:top w:val="single" w:sz="4" w:space="0" w:color="auto"/>
+          <w:left w:val="single" w:sz="4" w:space="0" w:color="auto"/>
+          <w:bottom w:val="single" w:sz="4" w:space="0" w:color="auto"/>
+          <w:right w:val="single" w:sz="4" w:space="0" w:color="auto"/>
+          <w:insideH w:val="single" w:sz="4" w:space="0" w:color="auto"/>
+          <w:insideV w:val="single" w:sz="4" w:space="0" w:color="auto"/>
+        </w:tblBorders>
+        <w:tblCellMar>
+          <w:left w:w="70" w:type="dxa"/>
+          <w:right w:w="70" w:type="dxa"/>
+        </w:tblCellMar>
+        <w:tblLook w:val="0000" w:firstRow="0" w:lastRow="0" w:firstColumn="0" w:lastColumn="0" w:noHBand="0" w:noVBand="0"/>
+      </w:tblPr>
+      <w:tblGrid>
+        <w:gridCol w:w="2441"/>
+        <w:gridCol w:w="2959"/>
+        <w:gridCol w:w="1560"/>
+        <w:gridCol w:w="2958"/>
+      </w:tblGrid>
+      <w:tr>
+        <w:trPr>
+          <w:trHeight w:val="257"/>
+        </w:trPr>
+        <w:tc>
+          <w:tcPr>
+            <w:tcW w:w="9918" w:type="dxa"/>
+            <w:gridSpan w:val="4"/>
+            <w:tcBorders>
+              <w:right w:val="single" w:sz="4" w:space="0" w:color="auto"/>
+            </w:tcBorders>
+            <w:shd w:val="clear" w:color="auto" w:fill="0054A7"/>
+            <w:vAlign w:val="center"/>
+          </w:tcPr>
+          <w:p>
+            <w:pPr>
+              <w:pStyle w:val="Ttulo3"/>
+              <w:jc w:val="both"/>
+              <w:rPr>
+                <w:rFonts w:ascii="Gill Sans MT" w:hAnsi="Gill Sans MT"/>
+                <w:color w:val="FFFFFF"/>
+                <w:sz w:val="22"/>
+                <w:szCs w:val="22"/>
+              </w:rPr>
+            </w:pPr>
+            <w:r>
+              <w:rPr>
+                <w:rFonts w:ascii="Gill Sans MT" w:hAnsi="Gill Sans MT"/>
+                <w:color w:val="FFFFFF"/>
+                <w:sz w:val="22"/>
+                <w:szCs w:val="22"/>
+              </w:rPr>
+              <w:t>DATOS BASICOS:</w:t>
+            </w:r>
+          </w:p>
+        </w:tc>
+      </w:tr>
+      <w:tr>
+        <w:trPr>
+          <w:trHeight w:val="341"/>
+        </w:trPr>
+        <w:tc>
+          <w:tcPr>
+            <w:tcW w:w="2441" w:type="dxa"/>
+            <w:tcBorders>
+              <w:top w:val="single" w:sz="4" w:space="0" w:color="auto"/>
+              <w:left w:val="single" w:sz="4" w:space="0" w:color="auto"/>
+              <w:bottom w:val="single" w:sz="4" w:space="0" w:color="auto"/>
+            </w:tcBorders>
+            <w:shd w:val="clear" w:color="auto" w:fill="808080" w:themeFill="background1" w:themeFillShade="80"/>
+            <w:vAlign w:val="center"/>
+          </w:tcPr>
+          <w:p>
+            <w:pPr>
+              <w:rPr>
+                <w:rFonts w:ascii="Gill Sans MT" w:hAnsi="Gill Sans MT" w:cs="Arial"/>
+                <w:b/>
+                <w:bCs/>
+                <w:color w:val="FFFFFF" w:themeColor="background1"/>
+              </w:rPr>
+            </w:pPr>
+            <w:r>
+              <w:rPr>
+                <w:rFonts w:ascii="Gill Sans MT" w:hAnsi="Gill Sans MT" w:cs="Arial"/>
+                <w:b/>
+                <w:bCs/>
+                <w:color w:val="FFFFFF" w:themeColor="background1"/>
+              </w:rPr>
+              <w:t>OBJETIVO</w:t>
+            </w:r>
+          </w:p>
+        </w:tc>
+        <w:tc>
+          <w:tcPr>
+            <w:tcW w:w="7477" w:type="dxa"/>
+            <w:gridSpan w:val="3"/>
+            <w:tcBorders>
+              <w:top w:val="single" w:sz="4" w:space="0" w:color="auto"/>
+              <w:left w:val="single" w:sz="4" w:space="0" w:color="auto"/>
+              <w:bottom w:val="single" w:sz="4" w:space="0" w:color="auto"/>
+            </w:tcBorders>
+            <w:shd w:val="clear" w:color="auto" w:fill="auto"/>
+            <w:vAlign w:val="center"/>
+          </w:tcPr>
+          <w:p>
+            <w:pPr>
+              <w:rPr>
+                <w:rFonts w:ascii="Gill Sans MT" w:hAnsi="Gill Sans MT" w:cs="Arial"/>
+              </w:rPr>
+            </w:pPr>
+            <w:r>
+              <w:rPr>
+                <w:rFonts w:ascii="Gill Sans MT" w:hAnsi="Gill Sans MT" w:cs="Arial"/>
+              </w:rPr>
+              <w:t>Se revisa lo conseguido en la semana y se termina de completar la exposición planteada.</w:t>
+            </w:r>
+          </w:p>
+        </w:tc>
+      </w:tr>
+      <w:tr>
+        <w:trPr>
+          <w:trHeight w:val="364"/>
+        </w:trPr>
+        <w:tc>
+          <w:tcPr>
+            <w:tcW w:w="2441" w:type="dxa"/>
+            <w:tcBorders>
+              <w:top w:val="single" w:sz="4" w:space="0" w:color="auto"/>
+              <w:bottom w:val="single" w:sz="4" w:space="0" w:color="auto"/>
+            </w:tcBorders>
+            <w:shd w:val="clear" w:color="auto" w:fill="808080" w:themeFill="background1" w:themeFillShade="80"/>
+            <w:vAlign w:val="center"/>
+          </w:tcPr>
+          <w:p>
+            <w:pPr>
+              <w:rPr>
+                <w:rFonts w:ascii="Gill Sans MT" w:hAnsi="Gill Sans MT" w:cs="Arial"/>
+                <w:b/>
+                <w:bCs/>
+                <w:color w:val="FFFFFF" w:themeColor="background1"/>
+              </w:rPr>
+            </w:pPr>
+            <w:r>
+              <w:rPr>
+                <w:rFonts w:ascii="Gill Sans MT" w:hAnsi="Gill Sans MT" w:cs="Arial"/>
+                <w:b/>
+                <w:bCs/>
+                <w:color w:val="FFFFFF" w:themeColor="background1"/>
+              </w:rPr>
+              <w:t>LUGAR</w:t>
+            </w:r>
+          </w:p>
+        </w:tc>
+        <w:tc>
+          <w:tcPr>
+            <w:tcW w:w="2959" w:type="dxa"/>
+            <w:vAlign w:val="center"/>
+          </w:tcPr>
+          <w:p>
+            <w:pPr>
+              <w:rPr>
+                <w:rFonts w:ascii="Gill Sans MT" w:hAnsi="Gill Sans MT" w:cs="Arial"/>
+              </w:rPr>
+            </w:pPr>
+            <w:r>
+              <w:rPr>
+                <w:rFonts w:ascii="Gill Sans MT" w:hAnsi="Gill Sans MT" w:cs="Arial"/>
+              </w:rPr>
+              <w:t>Virtual</w:t>
+            </w:r>
+          </w:p>
+        </w:tc>
+        <w:tc>
+          <w:tcPr>
+            <w:tcW w:w="1560" w:type="dxa"/>
+            <w:tcBorders>
+              <w:bottom w:val="single" w:sz="4" w:space="0" w:color="auto"/>
+            </w:tcBorders>
+            <w:shd w:val="clear" w:color="auto" w:fill="808080" w:themeFill="background1" w:themeFillShade="80"/>
+            <w:vAlign w:val="center"/>
+          </w:tcPr>
+          <w:p>
+            <w:pPr>
+              <w:rPr>
+                <w:rFonts w:ascii="Gill Sans MT" w:hAnsi="Gill Sans MT" w:cs="Arial"/>
+                <w:b/>
+                <w:bCs/>
+                <w:color w:val="FFFFFF" w:themeColor="background1"/>
+              </w:rPr>
+            </w:pPr>
+            <w:r>
+              <w:rPr>
+                <w:rFonts w:ascii="Gill Sans MT" w:hAnsi="Gill Sans MT" w:cs="Arial"/>
+                <w:b/>
+                <w:bCs/>
+                <w:color w:val="FFFFFF" w:themeColor="background1"/>
+              </w:rPr>
+              <w:t>FECHA REUNION</w:t>
+            </w:r>
+          </w:p>
+        </w:tc>
+        <w:tc>
+          <w:tcPr>
+            <w:tcW w:w="2958" w:type="dxa"/>
+            <w:tcBorders>
+              <w:bottom w:val="single" w:sz="4" w:space="0" w:color="auto"/>
+              <w:right w:val="single" w:sz="4" w:space="0" w:color="auto"/>
+            </w:tcBorders>
+            <w:vAlign w:val="center"/>
+          </w:tcPr>
+          <w:p>
+            <w:pPr>
+              <w:jc w:val="center"/>
+              <w:rPr>
+                <w:rFonts w:ascii="Gill Sans MT" w:hAnsi="Gill Sans MT" w:cs="Arial"/>
+              </w:rPr>
+            </w:pPr>
+            <w:r>
+              <w:rPr>
+                <w:rFonts w:ascii="Gill Sans MT" w:hAnsi="Gill Sans MT" w:cs="Arial"/>
+              </w:rPr>
+              <w:t>24 – septiembre - 2020</w:t>
+            </w:r>
+          </w:p>
+        </w:tc>
+      </w:tr>
+      <w:tr>
+        <w:trPr>
+          <w:trHeight w:val="549"/>
+        </w:trPr>
+        <w:tc>
+          <w:tcPr>
+            <w:tcW w:w="2441" w:type="dxa"/>
+            <w:vMerge w:val="restart"/>
+            <w:tcBorders>
+              <w:top w:val="single" w:sz="4" w:space="0" w:color="auto"/>
+            </w:tcBorders>
+            <w:shd w:val="clear" w:color="auto" w:fill="808080" w:themeFill="background1" w:themeFillShade="80"/>
+            <w:vAlign w:val="center"/>
+          </w:tcPr>
+          <w:p>
+            <w:pPr>
+              <w:rPr>
+                <w:rFonts w:ascii="Gill Sans MT" w:hAnsi="Gill Sans MT" w:cs="Arial"/>
+                <w:b/>
+                <w:bCs/>
+                <w:color w:val="FFFFFF" w:themeColor="background1"/>
+              </w:rPr>
+            </w:pPr>
+            <w:r>
+              <w:rPr>
+                <w:rFonts w:ascii="Gill Sans MT" w:hAnsi="Gill Sans MT" w:cs="Arial"/>
+                <w:b/>
+                <w:bCs/>
+                <w:color w:val="FFFFFF" w:themeColor="background1"/>
+              </w:rPr>
+              <w:t>ELABORADA POR</w:t>
+            </w:r>
+          </w:p>
+        </w:tc>
+        <w:tc>
+          <w:tcPr>
+            <w:tcW w:w="2959" w:type="dxa"/>
+            <w:vMerge w:val="restart"/>
+            <w:vAlign w:val="center"/>
+          </w:tcPr>
+          <w:p>
+            <w:pPr>
+              <w:rPr>
+                <w:rFonts w:ascii="Gill Sans MT" w:hAnsi="Gill Sans MT" w:cs="Arial"/>
+              </w:rPr>
+            </w:pPr>
+            <w:r>
+              <w:rPr>
+                <w:rFonts w:ascii="Gill Sans MT" w:hAnsi="Gill Sans MT" w:cs="Arial"/>
+              </w:rPr>
+              <w:t>Johan Nicolas Soler Hernández</w:t>
+            </w:r>
+          </w:p>
+        </w:tc>
+        <w:tc>
+          <w:tcPr>
+            <w:tcW w:w="1560" w:type="dxa"/>
+            <w:tcBorders>
+              <w:top w:val="single" w:sz="4" w:space="0" w:color="auto"/>
+            </w:tcBorders>
+            <w:shd w:val="clear" w:color="auto" w:fill="808080" w:themeFill="background1" w:themeFillShade="80"/>
+            <w:vAlign w:val="center"/>
+          </w:tcPr>
+          <w:p>
+            <w:pPr>
+              <w:rPr>
+                <w:rFonts w:ascii="Gill Sans MT" w:hAnsi="Gill Sans MT" w:cs="Arial"/>
+                <w:b/>
+                <w:bCs/>
+                <w:color w:val="FFFFFF" w:themeColor="background1"/>
+              </w:rPr>
+            </w:pPr>
+            <w:r>
+              <w:rPr>
+                <w:rFonts w:ascii="Gill Sans MT" w:hAnsi="Gill Sans MT" w:cs="Arial"/>
+                <w:b/>
+                <w:bCs/>
+                <w:color w:val="FFFFFF" w:themeColor="background1"/>
+              </w:rPr>
+              <w:t>HORA INICIO</w:t>
+            </w:r>
+          </w:p>
+        </w:tc>
+        <w:tc>
+          <w:tcPr>
+            <w:tcW w:w="2958" w:type="dxa"/>
+            <w:tcBorders>
+              <w:top w:val="single" w:sz="4" w:space="0" w:color="auto"/>
+            </w:tcBorders>
+            <w:vAlign w:val="center"/>
+          </w:tcPr>
+          <w:p>
+            <w:pPr>
+              <w:jc w:val="center"/>
+              <w:rPr>
+                <w:rFonts w:ascii="Gill Sans MT" w:hAnsi="Gill Sans MT" w:cs="Arial"/>
+              </w:rPr>
+            </w:pPr>
+            <w:r>
+              <w:rPr>
+                <w:rFonts w:ascii="Gill Sans MT" w:hAnsi="Gill Sans MT" w:cs="Arial"/>
+              </w:rPr>
+              <w:t>10:00 am</w:t>
+            </w:r>
+          </w:p>
+        </w:tc>
+      </w:tr>
+      <w:tr>
+        <w:trPr>
+          <w:trHeight w:val="343"/>
+        </w:trPr>
+        <w:tc>
+          <w:tcPr>
+            <w:tcW w:w="2441" w:type="dxa"/>
+            <w:vMerge/>
+            <w:tcBorders>
+              <w:bottom w:val="single" w:sz="4" w:space="0" w:color="auto"/>
+            </w:tcBorders>
+            <w:shd w:val="clear" w:color="auto" w:fill="808080" w:themeFill="background1" w:themeFillShade="80"/>
+            <w:vAlign w:val="center"/>
+          </w:tcPr>
+          <w:p>
+            <w:pPr>
+              <w:rPr>
+                <w:rFonts w:ascii="Gill Sans MT" w:hAnsi="Gill Sans MT" w:cs="Arial"/>
+                <w:b/>
+                <w:bCs/>
+                <w:color w:val="FFFFFF" w:themeColor="background1"/>
+              </w:rPr>
+            </w:pPr>
+          </w:p>
+        </w:tc>
+        <w:tc>
+          <w:tcPr>
+            <w:tcW w:w="2959" w:type="dxa"/>
+            <w:vMerge/>
+            <w:vAlign w:val="center"/>
+          </w:tcPr>
+          <w:p>
+            <w:pPr>
+              <w:rPr>
+                <w:rFonts w:ascii="Gill Sans MT" w:hAnsi="Gill Sans MT" w:cs="Arial"/>
+              </w:rPr>
+            </w:pPr>
+          </w:p>
+        </w:tc>
+        <w:tc>
+          <w:tcPr>
+            <w:tcW w:w="1560" w:type="dxa"/>
+            <w:tcBorders>
+              <w:top w:val="nil"/>
+            </w:tcBorders>
+            <w:shd w:val="clear" w:color="auto" w:fill="808080" w:themeFill="background1" w:themeFillShade="80"/>
+            <w:vAlign w:val="center"/>
+          </w:tcPr>
+          <w:p>
+            <w:pPr>
+              <w:rPr>
+                <w:rFonts w:ascii="Gill Sans MT" w:hAnsi="Gill Sans MT" w:cs="Arial"/>
+                <w:b/>
+                <w:bCs/>
+                <w:color w:val="FFFFFF" w:themeColor="background1"/>
+              </w:rPr>
+            </w:pPr>
+            <w:r>
+              <w:rPr>
+                <w:rFonts w:ascii="Gill Sans MT" w:hAnsi="Gill Sans MT" w:cs="Arial"/>
+                <w:b/>
+                <w:bCs/>
+                <w:color w:val="FFFFFF" w:themeColor="background1"/>
+              </w:rPr>
+              <w:t>HORA FIN</w:t>
+            </w:r>
+          </w:p>
+        </w:tc>
+        <w:tc>
+          <w:tcPr>
+            <w:tcW w:w="2958" w:type="dxa"/>
+            <w:vAlign w:val="center"/>
+          </w:tcPr>
+          <w:p>
+            <w:pPr>
+              <w:jc w:val="center"/>
+              <w:rPr>
+                <w:rFonts w:ascii="Gill Sans MT" w:hAnsi="Gill Sans MT" w:cs="Arial"/>
+              </w:rPr>
+            </w:pPr>
+            <w:r>
+              <w:rPr>
+                <w:rFonts w:ascii="Gill Sans MT" w:hAnsi="Gill Sans MT" w:cs="Arial"/>
+              </w:rPr>
+              <w:t xml:space="preserve"> 12:00 am</w:t>
+            </w:r>
+          </w:p>
+        </w:tc>
+      </w:tr>
+    </w:tbl>
+    <w:p>
+      <w:pPr>
+        <w:rPr>
+          <w:rFonts w:ascii="Gill Sans MT" w:hAnsi="Gill Sans MT" w:cs="Arial"/>
+          <w:sz w:val="18"/>
+          <w:szCs w:val="18"/>
+        </w:rPr>
+      </w:pPr>
+    </w:p>
+    <w:tbl>
+      <w:tblPr>
+        <w:tblW w:w="9918" w:type="dxa"/>
+        <w:tblBorders>
+          <w:top w:val="single" w:sz="4" w:space="0" w:color="auto"/>
+          <w:left w:val="single" w:sz="4" w:space="0" w:color="auto"/>
+          <w:bottom w:val="single" w:sz="4" w:space="0" w:color="auto"/>
+          <w:right w:val="single" w:sz="4" w:space="0" w:color="auto"/>
+          <w:insideH w:val="single" w:sz="4" w:space="0" w:color="auto"/>
+          <w:insideV w:val="single" w:sz="4" w:space="0" w:color="auto"/>
+        </w:tblBorders>
+        <w:tblCellMar>
+          <w:left w:w="70" w:type="dxa"/>
+          <w:right w:w="70" w:type="dxa"/>
+        </w:tblCellMar>
+        <w:tblLook w:val="0000" w:firstRow="0" w:lastRow="0" w:firstColumn="0" w:lastColumn="0" w:noHBand="0" w:noVBand="0"/>
+      </w:tblPr>
+      <w:tblGrid>
+        <w:gridCol w:w="3898"/>
+        <w:gridCol w:w="3260"/>
+        <w:gridCol w:w="2760"/>
+      </w:tblGrid>
+      <w:tr>
+        <w:trPr>
+          <w:trHeight w:val="284"/>
+        </w:trPr>
+        <w:tc>
+          <w:tcPr>
+            <w:tcW w:w="9918" w:type="dxa"/>
+            <w:gridSpan w:val="3"/>
+            <w:shd w:val="clear" w:color="auto" w:fill="0054A7"/>
+            <w:vAlign w:val="center"/>
+          </w:tcPr>
+          <w:p>
+            <w:pPr>
+              <w:pStyle w:val="Prrafodelista"/>
+              <w:ind w:left="0"/>
+              <w:rPr>
+                <w:rFonts w:ascii="Gill Sans MT" w:hAnsi="Gill Sans MT" w:cs="Arial"/>
+                <w:b/>
+                <w:bCs/>
+                <w:color w:val="FFFFFF"/>
+                <w:sz w:val="18"/>
+                <w:szCs w:val="18"/>
+              </w:rPr>
+            </w:pPr>
+            <w:r>
+              <w:rPr>
+                <w:rFonts w:ascii="Gill Sans MT" w:hAnsi="Gill Sans MT" w:cs="Arial"/>
+                <w:b/>
+                <w:bCs/>
+                <w:color w:val="FFFFFF"/>
+                <w:sz w:val="18"/>
+                <w:szCs w:val="18"/>
+              </w:rPr>
+              <w:t>DATOS PARTICIPANTES</w:t>
+            </w:r>
+          </w:p>
+        </w:tc>
+      </w:tr>
+      <w:tr>
+        <w:trPr>
+          <w:trHeight w:val="351"/>
+        </w:trPr>
+        <w:tc>
+          <w:tcPr>
+            <w:tcW w:w="3898" w:type="dxa"/>
+            <w:shd w:val="clear" w:color="auto" w:fill="808080" w:themeFill="background1" w:themeFillShade="80"/>
+            <w:vAlign w:val="center"/>
+          </w:tcPr>
+          <w:p>
+            <w:pPr>
+              <w:jc w:val="center"/>
+              <w:rPr>
+                <w:rFonts w:ascii="Gill Sans MT" w:hAnsi="Gill Sans MT" w:cs="Arial"/>
+                <w:b/>
+                <w:bCs/>
+                <w:color w:val="FFFFFF" w:themeColor="background1"/>
+                <w:sz w:val="18"/>
+                <w:szCs w:val="18"/>
+              </w:rPr>
+            </w:pPr>
+            <w:r>
+              <w:rPr>
+                <w:rFonts w:ascii="Gill Sans MT" w:hAnsi="Gill Sans MT" w:cs="Arial"/>
+                <w:b/>
+                <w:bCs/>
+                <w:color w:val="FFFFFF" w:themeColor="background1"/>
+                <w:sz w:val="18"/>
+                <w:szCs w:val="18"/>
+              </w:rPr>
+              <w:t>PARTICIPANTE</w:t>
+            </w:r>
+          </w:p>
+        </w:tc>
+        <w:tc>
+          <w:tcPr>
+            <w:tcW w:w="3260" w:type="dxa"/>
+            <w:shd w:val="clear" w:color="auto" w:fill="808080" w:themeFill="background1" w:themeFillShade="80"/>
+            <w:vAlign w:val="center"/>
+          </w:tcPr>
+          <w:p>
+            <w:pPr>
+              <w:jc w:val="center"/>
+              <w:rPr>
+                <w:rFonts w:ascii="Gill Sans MT" w:hAnsi="Gill Sans MT" w:cs="Arial"/>
+                <w:b/>
+                <w:bCs/>
+                <w:color w:val="FFFFFF" w:themeColor="background1"/>
+                <w:sz w:val="18"/>
+                <w:szCs w:val="18"/>
+              </w:rPr>
+            </w:pPr>
+            <w:r>
+              <w:rPr>
+                <w:rFonts w:ascii="Gill Sans MT" w:hAnsi="Gill Sans MT" w:cs="Arial"/>
+                <w:b/>
+                <w:bCs/>
+                <w:color w:val="FFFFFF" w:themeColor="background1"/>
+                <w:sz w:val="18"/>
+                <w:szCs w:val="18"/>
+              </w:rPr>
+              <w:t>AREA / EMPRESA</w:t>
+            </w:r>
+          </w:p>
+        </w:tc>
+        <w:tc>
+          <w:tcPr>
+            <w:tcW w:w="2760" w:type="dxa"/>
+            <w:shd w:val="clear" w:color="auto" w:fill="808080" w:themeFill="background1" w:themeFillShade="80"/>
+            <w:vAlign w:val="center"/>
+          </w:tcPr>
+          <w:p>
+            <w:pPr>
+              <w:jc w:val="center"/>
+              <w:rPr>
+                <w:rFonts w:ascii="Gill Sans MT" w:hAnsi="Gill Sans MT" w:cs="Arial"/>
+                <w:b/>
+                <w:bCs/>
+                <w:color w:val="FFFFFF" w:themeColor="background1"/>
+                <w:sz w:val="18"/>
+                <w:szCs w:val="18"/>
+              </w:rPr>
+            </w:pPr>
+            <w:r>
+              <w:rPr>
+                <w:rFonts w:ascii="Gill Sans MT" w:hAnsi="Gill Sans MT" w:cs="Arial"/>
+                <w:b/>
+                <w:bCs/>
+                <w:color w:val="FFFFFF" w:themeColor="background1"/>
+                <w:sz w:val="18"/>
+                <w:szCs w:val="18"/>
+              </w:rPr>
+              <w:t>CARGO</w:t>
+            </w:r>
+          </w:p>
+        </w:tc>
+      </w:tr>
+      <w:tr>
+        <w:trPr>
+          <w:trHeight w:val="284"/>
+        </w:trPr>
+        <w:tc>
+          <w:tcPr>
+            <w:tcW w:w="3898" w:type="dxa"/>
+            <w:vAlign w:val="center"/>
+          </w:tcPr>
+          <w:p>
+            <w:pPr>
+              <w:rPr>
+                <w:rFonts w:cstheme="minorHAnsi"/>
+              </w:rPr>
+            </w:pPr>
+            <w:r>
+              <w:t>Jhon Jairo Ballen Agudelo</w:t>
+            </w:r>
+          </w:p>
+        </w:tc>
+        <w:tc>
+          <w:tcPr>
+            <w:tcW w:w="3260" w:type="dxa"/>
+            <w:vAlign w:val="center"/>
+          </w:tcPr>
+          <w:p>
+            <w:pPr>
+              <w:rPr>
+                <w:rFonts w:ascii="Gill Sans MT" w:hAnsi="Gill Sans MT" w:cs="Arial"/>
+                <w:sz w:val="18"/>
+                <w:szCs w:val="18"/>
+              </w:rPr>
+            </w:pPr>
+            <w:r>
+              <w:t>Ing. Sistemas.</w:t>
+            </w:r>
+          </w:p>
+        </w:tc>
+        <w:tc>
+          <w:tcPr>
+            <w:tcW w:w="2760" w:type="dxa"/>
+          </w:tcPr>
+          <w:p>
+            <w:pPr>
+              <w:rPr>
+                <w:rFonts w:ascii="Gill Sans MT" w:hAnsi="Gill Sans MT" w:cs="Arial"/>
+                <w:sz w:val="18"/>
+                <w:szCs w:val="18"/>
+              </w:rPr>
+            </w:pPr>
+            <w:r>
+              <w:t>Estudiante</w:t>
+            </w:r>
+          </w:p>
+        </w:tc>
+      </w:tr>
+      <w:tr>
+        <w:trPr>
+          <w:trHeight w:val="284"/>
+        </w:trPr>
+        <w:tc>
+          <w:tcPr>
+            <w:tcW w:w="3898" w:type="dxa"/>
+            <w:vAlign w:val="center"/>
+          </w:tcPr>
+          <w:p>
+            <w:pPr>
+              <w:rPr>
+                <w:rFonts w:ascii="Gill Sans MT" w:hAnsi="Gill Sans MT" w:cs="Arial"/>
+                <w:sz w:val="18"/>
+                <w:szCs w:val="18"/>
+              </w:rPr>
+            </w:pPr>
+            <w:r>
+              <w:t>Johan Nicolas Soler Hernández</w:t>
+            </w:r>
+          </w:p>
+        </w:tc>
+        <w:tc>
+          <w:tcPr>
+            <w:tcW w:w="3260" w:type="dxa"/>
+          </w:tcPr>
+          <w:p>
+            <w:pPr>
+              <w:rPr>
+                <w:rFonts w:ascii="Gill Sans MT" w:hAnsi="Gill Sans MT" w:cs="Arial"/>
+                <w:sz w:val="18"/>
+                <w:szCs w:val="18"/>
+              </w:rPr>
+            </w:pPr>
+            <w:r>
+              <w:t>Ing. Sistemas.</w:t>
+            </w:r>
+          </w:p>
+        </w:tc>
+        <w:tc>
+          <w:tcPr>
+            <w:tcW w:w="2760" w:type="dxa"/>
+          </w:tcPr>
+          <w:p>
+            <w:pPr>
+              <w:rPr>
+                <w:rFonts w:ascii="Gill Sans MT" w:hAnsi="Gill Sans MT" w:cs="Arial"/>
+                <w:sz w:val="18"/>
+                <w:szCs w:val="18"/>
+              </w:rPr>
+            </w:pPr>
+            <w:r>
+              <w:t>Estudiante</w:t>
+            </w:r>
+          </w:p>
+        </w:tc>
+      </w:tr>
+      <w:tr>
+        <w:trPr>
+          <w:trHeight w:val="284"/>
+        </w:trPr>
+        <w:tc>
+          <w:tcPr>
+            <w:tcW w:w="3898" w:type="dxa"/>
+            <w:vAlign w:val="center"/>
+          </w:tcPr>
+          <w:p>
+            <w:r>
+              <w:t>Andrés Mateo Esteban Suarez</w:t>
+            </w:r>
+          </w:p>
+        </w:tc>
+        <w:tc>
+          <w:tcPr>
+            <w:tcW w:w="3260" w:type="dxa"/>
+            <w:vAlign w:val="center"/>
+          </w:tcPr>
+          <w:p>
+            <w:r>
+              <w:t>Ing. Sistemas.</w:t>
+            </w:r>
+          </w:p>
+        </w:tc>
+        <w:tc>
+          <w:tcPr>
+            <w:tcW w:w="2760" w:type="dxa"/>
+          </w:tcPr>
+          <w:p>
+            <w:r>
+              <w:t>Estudiante</w:t>
+            </w:r>
+          </w:p>
+        </w:tc>
+      </w:tr>
+      <w:tr>
+        <w:trPr>
+          <w:trHeight w:val="284"/>
+        </w:trPr>
+        <w:tc>
+          <w:tcPr>
+            <w:tcW w:w="3898" w:type="dxa"/>
+            <w:vAlign w:val="center"/>
+          </w:tcPr>
+          <w:p>
+            <w:r>
+              <w:t>Danny Jersson Ochoa Peralta</w:t>
+            </w:r>
+          </w:p>
+        </w:tc>
+        <w:tc>
+          <w:tcPr>
+            <w:tcW w:w="3260" w:type="dxa"/>
+          </w:tcPr>
+          <w:p>
+            <w:pPr>
+              <w:rPr>
+                <w:rFonts w:ascii="Gill Sans MT" w:hAnsi="Gill Sans MT" w:cs="Arial"/>
+                <w:sz w:val="18"/>
+                <w:szCs w:val="18"/>
+              </w:rPr>
+            </w:pPr>
+            <w:r>
+              <w:t>Ing. Sistemas.</w:t>
+            </w:r>
+          </w:p>
+        </w:tc>
+        <w:tc>
+          <w:tcPr>
+            <w:tcW w:w="2760" w:type="dxa"/>
+          </w:tcPr>
+          <w:p>
+            <w:pPr>
+              <w:rPr>
+                <w:rFonts w:ascii="Gill Sans MT" w:hAnsi="Gill Sans MT" w:cs="Arial"/>
+                <w:sz w:val="18"/>
+                <w:szCs w:val="18"/>
+              </w:rPr>
+            </w:pPr>
+            <w:r>
+              <w:t>Estudiante</w:t>
+            </w:r>
+          </w:p>
+        </w:tc>
+      </w:tr>
+      <w:tr>
+        <w:trPr>
+          <w:trHeight w:val="284"/>
+        </w:trPr>
+        <w:tc>
+          <w:tcPr>
+            <w:tcW w:w="3898" w:type="dxa"/>
+            <w:vAlign w:val="center"/>
+          </w:tcPr>
+          <w:p>
+            <w:r>
+              <w:t>Julián Enrique Muñoz Castro</w:t>
+            </w:r>
+          </w:p>
+        </w:tc>
+        <w:tc>
+          <w:tcPr>
+            <w:tcW w:w="3260" w:type="dxa"/>
+          </w:tcPr>
+          <w:p>
+            <w:pPr>
+              <w:rPr>
+                <w:rFonts w:ascii="Gill Sans MT" w:hAnsi="Gill Sans MT" w:cs="Arial"/>
+                <w:sz w:val="18"/>
+                <w:szCs w:val="18"/>
+              </w:rPr>
+            </w:pPr>
+            <w:r>
+              <w:t>Ing. Sistemas.</w:t>
+            </w:r>
+          </w:p>
+        </w:tc>
+        <w:tc>
+          <w:tcPr>
+            <w:tcW w:w="2760" w:type="dxa"/>
+          </w:tcPr>
+          <w:p>
+            <w:pPr>
+              <w:rPr>
+                <w:rFonts w:ascii="Gill Sans MT" w:hAnsi="Gill Sans MT" w:cs="Arial"/>
+                <w:sz w:val="18"/>
+                <w:szCs w:val="18"/>
+              </w:rPr>
+            </w:pPr>
+            <w:r>
+              <w:t>Estudiante</w:t>
+            </w:r>
+          </w:p>
+        </w:tc>
+      </w:tr>
+      <w:tr>
+        <w:trPr>
+          <w:trHeight w:val="284"/>
+        </w:trPr>
+        <w:tc>
+          <w:tcPr>
+            <w:tcW w:w="3898" w:type="dxa"/>
+            <w:vAlign w:val="center"/>
+          </w:tcPr>
+          <w:p>
+            <w:r>
+              <w:t>Jesús David Castillo Torres</w:t>
+            </w:r>
+          </w:p>
+        </w:tc>
+        <w:tc>
+          <w:tcPr>
+            <w:tcW w:w="3260" w:type="dxa"/>
+          </w:tcPr>
+          <w:p>
+            <w:pPr>
+              <w:rPr>
+                <w:rFonts w:ascii="Gill Sans MT" w:hAnsi="Gill Sans MT" w:cs="Arial"/>
+                <w:sz w:val="18"/>
+                <w:szCs w:val="18"/>
+              </w:rPr>
+            </w:pPr>
+            <w:r>
+              <w:t>Ing. Sistemas.</w:t>
+            </w:r>
+          </w:p>
+        </w:tc>
+        <w:tc>
+          <w:tcPr>
+            <w:tcW w:w="2760" w:type="dxa"/>
+          </w:tcPr>
+          <w:p>
+            <w:pPr>
+              <w:rPr>
+                <w:rFonts w:ascii="Gill Sans MT" w:hAnsi="Gill Sans MT" w:cs="Arial"/>
+                <w:sz w:val="18"/>
+                <w:szCs w:val="18"/>
+              </w:rPr>
+            </w:pPr>
+            <w:r>
+              <w:t>Estudiante</w:t>
+            </w:r>
+          </w:p>
+        </w:tc>
+      </w:tr>
+      <w:tr>
+        <w:trPr>
+          <w:trHeight w:val="284"/>
+        </w:trPr>
+        <w:tc>
+          <w:tcPr>
+            <w:tcW w:w="3898" w:type="dxa"/>
+            <w:vAlign w:val="center"/>
+          </w:tcPr>
+          <w:p>
+            <w:r>
+              <w:t>Juan Pablo Gómez</w:t>
+            </w:r>
+          </w:p>
+        </w:tc>
+        <w:tc>
+          <w:tcPr>
+            <w:tcW w:w="3260" w:type="dxa"/>
+          </w:tcPr>
+          <w:p>
+            <w:pPr>
+              <w:rPr>
+                <w:rFonts w:ascii="Gill Sans MT" w:hAnsi="Gill Sans MT" w:cs="Arial"/>
+                <w:sz w:val="18"/>
+                <w:szCs w:val="18"/>
+              </w:rPr>
+            </w:pPr>
+            <w:r>
+              <w:t>Ing. Sistemas.</w:t>
+            </w:r>
+          </w:p>
+        </w:tc>
+        <w:tc>
+          <w:tcPr>
+            <w:tcW w:w="2760" w:type="dxa"/>
+          </w:tcPr>
+          <w:p>
+            <w:pPr>
+              <w:rPr>
+                <w:rFonts w:ascii="Gill Sans MT" w:hAnsi="Gill Sans MT" w:cs="Arial"/>
+                <w:sz w:val="18"/>
+                <w:szCs w:val="18"/>
+              </w:rPr>
+            </w:pPr>
+            <w:r>
+              <w:t>Estudiante</w:t>
+            </w:r>
+          </w:p>
+        </w:tc>
+      </w:tr>
+    </w:tbl>
+    <w:p>
+      <w:pPr>
+        <w:rPr>
+          <w:rFonts w:ascii="Gill Sans MT" w:hAnsi="Gill Sans MT" w:cs="Arial"/>
+          <w:sz w:val="18"/>
+          <w:szCs w:val="18"/>
+        </w:rPr>
+      </w:pPr>
+    </w:p>
+    <w:tbl>
+      <w:tblPr>
+        <w:tblW w:w="9918" w:type="dxa"/>
+        <w:tblBorders>
+          <w:top w:val="single" w:sz="4" w:space="0" w:color="auto"/>
+          <w:left w:val="single" w:sz="4" w:space="0" w:color="auto"/>
+          <w:bottom w:val="single" w:sz="4" w:space="0" w:color="auto"/>
+          <w:right w:val="single" w:sz="4" w:space="0" w:color="auto"/>
+          <w:insideH w:val="single" w:sz="4" w:space="0" w:color="auto"/>
+          <w:insideV w:val="single" w:sz="4" w:space="0" w:color="auto"/>
+        </w:tblBorders>
+        <w:tblLayout w:type="fixed"/>
+        <w:tblCellMar>
+          <w:left w:w="70" w:type="dxa"/>
+          <w:right w:w="70" w:type="dxa"/>
+        </w:tblCellMar>
+        <w:tblLook w:val="0000" w:firstRow="0" w:lastRow="0" w:firstColumn="0" w:lastColumn="0" w:noHBand="0" w:noVBand="0"/>
+      </w:tblPr>
+      <w:tblGrid>
+        <w:gridCol w:w="9918"/>
+      </w:tblGrid>
+      <w:tr>
+        <w:trPr>
+          <w:trHeight w:val="393"/>
+        </w:trPr>
+        <w:tc>
+          <w:tcPr>
+            <w:tcW w:w="9918" w:type="dxa"/>
+            <w:shd w:val="clear" w:color="auto" w:fill="0054A7"/>
+            <w:vAlign w:val="center"/>
+          </w:tcPr>
+          <w:p>
+            <w:pPr>
+              <w:rPr>
+                <w:rFonts w:ascii="Gill Sans MT" w:hAnsi="Gill Sans MT" w:cs="Arial"/>
+                <w:b/>
+                <w:bCs/>
+                <w:color w:val="FFFFFF"/>
+                <w:sz w:val="18"/>
+                <w:szCs w:val="18"/>
+              </w:rPr>
+            </w:pPr>
+            <w:r>
+              <w:rPr>
+                <w:rFonts w:ascii="Gill Sans MT" w:hAnsi="Gill Sans MT" w:cs="Arial"/>
+                <w:b/>
+                <w:bCs/>
+                <w:color w:val="FFFFFF"/>
+                <w:sz w:val="18"/>
+                <w:szCs w:val="18"/>
+              </w:rPr>
+              <w:t>Agenda:</w:t>
+            </w:r>
+          </w:p>
+        </w:tc>
+      </w:tr>
+      <w:tr>
+        <w:trPr>
+          <w:trHeight w:val="1504"/>
+        </w:trPr>
+        <w:tc>
+          <w:tcPr>
+            <w:tcW w:w="9918" w:type="dxa"/>
+            <w:vAlign w:val="center"/>
+          </w:tcPr>
+          <w:p>
+            <w:pPr>
+              <w:ind w:left="720"/>
+            </w:pPr>
+            <w:r>
+              <w:rPr>
+                <w:b/>
+                <w:bCs/>
+              </w:rPr>
+              <w:t>10:00</w:t>
+            </w:r>
+            <w:r>
+              <w:rPr>
+                <w:b/>
+                <w:bCs/>
+              </w:rPr>
+              <w:t xml:space="preserve"> </w:t>
+            </w:r>
+            <w:r>
+              <w:rPr>
+                <w:b/>
+                <w:bCs/>
+              </w:rPr>
+              <w:t>a</w:t>
+            </w:r>
+            <w:r>
+              <w:rPr>
+                <w:b/>
+                <w:bCs/>
+              </w:rPr>
+              <w:t>m:</w:t>
+            </w:r>
+            <w:r>
+              <w:br/>
+              <w:t>Reunión enfocada en el avance realizado según las tareas propuestas, además se plantea el siguiente paso para la semana que viene.</w:t>
+            </w:r>
+          </w:p>
+        </w:tc>
+      </w:tr>
+      <w:tr>
+        <w:trPr>
+          <w:trHeight w:val="393"/>
+        </w:trPr>
+        <w:tc>
+          <w:tcPr>
+            <w:tcW w:w="9918" w:type="dxa"/>
+            <w:shd w:val="clear" w:color="auto" w:fill="0054A7"/>
+            <w:vAlign w:val="center"/>
+          </w:tcPr>
+          <w:p>
+            <w:pPr>
+              <w:rPr>
+                <w:rFonts w:ascii="Gill Sans MT" w:hAnsi="Gill Sans MT" w:cs="Arial"/>
+                <w:b/>
+                <w:bCs/>
+                <w:color w:val="FFFFFF"/>
+                <w:sz w:val="18"/>
+                <w:szCs w:val="18"/>
+              </w:rPr>
+            </w:pPr>
+            <w:r>
+              <w:rPr>
+                <w:rFonts w:ascii="Gill Sans MT" w:hAnsi="Gill Sans MT" w:cs="Arial"/>
+                <w:b/>
+                <w:bCs/>
+                <w:color w:val="FFFFFF"/>
+                <w:sz w:val="18"/>
+                <w:szCs w:val="18"/>
+              </w:rPr>
+              <w:t>Desarrollo:</w:t>
+            </w:r>
+          </w:p>
+        </w:tc>
+      </w:tr>
+      <w:tr>
+        <w:trPr>
+          <w:trHeight w:val="1550"/>
+        </w:trPr>
+        <w:tc>
+          <w:tcPr>
+            <w:tcW w:w="9918" w:type="dxa"/>
+            <w:vAlign w:val="center"/>
+          </w:tcPr>
+          <w:p>
+            <w:pPr>
+              <w:ind w:left="720"/>
+              <w:rPr>
+                <w:rFonts w:cstheme="minorHAnsi"/>
+              </w:rPr>
+            </w:pPr>
+            <w:r>
+              <w:rPr>
+                <w:rFonts w:cstheme="minorHAnsi"/>
+              </w:rPr>
+              <w:t xml:space="preserve">Se dio por terminado el </w:t>
+            </w:r>
+            <w:proofErr w:type="spellStart"/>
+            <w:r>
+              <w:rPr>
+                <w:rFonts w:cstheme="minorHAnsi"/>
+              </w:rPr>
+              <w:t>power</w:t>
+            </w:r>
+            <w:proofErr w:type="spellEnd"/>
+            <w:r>
+              <w:rPr>
+                <w:rFonts w:cstheme="minorHAnsi"/>
+              </w:rPr>
+              <w:t xml:space="preserve"> </w:t>
+            </w:r>
+            <w:proofErr w:type="spellStart"/>
+            <w:r>
+              <w:rPr>
+                <w:rFonts w:cstheme="minorHAnsi"/>
+              </w:rPr>
+              <w:t>point</w:t>
+            </w:r>
+            <w:proofErr w:type="spellEnd"/>
+            <w:r>
+              <w:rPr>
+                <w:rFonts w:cstheme="minorHAnsi"/>
+              </w:rPr>
+              <w:t xml:space="preserve"> de la exposición, además se habla sobre los logros conseguidos en la nube y la inserción de datos, queda pendiente el en lace y verificación de datos en la autentificación asi como los cambios planteados en el Frontend.</w:t>
             </w:r>
           </w:p>
         </w:tc>
@@ -10068,18 +12702,18 @@
 </file>
 
 <file path=customXml/item2.xml><?xml version="1.0" encoding="utf-8"?>
-<p:properties xmlns:p="http://schemas.microsoft.com/office/2006/metadata/properties" xmlns:xsi="http://www.w3.org/2001/XMLSchema-instance" xmlns:pc="http://schemas.microsoft.com/office/infopath/2007/PartnerControls">
-  <documentManagement/>
-</p:properties>
-</file>
-
-<file path=customXml/item3.xml><?xml version="1.0" encoding="utf-8"?>
 <?mso-contentType ?>
 <FormTemplates xmlns="http://schemas.microsoft.com/sharepoint/v3/contenttype/forms">
   <Display>DocumentLibraryForm</Display>
   <Edit>DocumentLibraryForm</Edit>
   <New>DocumentLibraryForm</New>
 </FormTemplates>
+</file>
+
+<file path=customXml/item3.xml><?xml version="1.0" encoding="utf-8"?>
+<p:properties xmlns:p="http://schemas.microsoft.com/office/2006/metadata/properties" xmlns:xsi="http://www.w3.org/2001/XMLSchema-instance" xmlns:pc="http://schemas.microsoft.com/office/infopath/2007/PartnerControls">
+  <documentManagement/>
+</p:properties>
 </file>
 
 <file path=customXml/itemProps1.xml><?xml version="1.0" encoding="utf-8"?>
@@ -10101,18 +12735,18 @@
 </file>
 
 <file path=customXml/itemProps2.xml><?xml version="1.0" encoding="utf-8"?>
+<ds:datastoreItem xmlns:ds="http://schemas.openxmlformats.org/officeDocument/2006/customXml" ds:itemID="{32F734B7-743D-41BC-8CB1-3D854D8201C2}">
+  <ds:schemaRefs>
+    <ds:schemaRef ds:uri="http://schemas.microsoft.com/sharepoint/v3/contenttype/forms"/>
+  </ds:schemaRefs>
+</ds:datastoreItem>
+</file>
+
+<file path=customXml/itemProps3.xml><?xml version="1.0" encoding="utf-8"?>
 <ds:datastoreItem xmlns:ds="http://schemas.openxmlformats.org/officeDocument/2006/customXml" ds:itemID="{91DC4827-3CFF-425B-A994-5AB598C61E24}">
   <ds:schemaRefs>
     <ds:schemaRef ds:uri="http://schemas.microsoft.com/office/2006/metadata/properties"/>
     <ds:schemaRef ds:uri="http://schemas.microsoft.com/office/infopath/2007/PartnerControls"/>
   </ds:schemaRefs>
 </ds:datastoreItem>
-</file>
-
-<file path=customXml/itemProps3.xml><?xml version="1.0" encoding="utf-8"?>
-<ds:datastoreItem xmlns:ds="http://schemas.openxmlformats.org/officeDocument/2006/customXml" ds:itemID="{32F734B7-743D-41BC-8CB1-3D854D8201C2}">
-  <ds:schemaRefs>
-    <ds:schemaRef ds:uri="http://schemas.microsoft.com/sharepoint/v3/contenttype/forms"/>
-  </ds:schemaRefs>
-</ds:datastoreItem>
 </file>
</xml_diff>

<commit_message>
Actializacion de documentacion 16-10-2020
</commit_message>
<xml_diff>
--- a/Documentacion/Editable/ActasReuniones.docx
+++ b/Documentacion/Editable/ActasReuniones.docx
@@ -1309,7 +1309,15 @@
             </w:r>
             <w:proofErr w:type="spellEnd"/>
             <w:r>
-              <w:t xml:space="preserve"> el repositorio en Git Hub y el grupo en Teams para facilitar las reuniones, asignamos algunas tareas iniciales necesarias para el primer </w:t>
+              <w:t xml:space="preserve"> el repositorio en Git </w:t>
+            </w:r>
+            <w:proofErr w:type="gramStart"/>
+            <w:r>
+              <w:t>Hub</w:t>
+            </w:r>
+            <w:proofErr w:type="gramEnd"/>
+            <w:r>
+              <w:t xml:space="preserve"> y el grupo en Teams para facilitar las reuniones, asignamos algunas tareas iniciales necesarias para el primer </w:t>
             </w:r>
             <w:r>
               <w:t>documento.</w:t>
@@ -2613,7 +2621,15 @@
               </w:rPr>
             </w:pPr>
             <w:r>
-              <w:t>Todo el grupo se reunió para organizar y colocarle un formato APA al documento final, asi mismo entre todos se revisó la redacción del documento, se re plantearon los objetivos y se concretaron los objetivos específicos, además se crearon las historias de usuarios y una primera idea de la base de datos.</w:t>
+              <w:t xml:space="preserve">Todo el grupo se reunió para organizar y colocarle un formato APA al documento final, asi mismo entre todos se revisó la redacción del documento, se </w:t>
+            </w:r>
+            <w:proofErr w:type="gramStart"/>
+            <w:r>
+              <w:t>re plantearon</w:t>
+            </w:r>
+            <w:proofErr w:type="gramEnd"/>
+            <w:r>
+              <w:t xml:space="preserve"> los objetivos y se concretaron los objetivos específicos, además se crearon las historias de usuarios y una primera idea de la base de datos.</w:t>
             </w:r>
           </w:p>
         </w:tc>
@@ -4213,7 +4229,21 @@
               <w:rPr>
                 <w:rFonts w:ascii="Gill Sans MT" w:hAnsi="Gill Sans MT" w:cs="Arial"/>
               </w:rPr>
-              <w:t>Organizar las épicas en el repositorio con el uso de Zen Hub y asignación de tareas generales para la semana.</w:t>
+              <w:t xml:space="preserve">Organizar las épicas en el repositorio con el uso de Zen </w:t>
+            </w:r>
+            <w:proofErr w:type="gramStart"/>
+            <w:r>
+              <w:rPr>
+                <w:rFonts w:ascii="Gill Sans MT" w:hAnsi="Gill Sans MT" w:cs="Arial"/>
+              </w:rPr>
+              <w:t>Hub</w:t>
+            </w:r>
+            <w:proofErr w:type="gramEnd"/>
+            <w:r>
+              <w:rPr>
+                <w:rFonts w:ascii="Gill Sans MT" w:hAnsi="Gill Sans MT" w:cs="Arial"/>
+              </w:rPr>
+              <w:t xml:space="preserve"> y asignación de tareas generales para la semana.</w:t>
             </w:r>
           </w:p>
         </w:tc>
@@ -5300,7 +5330,15 @@
               <w:t xml:space="preserve"> crearon y asignaros las </w:t>
             </w:r>
             <w:r>
-              <w:t xml:space="preserve">tareas a los integrantes del grupo por medio del Zen Hub, </w:t>
+              <w:t xml:space="preserve">tareas a los integrantes del grupo por medio del Zen </w:t>
+            </w:r>
+            <w:proofErr w:type="gramStart"/>
+            <w:r>
+              <w:t>Hub</w:t>
+            </w:r>
+            <w:proofErr w:type="gramEnd"/>
+            <w:r>
+              <w:t xml:space="preserve">, </w:t>
             </w:r>
             <w:r>
               <w:t>asi mismo se pidió una revisión a la profesora Isabel Mahecha para revisar que la plantación este bien</w:t>
@@ -14540,13 +14578,7 @@
               <w:rPr>
                 <w:rFonts w:ascii="Gill Sans MT" w:hAnsi="Gill Sans MT" w:cs="Arial"/>
               </w:rPr>
-              <w:t>1</w:t>
-            </w:r>
-            <w:r>
-              <w:rPr>
-                <w:rFonts w:ascii="Gill Sans MT" w:hAnsi="Gill Sans MT" w:cs="Arial"/>
-              </w:rPr>
-              <w:t>2</w:t>
+              <w:t>12</w:t>
             </w:r>
           </w:p>
         </w:tc>
@@ -14785,25 +14817,7 @@
               <w:rPr>
                 <w:rFonts w:ascii="Gill Sans MT" w:hAnsi="Gill Sans MT" w:cs="Arial"/>
               </w:rPr>
-              <w:t>01</w:t>
-            </w:r>
-            <w:r>
-              <w:rPr>
-                <w:rFonts w:ascii="Gill Sans MT" w:hAnsi="Gill Sans MT" w:cs="Arial"/>
-              </w:rPr>
-              <w:t xml:space="preserve"> – </w:t>
-            </w:r>
-            <w:r>
-              <w:rPr>
-                <w:rFonts w:ascii="Gill Sans MT" w:hAnsi="Gill Sans MT" w:cs="Arial"/>
-              </w:rPr>
-              <w:t>Octubre</w:t>
-            </w:r>
-            <w:r>
-              <w:rPr>
-                <w:rFonts w:ascii="Gill Sans MT" w:hAnsi="Gill Sans MT" w:cs="Arial"/>
-              </w:rPr>
-              <w:t xml:space="preserve"> - 2020</w:t>
+              <w:t>01 – Octubre - 2020</w:t>
             </w:r>
           </w:p>
         </w:tc>
@@ -15631,10 +15645,7 @@
             </w:r>
             <w:r>
               <w:br/>
-              <w:t xml:space="preserve">Reunión </w:t>
-            </w:r>
-            <w:r>
-              <w:t>donde se habló y discutió sobre el uso de un repositorio orientado al Backend y otro al Frontend, además se redistribuyeron los datos que estaban creados anteriormente en el repositorio.</w:t>
+              <w:t>Reunión donde se habló y discutió sobre el uso de un repositorio orientado al Backend y otro al Frontend, además se redistribuyeron los datos que estaban creados anteriormente en el repositorio.</w:t>
             </w:r>
           </w:p>
         </w:tc>
@@ -15834,13 +15845,7 @@
               <w:rPr>
                 <w:rFonts w:ascii="Gill Sans MT" w:hAnsi="Gill Sans MT" w:cs="Arial"/>
               </w:rPr>
-              <w:t>1</w:t>
-            </w:r>
-            <w:r>
-              <w:rPr>
-                <w:rFonts w:ascii="Gill Sans MT" w:hAnsi="Gill Sans MT" w:cs="Arial"/>
-              </w:rPr>
-              <w:t>3</w:t>
+              <w:t>13</w:t>
             </w:r>
           </w:p>
         </w:tc>
@@ -16079,19 +16084,7 @@
               <w:rPr>
                 <w:rFonts w:ascii="Gill Sans MT" w:hAnsi="Gill Sans MT" w:cs="Arial"/>
               </w:rPr>
-              <w:t>0</w:t>
-            </w:r>
-            <w:r>
-              <w:rPr>
-                <w:rFonts w:ascii="Gill Sans MT" w:hAnsi="Gill Sans MT" w:cs="Arial"/>
-              </w:rPr>
-              <w:t>2</w:t>
-            </w:r>
-            <w:r>
-              <w:rPr>
-                <w:rFonts w:ascii="Gill Sans MT" w:hAnsi="Gill Sans MT" w:cs="Arial"/>
-              </w:rPr>
-              <w:t xml:space="preserve"> – Octubre - 2020</w:t>
+              <w:t>02 – Octubre - 2020</w:t>
             </w:r>
           </w:p>
         </w:tc>
@@ -16198,25 +16191,7 @@
               <w:rPr>
                 <w:rFonts w:ascii="Gill Sans MT" w:hAnsi="Gill Sans MT" w:cs="Arial"/>
               </w:rPr>
-              <w:t>03</w:t>
-            </w:r>
-            <w:r>
-              <w:rPr>
-                <w:rFonts w:ascii="Gill Sans MT" w:hAnsi="Gill Sans MT" w:cs="Arial"/>
-              </w:rPr>
-              <w:t xml:space="preserve">:00 </w:t>
-            </w:r>
-            <w:r>
-              <w:rPr>
-                <w:rFonts w:ascii="Gill Sans MT" w:hAnsi="Gill Sans MT" w:cs="Arial"/>
-              </w:rPr>
-              <w:t>p</w:t>
-            </w:r>
-            <w:r>
-              <w:rPr>
-                <w:rFonts w:ascii="Gill Sans MT" w:hAnsi="Gill Sans MT" w:cs="Arial"/>
-              </w:rPr>
-              <w:t>m</w:t>
+              <w:t>03:00 pm</w:t>
             </w:r>
           </w:p>
         </w:tc>
@@ -16305,31 +16280,7 @@
               <w:rPr>
                 <w:rFonts w:ascii="Gill Sans MT" w:hAnsi="Gill Sans MT" w:cs="Arial"/>
               </w:rPr>
-              <w:t xml:space="preserve"> </w:t>
-            </w:r>
-            <w:r>
-              <w:rPr>
-                <w:rFonts w:ascii="Gill Sans MT" w:hAnsi="Gill Sans MT" w:cs="Arial"/>
-              </w:rPr>
-              <w:t>05</w:t>
-            </w:r>
-            <w:r>
-              <w:rPr>
-                <w:rFonts w:ascii="Gill Sans MT" w:hAnsi="Gill Sans MT" w:cs="Arial"/>
-              </w:rPr>
-              <w:t xml:space="preserve">:00 </w:t>
-            </w:r>
-            <w:r>
-              <w:rPr>
-                <w:rFonts w:ascii="Gill Sans MT" w:hAnsi="Gill Sans MT" w:cs="Arial"/>
-              </w:rPr>
-              <w:t>p</w:t>
-            </w:r>
-            <w:r>
-              <w:rPr>
-                <w:rFonts w:ascii="Gill Sans MT" w:hAnsi="Gill Sans MT" w:cs="Arial"/>
-              </w:rPr>
-              <w:t>m</w:t>
+              <w:t xml:space="preserve"> 05:00 pm</w:t>
             </w:r>
           </w:p>
         </w:tc>
@@ -16961,13 +16912,7 @@
             </w:r>
             <w:r>
               <w:br/>
-              <w:t>Reunión donde s</w:t>
-            </w:r>
-            <w:r>
-              <w:t>e planeó las siguientes tareas que sean prioridad para generar un APK usando la estimación póker</w:t>
-            </w:r>
-            <w:r>
-              <w:t>.</w:t>
+              <w:t>Reunión donde se planeó las siguientes tareas que sean prioridad para generar un APK usando la estimación póker.</w:t>
             </w:r>
           </w:p>
         </w:tc>
@@ -17167,13 +17112,7 @@
               <w:rPr>
                 <w:rFonts w:ascii="Gill Sans MT" w:hAnsi="Gill Sans MT" w:cs="Arial"/>
               </w:rPr>
-              <w:t>1</w:t>
-            </w:r>
-            <w:r>
-              <w:rPr>
-                <w:rFonts w:ascii="Gill Sans MT" w:hAnsi="Gill Sans MT" w:cs="Arial"/>
-              </w:rPr>
-              <w:t>4</w:t>
+              <w:t>14</w:t>
             </w:r>
           </w:p>
         </w:tc>
@@ -17412,19 +17351,7 @@
               <w:rPr>
                 <w:rFonts w:ascii="Gill Sans MT" w:hAnsi="Gill Sans MT" w:cs="Arial"/>
               </w:rPr>
-              <w:t>0</w:t>
-            </w:r>
-            <w:r>
-              <w:rPr>
-                <w:rFonts w:ascii="Gill Sans MT" w:hAnsi="Gill Sans MT" w:cs="Arial"/>
-              </w:rPr>
-              <w:t>6</w:t>
-            </w:r>
-            <w:r>
-              <w:rPr>
-                <w:rFonts w:ascii="Gill Sans MT" w:hAnsi="Gill Sans MT" w:cs="Arial"/>
-              </w:rPr>
-              <w:t xml:space="preserve"> – Octubre - 2020</w:t>
+              <w:t>06 – Octubre - 2020</w:t>
             </w:r>
           </w:p>
         </w:tc>
@@ -17531,25 +17458,7 @@
               <w:rPr>
                 <w:rFonts w:ascii="Gill Sans MT" w:hAnsi="Gill Sans MT" w:cs="Arial"/>
               </w:rPr>
-              <w:t>10</w:t>
-            </w:r>
-            <w:r>
-              <w:rPr>
-                <w:rFonts w:ascii="Gill Sans MT" w:hAnsi="Gill Sans MT" w:cs="Arial"/>
-              </w:rPr>
-              <w:t xml:space="preserve">:00 </w:t>
-            </w:r>
-            <w:r>
-              <w:rPr>
-                <w:rFonts w:ascii="Gill Sans MT" w:hAnsi="Gill Sans MT" w:cs="Arial"/>
-              </w:rPr>
-              <w:t>a</w:t>
-            </w:r>
-            <w:r>
-              <w:rPr>
-                <w:rFonts w:ascii="Gill Sans MT" w:hAnsi="Gill Sans MT" w:cs="Arial"/>
-              </w:rPr>
-              <w:t>m</w:t>
+              <w:t>10:00 am</w:t>
             </w:r>
           </w:p>
         </w:tc>
@@ -17638,31 +17547,7 @@
               <w:rPr>
                 <w:rFonts w:ascii="Gill Sans MT" w:hAnsi="Gill Sans MT" w:cs="Arial"/>
               </w:rPr>
-              <w:t xml:space="preserve"> </w:t>
-            </w:r>
-            <w:r>
-              <w:rPr>
-                <w:rFonts w:ascii="Gill Sans MT" w:hAnsi="Gill Sans MT" w:cs="Arial"/>
-              </w:rPr>
-              <w:t>11</w:t>
-            </w:r>
-            <w:r>
-              <w:rPr>
-                <w:rFonts w:ascii="Gill Sans MT" w:hAnsi="Gill Sans MT" w:cs="Arial"/>
-              </w:rPr>
-              <w:t xml:space="preserve">:00 </w:t>
-            </w:r>
-            <w:r>
-              <w:rPr>
-                <w:rFonts w:ascii="Gill Sans MT" w:hAnsi="Gill Sans MT" w:cs="Arial"/>
-              </w:rPr>
-              <w:t>a</w:t>
-            </w:r>
-            <w:r>
-              <w:rPr>
-                <w:rFonts w:ascii="Gill Sans MT" w:hAnsi="Gill Sans MT" w:cs="Arial"/>
-              </w:rPr>
-              <w:t>m</w:t>
+              <w:t xml:space="preserve"> 11:00 am</w:t>
             </w:r>
           </w:p>
         </w:tc>
@@ -18294,10 +18179,7 @@
             </w:r>
             <w:r>
               <w:br/>
-              <w:t xml:space="preserve">Reunión donde se </w:t>
-            </w:r>
-            <w:r>
-              <w:t>priorizaron tres ventanas especificas junto con sus funciones necesarias para realizar su conexión en la base de datos y despliegue en Frontend</w:t>
+              <w:t>Reunión donde se priorizaron tres ventanas especificas junto con sus funciones necesarias para realizar su conexión en la base de datos y despliegue en Frontend</w:t>
             </w:r>
           </w:p>
         </w:tc>
@@ -18357,13 +18239,7 @@
               <w:rPr>
                 <w:rFonts w:cstheme="minorHAnsi"/>
               </w:rPr>
-              <w:t xml:space="preserve">Se </w:t>
-            </w:r>
-            <w:r>
-              <w:rPr>
-                <w:rFonts w:cstheme="minorHAnsi"/>
-              </w:rPr>
-              <w:t>concreto el trabajo necesario para poder desarrollar una versión utilizable básica de la aplicación</w:t>
+              <w:t>Se concreto el trabajo necesario para poder desarrollar una versión utilizable básica de la aplicación</w:t>
             </w:r>
           </w:p>
         </w:tc>
@@ -18503,13 +18379,7 @@
               <w:rPr>
                 <w:rFonts w:ascii="Gill Sans MT" w:hAnsi="Gill Sans MT" w:cs="Arial"/>
               </w:rPr>
-              <w:t>1</w:t>
-            </w:r>
-            <w:r>
-              <w:rPr>
-                <w:rFonts w:ascii="Gill Sans MT" w:hAnsi="Gill Sans MT" w:cs="Arial"/>
-              </w:rPr>
-              <w:t>5</w:t>
+              <w:t>15</w:t>
             </w:r>
           </w:p>
         </w:tc>
@@ -18748,13 +18618,7 @@
               <w:rPr>
                 <w:rFonts w:ascii="Gill Sans MT" w:hAnsi="Gill Sans MT" w:cs="Arial"/>
               </w:rPr>
-              <w:t>14</w:t>
-            </w:r>
-            <w:r>
-              <w:rPr>
-                <w:rFonts w:ascii="Gill Sans MT" w:hAnsi="Gill Sans MT" w:cs="Arial"/>
-              </w:rPr>
-              <w:t xml:space="preserve"> – Octubre - 2020</w:t>
+              <w:t>14 – Octubre - 2020</w:t>
             </w:r>
           </w:p>
         </w:tc>
@@ -18861,19 +18725,7 @@
               <w:rPr>
                 <w:rFonts w:ascii="Gill Sans MT" w:hAnsi="Gill Sans MT" w:cs="Arial"/>
               </w:rPr>
-              <w:t xml:space="preserve">10:00 </w:t>
-            </w:r>
-            <w:r>
-              <w:rPr>
-                <w:rFonts w:ascii="Gill Sans MT" w:hAnsi="Gill Sans MT" w:cs="Arial"/>
-              </w:rPr>
-              <w:t>a</w:t>
-            </w:r>
-            <w:r>
-              <w:rPr>
-                <w:rFonts w:ascii="Gill Sans MT" w:hAnsi="Gill Sans MT" w:cs="Arial"/>
-              </w:rPr>
-              <w:t>m</w:t>
+              <w:t>10:00 am</w:t>
             </w:r>
           </w:p>
         </w:tc>
@@ -18962,19 +18814,7 @@
               <w:rPr>
                 <w:rFonts w:ascii="Gill Sans MT" w:hAnsi="Gill Sans MT" w:cs="Arial"/>
               </w:rPr>
-              <w:t xml:space="preserve"> 11:00 </w:t>
-            </w:r>
-            <w:r>
-              <w:rPr>
-                <w:rFonts w:ascii="Gill Sans MT" w:hAnsi="Gill Sans MT" w:cs="Arial"/>
-              </w:rPr>
-              <w:t>a</w:t>
-            </w:r>
-            <w:r>
-              <w:rPr>
-                <w:rFonts w:ascii="Gill Sans MT" w:hAnsi="Gill Sans MT" w:cs="Arial"/>
-              </w:rPr>
-              <w:t>m</w:t>
+              <w:t xml:space="preserve"> 11:00 am</w:t>
             </w:r>
           </w:p>
         </w:tc>
@@ -19606,10 +19446,7 @@
             </w:r>
             <w:r>
               <w:br/>
-              <w:t xml:space="preserve">Reunión </w:t>
-            </w:r>
-            <w:r>
-              <w:t>donde se habló sobre los avances y desarrollos realizados, además de las partes faltantes y errores a solucionar para concretar un apk</w:t>
+              <w:t>Reunión donde se habló sobre los avances y desarrollos realizados, además de las partes faltantes y errores a solucionar para concretar un apk</w:t>
             </w:r>
           </w:p>
         </w:tc>
@@ -19809,13 +19646,7 @@
               <w:rPr>
                 <w:rFonts w:ascii="Gill Sans MT" w:hAnsi="Gill Sans MT" w:cs="Arial"/>
               </w:rPr>
-              <w:t>1</w:t>
-            </w:r>
-            <w:r>
-              <w:rPr>
-                <w:rFonts w:ascii="Gill Sans MT" w:hAnsi="Gill Sans MT" w:cs="Arial"/>
-              </w:rPr>
-              <w:t>6</w:t>
+              <w:t>16</w:t>
             </w:r>
           </w:p>
         </w:tc>
@@ -19943,11 +19774,19 @@
                 <w:rFonts w:ascii="Gill Sans MT" w:hAnsi="Gill Sans MT" w:cs="Arial"/>
               </w:rPr>
             </w:pPr>
-            <w:r>
-              <w:rPr>
-                <w:rFonts w:ascii="Gill Sans MT" w:hAnsi="Gill Sans MT" w:cs="Arial"/>
-              </w:rPr>
-              <w:t>Primer versión del APK</w:t>
+            <w:proofErr w:type="gramStart"/>
+            <w:r>
+              <w:rPr>
+                <w:rFonts w:ascii="Gill Sans MT" w:hAnsi="Gill Sans MT" w:cs="Arial"/>
+              </w:rPr>
+              <w:t>Primer versión</w:t>
+            </w:r>
+            <w:proofErr w:type="gramEnd"/>
+            <w:r>
+              <w:rPr>
+                <w:rFonts w:ascii="Gill Sans MT" w:hAnsi="Gill Sans MT" w:cs="Arial"/>
+              </w:rPr>
+              <w:t xml:space="preserve"> del APK</w:t>
             </w:r>
           </w:p>
         </w:tc>
@@ -20054,19 +19893,7 @@
               <w:rPr>
                 <w:rFonts w:ascii="Gill Sans MT" w:hAnsi="Gill Sans MT" w:cs="Arial"/>
               </w:rPr>
-              <w:t>1</w:t>
-            </w:r>
-            <w:r>
-              <w:rPr>
-                <w:rFonts w:ascii="Gill Sans MT" w:hAnsi="Gill Sans MT" w:cs="Arial"/>
-              </w:rPr>
-              <w:t>5</w:t>
-            </w:r>
-            <w:r>
-              <w:rPr>
-                <w:rFonts w:ascii="Gill Sans MT" w:hAnsi="Gill Sans MT" w:cs="Arial"/>
-              </w:rPr>
-              <w:t xml:space="preserve"> – Octubre - 2020</w:t>
+              <w:t>15 – Octubre - 2020</w:t>
             </w:r>
           </w:p>
         </w:tc>
@@ -20173,25 +20000,7 @@
               <w:rPr>
                 <w:rFonts w:ascii="Gill Sans MT" w:hAnsi="Gill Sans MT" w:cs="Arial"/>
               </w:rPr>
-              <w:t>09:3</w:t>
-            </w:r>
-            <w:r>
-              <w:rPr>
-                <w:rFonts w:ascii="Gill Sans MT" w:hAnsi="Gill Sans MT" w:cs="Arial"/>
-              </w:rPr>
-              <w:t xml:space="preserve">0 </w:t>
-            </w:r>
-            <w:r>
-              <w:rPr>
-                <w:rFonts w:ascii="Gill Sans MT" w:hAnsi="Gill Sans MT" w:cs="Arial"/>
-              </w:rPr>
-              <w:t>a</w:t>
-            </w:r>
-            <w:r>
-              <w:rPr>
-                <w:rFonts w:ascii="Gill Sans MT" w:hAnsi="Gill Sans MT" w:cs="Arial"/>
-              </w:rPr>
-              <w:t>m</w:t>
+              <w:t>09:30 am</w:t>
             </w:r>
           </w:p>
         </w:tc>
@@ -20280,19 +20089,7 @@
               <w:rPr>
                 <w:rFonts w:ascii="Gill Sans MT" w:hAnsi="Gill Sans MT" w:cs="Arial"/>
               </w:rPr>
-              <w:t xml:space="preserve"> </w:t>
-            </w:r>
-            <w:r>
-              <w:rPr>
-                <w:rFonts w:ascii="Gill Sans MT" w:hAnsi="Gill Sans MT" w:cs="Arial"/>
-              </w:rPr>
-              <w:t>05</w:t>
-            </w:r>
-            <w:r>
-              <w:rPr>
-                <w:rFonts w:ascii="Gill Sans MT" w:hAnsi="Gill Sans MT" w:cs="Arial"/>
-              </w:rPr>
-              <w:t>:00 pm</w:t>
+              <w:t xml:space="preserve"> 05:00 pm</w:t>
             </w:r>
           </w:p>
         </w:tc>
@@ -20924,10 +20721,7 @@
             </w:r>
             <w:r>
               <w:br/>
-              <w:t xml:space="preserve">Reunión </w:t>
-            </w:r>
-            <w:r>
-              <w:t>enfocada en trabajo conjunto entre todos los integrantes, donde se afinarían errores, solucionarían funcionalidades y concretarían necesidades del software.</w:t>
+              <w:t>Reunión enfocada en trabajo conjunto entre todos los integrantes, donde se afinarían errores, solucionarían funcionalidades y concretarían necesidades del software.</w:t>
             </w:r>
           </w:p>
         </w:tc>
@@ -20989,6 +20783,2551 @@
                 <w:rFonts w:cstheme="minorHAnsi"/>
               </w:rPr>
               <w:t>Se trabajo en el despliegue de Frontend y Backend buscando mejorar la experiencia del usuario y la generación de la primera APK de la aplicación.</w:t>
+            </w:r>
+          </w:p>
+        </w:tc>
+      </w:tr>
+    </w:tbl>
+    <w:p/>
+    <w:tbl>
+      <w:tblPr>
+        <w:tblW w:w="9918" w:type="dxa"/>
+        <w:tblBorders>
+          <w:top w:val="single" w:sz="4" w:space="0" w:color="auto"/>
+          <w:left w:val="single" w:sz="4" w:space="0" w:color="auto"/>
+          <w:bottom w:val="single" w:sz="4" w:space="0" w:color="auto"/>
+          <w:right w:val="single" w:sz="4" w:space="0" w:color="auto"/>
+          <w:insideH w:val="single" w:sz="4" w:space="0" w:color="auto"/>
+          <w:insideV w:val="single" w:sz="4" w:space="0" w:color="auto"/>
+        </w:tblBorders>
+        <w:tblCellMar>
+          <w:left w:w="70" w:type="dxa"/>
+          <w:right w:w="70" w:type="dxa"/>
+        </w:tblCellMar>
+        <w:tblLook w:val="0000" w:firstRow="0" w:lastRow="0" w:firstColumn="0" w:lastColumn="0" w:noHBand="0" w:noVBand="0"/>
+      </w:tblPr>
+      <w:tblGrid>
+        <w:gridCol w:w="2410"/>
+        <w:gridCol w:w="4389"/>
+        <w:gridCol w:w="1418"/>
+        <w:gridCol w:w="1701"/>
+      </w:tblGrid>
+      <w:tr>
+        <w:trPr>
+          <w:trHeight w:val="270"/>
+        </w:trPr>
+        <w:tc>
+          <w:tcPr>
+            <w:tcW w:w="2410" w:type="dxa"/>
+            <w:shd w:val="clear" w:color="auto" w:fill="0054A7"/>
+            <w:vAlign w:val="center"/>
+          </w:tcPr>
+          <w:p>
+            <w:pPr>
+              <w:rPr>
+                <w:rFonts w:ascii="Gill Sans MT" w:hAnsi="Gill Sans MT" w:cs="Arial"/>
+                <w:b/>
+                <w:bCs/>
+                <w:color w:val="FFFFFF"/>
+              </w:rPr>
+            </w:pPr>
+            <w:r>
+              <w:lastRenderedPageBreak/>
+              <w:br w:type="page"/>
+            </w:r>
+            <w:r>
+              <w:rPr>
+                <w:rFonts w:ascii="Gill Sans MT" w:hAnsi="Gill Sans MT" w:cs="Arial"/>
+                <w:b/>
+                <w:bCs/>
+                <w:color w:val="FFFFFF" w:themeColor="background1"/>
+              </w:rPr>
+              <w:t>MACROPROCESO</w:t>
+            </w:r>
+            <w:r>
+              <w:rPr>
+                <w:rFonts w:ascii="Gill Sans MT" w:hAnsi="Gill Sans MT" w:cs="Arial"/>
+                <w:b/>
+                <w:bCs/>
+                <w:color w:val="FFFFFF"/>
+              </w:rPr>
+              <w:t xml:space="preserve"> </w:t>
+            </w:r>
+          </w:p>
+        </w:tc>
+        <w:tc>
+          <w:tcPr>
+            <w:tcW w:w="4389" w:type="dxa"/>
+            <w:vAlign w:val="center"/>
+          </w:tcPr>
+          <w:p>
+            <w:pPr>
+              <w:rPr>
+                <w:rFonts w:ascii="Gill Sans MT" w:hAnsi="Gill Sans MT" w:cs="Arial"/>
+              </w:rPr>
+            </w:pPr>
+            <w:r>
+              <w:rPr>
+                <w:rFonts w:ascii="Gill Sans MT" w:hAnsi="Gill Sans MT" w:cs="Arial"/>
+              </w:rPr>
+              <w:t>Trabajo grupal</w:t>
+            </w:r>
+          </w:p>
+        </w:tc>
+        <w:tc>
+          <w:tcPr>
+            <w:tcW w:w="1418" w:type="dxa"/>
+            <w:shd w:val="clear" w:color="auto" w:fill="0054A7"/>
+            <w:vAlign w:val="center"/>
+          </w:tcPr>
+          <w:p>
+            <w:pPr>
+              <w:rPr>
+                <w:rFonts w:ascii="Gill Sans MT" w:hAnsi="Gill Sans MT" w:cs="Arial"/>
+              </w:rPr>
+            </w:pPr>
+            <w:r>
+              <w:rPr>
+                <w:rFonts w:ascii="Gill Sans MT" w:hAnsi="Gill Sans MT" w:cs="Arial"/>
+                <w:b/>
+                <w:bCs/>
+                <w:color w:val="FFFFFF" w:themeColor="background1"/>
+              </w:rPr>
+              <w:t>ACTA</w:t>
+            </w:r>
+            <w:r>
+              <w:rPr>
+                <w:rFonts w:ascii="Gill Sans MT" w:hAnsi="Gill Sans MT" w:cs="Arial"/>
+                <w:b/>
+                <w:bCs/>
+                <w:color w:val="FFFFFF"/>
+              </w:rPr>
+              <w:t xml:space="preserve"> No.</w:t>
+            </w:r>
+          </w:p>
+        </w:tc>
+        <w:tc>
+          <w:tcPr>
+            <w:tcW w:w="1701" w:type="dxa"/>
+            <w:vAlign w:val="center"/>
+          </w:tcPr>
+          <w:p>
+            <w:pPr>
+              <w:jc w:val="center"/>
+              <w:rPr>
+                <w:rFonts w:ascii="Gill Sans MT" w:hAnsi="Gill Sans MT" w:cs="Arial"/>
+              </w:rPr>
+            </w:pPr>
+            <w:r>
+              <w:rPr>
+                <w:rFonts w:ascii="Gill Sans MT" w:hAnsi="Gill Sans MT" w:cs="Arial"/>
+              </w:rPr>
+              <w:t>16</w:t>
+            </w:r>
+          </w:p>
+        </w:tc>
+      </w:tr>
+    </w:tbl>
+    <w:p>
+      <w:pPr>
+        <w:rPr>
+          <w:rFonts w:ascii="Gill Sans MT" w:hAnsi="Gill Sans MT" w:cs="Arial"/>
+          <w:sz w:val="18"/>
+          <w:szCs w:val="18"/>
+        </w:rPr>
+      </w:pPr>
+    </w:p>
+    <w:tbl>
+      <w:tblPr>
+        <w:tblW w:w="9918" w:type="dxa"/>
+        <w:tblBorders>
+          <w:top w:val="single" w:sz="4" w:space="0" w:color="auto"/>
+          <w:left w:val="single" w:sz="4" w:space="0" w:color="auto"/>
+          <w:bottom w:val="single" w:sz="4" w:space="0" w:color="auto"/>
+          <w:right w:val="single" w:sz="4" w:space="0" w:color="auto"/>
+          <w:insideH w:val="single" w:sz="4" w:space="0" w:color="auto"/>
+          <w:insideV w:val="single" w:sz="4" w:space="0" w:color="auto"/>
+        </w:tblBorders>
+        <w:tblCellMar>
+          <w:left w:w="70" w:type="dxa"/>
+          <w:right w:w="70" w:type="dxa"/>
+        </w:tblCellMar>
+        <w:tblLook w:val="0000" w:firstRow="0" w:lastRow="0" w:firstColumn="0" w:lastColumn="0" w:noHBand="0" w:noVBand="0"/>
+      </w:tblPr>
+      <w:tblGrid>
+        <w:gridCol w:w="2441"/>
+        <w:gridCol w:w="2959"/>
+        <w:gridCol w:w="1560"/>
+        <w:gridCol w:w="2958"/>
+      </w:tblGrid>
+      <w:tr>
+        <w:trPr>
+          <w:trHeight w:val="257"/>
+        </w:trPr>
+        <w:tc>
+          <w:tcPr>
+            <w:tcW w:w="9918" w:type="dxa"/>
+            <w:gridSpan w:val="4"/>
+            <w:tcBorders>
+              <w:right w:val="single" w:sz="4" w:space="0" w:color="auto"/>
+            </w:tcBorders>
+            <w:shd w:val="clear" w:color="auto" w:fill="0054A7"/>
+            <w:vAlign w:val="center"/>
+          </w:tcPr>
+          <w:p>
+            <w:pPr>
+              <w:pStyle w:val="Ttulo3"/>
+              <w:jc w:val="both"/>
+              <w:rPr>
+                <w:rFonts w:ascii="Gill Sans MT" w:hAnsi="Gill Sans MT"/>
+                <w:color w:val="FFFFFF"/>
+                <w:sz w:val="22"/>
+                <w:szCs w:val="22"/>
+              </w:rPr>
+            </w:pPr>
+            <w:r>
+              <w:rPr>
+                <w:rFonts w:ascii="Gill Sans MT" w:hAnsi="Gill Sans MT"/>
+                <w:color w:val="FFFFFF"/>
+                <w:sz w:val="22"/>
+                <w:szCs w:val="22"/>
+              </w:rPr>
+              <w:t>DATOS BASICOS:</w:t>
+            </w:r>
+          </w:p>
+        </w:tc>
+      </w:tr>
+      <w:tr>
+        <w:trPr>
+          <w:trHeight w:val="341"/>
+        </w:trPr>
+        <w:tc>
+          <w:tcPr>
+            <w:tcW w:w="2441" w:type="dxa"/>
+            <w:tcBorders>
+              <w:top w:val="single" w:sz="4" w:space="0" w:color="auto"/>
+              <w:left w:val="single" w:sz="4" w:space="0" w:color="auto"/>
+              <w:bottom w:val="single" w:sz="4" w:space="0" w:color="auto"/>
+            </w:tcBorders>
+            <w:shd w:val="clear" w:color="auto" w:fill="808080" w:themeFill="background1" w:themeFillShade="80"/>
+            <w:vAlign w:val="center"/>
+          </w:tcPr>
+          <w:p>
+            <w:pPr>
+              <w:rPr>
+                <w:rFonts w:ascii="Gill Sans MT" w:hAnsi="Gill Sans MT" w:cs="Arial"/>
+                <w:b/>
+                <w:bCs/>
+                <w:color w:val="FFFFFF" w:themeColor="background1"/>
+              </w:rPr>
+            </w:pPr>
+            <w:r>
+              <w:rPr>
+                <w:rFonts w:ascii="Gill Sans MT" w:hAnsi="Gill Sans MT" w:cs="Arial"/>
+                <w:b/>
+                <w:bCs/>
+                <w:color w:val="FFFFFF" w:themeColor="background1"/>
+              </w:rPr>
+              <w:t>OBJETIVO</w:t>
+            </w:r>
+          </w:p>
+        </w:tc>
+        <w:tc>
+          <w:tcPr>
+            <w:tcW w:w="7477" w:type="dxa"/>
+            <w:gridSpan w:val="3"/>
+            <w:tcBorders>
+              <w:top w:val="single" w:sz="4" w:space="0" w:color="auto"/>
+              <w:left w:val="single" w:sz="4" w:space="0" w:color="auto"/>
+              <w:bottom w:val="single" w:sz="4" w:space="0" w:color="auto"/>
+            </w:tcBorders>
+            <w:shd w:val="clear" w:color="auto" w:fill="auto"/>
+            <w:vAlign w:val="center"/>
+          </w:tcPr>
+          <w:p>
+            <w:pPr>
+              <w:rPr>
+                <w:rFonts w:ascii="Gill Sans MT" w:hAnsi="Gill Sans MT" w:cs="Arial"/>
+              </w:rPr>
+            </w:pPr>
+          </w:p>
+        </w:tc>
+      </w:tr>
+      <w:tr>
+        <w:trPr>
+          <w:trHeight w:val="364"/>
+        </w:trPr>
+        <w:tc>
+          <w:tcPr>
+            <w:tcW w:w="2441" w:type="dxa"/>
+            <w:tcBorders>
+              <w:top w:val="single" w:sz="4" w:space="0" w:color="auto"/>
+              <w:bottom w:val="single" w:sz="4" w:space="0" w:color="auto"/>
+            </w:tcBorders>
+            <w:shd w:val="clear" w:color="auto" w:fill="808080" w:themeFill="background1" w:themeFillShade="80"/>
+            <w:vAlign w:val="center"/>
+          </w:tcPr>
+          <w:p>
+            <w:pPr>
+              <w:rPr>
+                <w:rFonts w:ascii="Gill Sans MT" w:hAnsi="Gill Sans MT" w:cs="Arial"/>
+                <w:b/>
+                <w:bCs/>
+                <w:color w:val="FFFFFF" w:themeColor="background1"/>
+              </w:rPr>
+            </w:pPr>
+            <w:r>
+              <w:rPr>
+                <w:rFonts w:ascii="Gill Sans MT" w:hAnsi="Gill Sans MT" w:cs="Arial"/>
+                <w:b/>
+                <w:bCs/>
+                <w:color w:val="FFFFFF" w:themeColor="background1"/>
+              </w:rPr>
+              <w:t>LUGAR</w:t>
+            </w:r>
+          </w:p>
+        </w:tc>
+        <w:tc>
+          <w:tcPr>
+            <w:tcW w:w="2959" w:type="dxa"/>
+            <w:vAlign w:val="center"/>
+          </w:tcPr>
+          <w:p>
+            <w:pPr>
+              <w:rPr>
+                <w:rFonts w:ascii="Gill Sans MT" w:hAnsi="Gill Sans MT" w:cs="Arial"/>
+              </w:rPr>
+            </w:pPr>
+            <w:r>
+              <w:rPr>
+                <w:rFonts w:ascii="Gill Sans MT" w:hAnsi="Gill Sans MT" w:cs="Arial"/>
+              </w:rPr>
+              <w:t>Virtual</w:t>
+            </w:r>
+          </w:p>
+        </w:tc>
+        <w:tc>
+          <w:tcPr>
+            <w:tcW w:w="1560" w:type="dxa"/>
+            <w:tcBorders>
+              <w:bottom w:val="single" w:sz="4" w:space="0" w:color="auto"/>
+            </w:tcBorders>
+            <w:shd w:val="clear" w:color="auto" w:fill="808080" w:themeFill="background1" w:themeFillShade="80"/>
+            <w:vAlign w:val="center"/>
+          </w:tcPr>
+          <w:p>
+            <w:pPr>
+              <w:rPr>
+                <w:rFonts w:ascii="Gill Sans MT" w:hAnsi="Gill Sans MT" w:cs="Arial"/>
+                <w:b/>
+                <w:bCs/>
+                <w:color w:val="FFFFFF" w:themeColor="background1"/>
+              </w:rPr>
+            </w:pPr>
+            <w:r>
+              <w:rPr>
+                <w:rFonts w:ascii="Gill Sans MT" w:hAnsi="Gill Sans MT" w:cs="Arial"/>
+                <w:b/>
+                <w:bCs/>
+                <w:color w:val="FFFFFF" w:themeColor="background1"/>
+              </w:rPr>
+              <w:t>FECHA REUNION</w:t>
+            </w:r>
+          </w:p>
+        </w:tc>
+        <w:tc>
+          <w:tcPr>
+            <w:tcW w:w="2958" w:type="dxa"/>
+            <w:tcBorders>
+              <w:bottom w:val="single" w:sz="4" w:space="0" w:color="auto"/>
+              <w:right w:val="single" w:sz="4" w:space="0" w:color="auto"/>
+            </w:tcBorders>
+            <w:vAlign w:val="center"/>
+          </w:tcPr>
+          <w:p>
+            <w:pPr>
+              <w:jc w:val="center"/>
+              <w:rPr>
+                <w:rFonts w:ascii="Gill Sans MT" w:hAnsi="Gill Sans MT" w:cs="Arial"/>
+              </w:rPr>
+            </w:pPr>
+            <w:r>
+              <w:rPr>
+                <w:rFonts w:ascii="Gill Sans MT" w:hAnsi="Gill Sans MT" w:cs="Arial"/>
+              </w:rPr>
+              <w:t>15 – Octubre - 2020</w:t>
+            </w:r>
+          </w:p>
+        </w:tc>
+      </w:tr>
+      <w:tr>
+        <w:trPr>
+          <w:trHeight w:val="549"/>
+        </w:trPr>
+        <w:tc>
+          <w:tcPr>
+            <w:tcW w:w="2441" w:type="dxa"/>
+            <w:vMerge w:val="restart"/>
+            <w:tcBorders>
+              <w:top w:val="single" w:sz="4" w:space="0" w:color="auto"/>
+            </w:tcBorders>
+            <w:shd w:val="clear" w:color="auto" w:fill="808080" w:themeFill="background1" w:themeFillShade="80"/>
+            <w:vAlign w:val="center"/>
+          </w:tcPr>
+          <w:p>
+            <w:pPr>
+              <w:rPr>
+                <w:rFonts w:ascii="Gill Sans MT" w:hAnsi="Gill Sans MT" w:cs="Arial"/>
+                <w:b/>
+                <w:bCs/>
+                <w:color w:val="FFFFFF" w:themeColor="background1"/>
+              </w:rPr>
+            </w:pPr>
+            <w:r>
+              <w:rPr>
+                <w:rFonts w:ascii="Gill Sans MT" w:hAnsi="Gill Sans MT" w:cs="Arial"/>
+                <w:b/>
+                <w:bCs/>
+                <w:color w:val="FFFFFF" w:themeColor="background1"/>
+              </w:rPr>
+              <w:t>ELABORADA POR</w:t>
+            </w:r>
+          </w:p>
+        </w:tc>
+        <w:tc>
+          <w:tcPr>
+            <w:tcW w:w="2959" w:type="dxa"/>
+            <w:vMerge w:val="restart"/>
+            <w:vAlign w:val="center"/>
+          </w:tcPr>
+          <w:p>
+            <w:pPr>
+              <w:rPr>
+                <w:rFonts w:ascii="Gill Sans MT" w:hAnsi="Gill Sans MT" w:cs="Arial"/>
+              </w:rPr>
+            </w:pPr>
+            <w:r>
+              <w:rPr>
+                <w:rFonts w:ascii="Gill Sans MT" w:hAnsi="Gill Sans MT" w:cs="Arial"/>
+              </w:rPr>
+              <w:t>Johan Nicolas Soler Hernández</w:t>
+            </w:r>
+          </w:p>
+        </w:tc>
+        <w:tc>
+          <w:tcPr>
+            <w:tcW w:w="1560" w:type="dxa"/>
+            <w:tcBorders>
+              <w:top w:val="single" w:sz="4" w:space="0" w:color="auto"/>
+            </w:tcBorders>
+            <w:shd w:val="clear" w:color="auto" w:fill="808080" w:themeFill="background1" w:themeFillShade="80"/>
+            <w:vAlign w:val="center"/>
+          </w:tcPr>
+          <w:p>
+            <w:pPr>
+              <w:rPr>
+                <w:rFonts w:ascii="Gill Sans MT" w:hAnsi="Gill Sans MT" w:cs="Arial"/>
+                <w:b/>
+                <w:bCs/>
+                <w:color w:val="FFFFFF" w:themeColor="background1"/>
+              </w:rPr>
+            </w:pPr>
+            <w:r>
+              <w:rPr>
+                <w:rFonts w:ascii="Gill Sans MT" w:hAnsi="Gill Sans MT" w:cs="Arial"/>
+                <w:b/>
+                <w:bCs/>
+                <w:color w:val="FFFFFF" w:themeColor="background1"/>
+              </w:rPr>
+              <w:t>HORA INICIO</w:t>
+            </w:r>
+          </w:p>
+        </w:tc>
+        <w:tc>
+          <w:tcPr>
+            <w:tcW w:w="2958" w:type="dxa"/>
+            <w:tcBorders>
+              <w:top w:val="single" w:sz="4" w:space="0" w:color="auto"/>
+            </w:tcBorders>
+            <w:vAlign w:val="center"/>
+          </w:tcPr>
+          <w:p>
+            <w:pPr>
+              <w:jc w:val="center"/>
+              <w:rPr>
+                <w:rFonts w:ascii="Gill Sans MT" w:hAnsi="Gill Sans MT" w:cs="Arial"/>
+              </w:rPr>
+            </w:pPr>
+            <w:r>
+              <w:rPr>
+                <w:rFonts w:ascii="Gill Sans MT" w:hAnsi="Gill Sans MT" w:cs="Arial"/>
+              </w:rPr>
+              <w:t>09:30 am</w:t>
+            </w:r>
+          </w:p>
+        </w:tc>
+      </w:tr>
+      <w:tr>
+        <w:trPr>
+          <w:trHeight w:val="343"/>
+        </w:trPr>
+        <w:tc>
+          <w:tcPr>
+            <w:tcW w:w="2441" w:type="dxa"/>
+            <w:vMerge/>
+            <w:tcBorders>
+              <w:bottom w:val="single" w:sz="4" w:space="0" w:color="auto"/>
+            </w:tcBorders>
+            <w:shd w:val="clear" w:color="auto" w:fill="808080" w:themeFill="background1" w:themeFillShade="80"/>
+            <w:vAlign w:val="center"/>
+          </w:tcPr>
+          <w:p>
+            <w:pPr>
+              <w:rPr>
+                <w:rFonts w:ascii="Gill Sans MT" w:hAnsi="Gill Sans MT" w:cs="Arial"/>
+                <w:b/>
+                <w:bCs/>
+                <w:color w:val="FFFFFF" w:themeColor="background1"/>
+              </w:rPr>
+            </w:pPr>
+          </w:p>
+        </w:tc>
+        <w:tc>
+          <w:tcPr>
+            <w:tcW w:w="2959" w:type="dxa"/>
+            <w:vMerge/>
+            <w:vAlign w:val="center"/>
+          </w:tcPr>
+          <w:p>
+            <w:pPr>
+              <w:rPr>
+                <w:rFonts w:ascii="Gill Sans MT" w:hAnsi="Gill Sans MT" w:cs="Arial"/>
+              </w:rPr>
+            </w:pPr>
+          </w:p>
+        </w:tc>
+        <w:tc>
+          <w:tcPr>
+            <w:tcW w:w="1560" w:type="dxa"/>
+            <w:tcBorders>
+              <w:top w:val="nil"/>
+            </w:tcBorders>
+            <w:shd w:val="clear" w:color="auto" w:fill="808080" w:themeFill="background1" w:themeFillShade="80"/>
+            <w:vAlign w:val="center"/>
+          </w:tcPr>
+          <w:p>
+            <w:pPr>
+              <w:rPr>
+                <w:rFonts w:ascii="Gill Sans MT" w:hAnsi="Gill Sans MT" w:cs="Arial"/>
+                <w:b/>
+                <w:bCs/>
+                <w:color w:val="FFFFFF" w:themeColor="background1"/>
+              </w:rPr>
+            </w:pPr>
+            <w:r>
+              <w:rPr>
+                <w:rFonts w:ascii="Gill Sans MT" w:hAnsi="Gill Sans MT" w:cs="Arial"/>
+                <w:b/>
+                <w:bCs/>
+                <w:color w:val="FFFFFF" w:themeColor="background1"/>
+              </w:rPr>
+              <w:t>HORA FIN</w:t>
+            </w:r>
+          </w:p>
+        </w:tc>
+        <w:tc>
+          <w:tcPr>
+            <w:tcW w:w="2958" w:type="dxa"/>
+            <w:vAlign w:val="center"/>
+          </w:tcPr>
+          <w:p>
+            <w:pPr>
+              <w:jc w:val="center"/>
+              <w:rPr>
+                <w:rFonts w:ascii="Gill Sans MT" w:hAnsi="Gill Sans MT" w:cs="Arial"/>
+              </w:rPr>
+            </w:pPr>
+            <w:r>
+              <w:rPr>
+                <w:rFonts w:ascii="Gill Sans MT" w:hAnsi="Gill Sans MT" w:cs="Arial"/>
+              </w:rPr>
+              <w:t xml:space="preserve"> 05:00 pm</w:t>
+            </w:r>
+          </w:p>
+        </w:tc>
+      </w:tr>
+    </w:tbl>
+    <w:p>
+      <w:pPr>
+        <w:rPr>
+          <w:rFonts w:ascii="Gill Sans MT" w:hAnsi="Gill Sans MT" w:cs="Arial"/>
+          <w:sz w:val="18"/>
+          <w:szCs w:val="18"/>
+        </w:rPr>
+      </w:pPr>
+    </w:p>
+    <w:tbl>
+      <w:tblPr>
+        <w:tblW w:w="9918" w:type="dxa"/>
+        <w:tblBorders>
+          <w:top w:val="single" w:sz="4" w:space="0" w:color="auto"/>
+          <w:left w:val="single" w:sz="4" w:space="0" w:color="auto"/>
+          <w:bottom w:val="single" w:sz="4" w:space="0" w:color="auto"/>
+          <w:right w:val="single" w:sz="4" w:space="0" w:color="auto"/>
+          <w:insideH w:val="single" w:sz="4" w:space="0" w:color="auto"/>
+          <w:insideV w:val="single" w:sz="4" w:space="0" w:color="auto"/>
+        </w:tblBorders>
+        <w:tblCellMar>
+          <w:left w:w="70" w:type="dxa"/>
+          <w:right w:w="70" w:type="dxa"/>
+        </w:tblCellMar>
+        <w:tblLook w:val="0000" w:firstRow="0" w:lastRow="0" w:firstColumn="0" w:lastColumn="0" w:noHBand="0" w:noVBand="0"/>
+      </w:tblPr>
+      <w:tblGrid>
+        <w:gridCol w:w="3898"/>
+        <w:gridCol w:w="3260"/>
+        <w:gridCol w:w="2760"/>
+      </w:tblGrid>
+      <w:tr>
+        <w:trPr>
+          <w:trHeight w:val="284"/>
+        </w:trPr>
+        <w:tc>
+          <w:tcPr>
+            <w:tcW w:w="9918" w:type="dxa"/>
+            <w:gridSpan w:val="3"/>
+            <w:shd w:val="clear" w:color="auto" w:fill="0054A7"/>
+            <w:vAlign w:val="center"/>
+          </w:tcPr>
+          <w:p>
+            <w:pPr>
+              <w:pStyle w:val="Prrafodelista"/>
+              <w:ind w:left="0"/>
+              <w:rPr>
+                <w:rFonts w:ascii="Gill Sans MT" w:hAnsi="Gill Sans MT" w:cs="Arial"/>
+                <w:b/>
+                <w:bCs/>
+                <w:color w:val="FFFFFF"/>
+                <w:sz w:val="18"/>
+                <w:szCs w:val="18"/>
+              </w:rPr>
+            </w:pPr>
+            <w:r>
+              <w:rPr>
+                <w:rFonts w:ascii="Gill Sans MT" w:hAnsi="Gill Sans MT" w:cs="Arial"/>
+                <w:b/>
+                <w:bCs/>
+                <w:color w:val="FFFFFF"/>
+                <w:sz w:val="18"/>
+                <w:szCs w:val="18"/>
+              </w:rPr>
+              <w:t>DATOS PARTICIPANTES</w:t>
+            </w:r>
+          </w:p>
+        </w:tc>
+      </w:tr>
+      <w:tr>
+        <w:trPr>
+          <w:trHeight w:val="351"/>
+        </w:trPr>
+        <w:tc>
+          <w:tcPr>
+            <w:tcW w:w="3898" w:type="dxa"/>
+            <w:shd w:val="clear" w:color="auto" w:fill="808080" w:themeFill="background1" w:themeFillShade="80"/>
+            <w:vAlign w:val="center"/>
+          </w:tcPr>
+          <w:p>
+            <w:pPr>
+              <w:jc w:val="center"/>
+              <w:rPr>
+                <w:rFonts w:ascii="Gill Sans MT" w:hAnsi="Gill Sans MT" w:cs="Arial"/>
+                <w:b/>
+                <w:bCs/>
+                <w:color w:val="FFFFFF" w:themeColor="background1"/>
+                <w:sz w:val="18"/>
+                <w:szCs w:val="18"/>
+              </w:rPr>
+            </w:pPr>
+            <w:r>
+              <w:rPr>
+                <w:rFonts w:ascii="Gill Sans MT" w:hAnsi="Gill Sans MT" w:cs="Arial"/>
+                <w:b/>
+                <w:bCs/>
+                <w:color w:val="FFFFFF" w:themeColor="background1"/>
+                <w:sz w:val="18"/>
+                <w:szCs w:val="18"/>
+              </w:rPr>
+              <w:t>PARTICIPANTE</w:t>
+            </w:r>
+          </w:p>
+        </w:tc>
+        <w:tc>
+          <w:tcPr>
+            <w:tcW w:w="3260" w:type="dxa"/>
+            <w:shd w:val="clear" w:color="auto" w:fill="808080" w:themeFill="background1" w:themeFillShade="80"/>
+            <w:vAlign w:val="center"/>
+          </w:tcPr>
+          <w:p>
+            <w:pPr>
+              <w:jc w:val="center"/>
+              <w:rPr>
+                <w:rFonts w:ascii="Gill Sans MT" w:hAnsi="Gill Sans MT" w:cs="Arial"/>
+                <w:b/>
+                <w:bCs/>
+                <w:color w:val="FFFFFF" w:themeColor="background1"/>
+                <w:sz w:val="18"/>
+                <w:szCs w:val="18"/>
+              </w:rPr>
+            </w:pPr>
+            <w:r>
+              <w:rPr>
+                <w:rFonts w:ascii="Gill Sans MT" w:hAnsi="Gill Sans MT" w:cs="Arial"/>
+                <w:b/>
+                <w:bCs/>
+                <w:color w:val="FFFFFF" w:themeColor="background1"/>
+                <w:sz w:val="18"/>
+                <w:szCs w:val="18"/>
+              </w:rPr>
+              <w:t>AREA / EMPRESA</w:t>
+            </w:r>
+          </w:p>
+        </w:tc>
+        <w:tc>
+          <w:tcPr>
+            <w:tcW w:w="2760" w:type="dxa"/>
+            <w:shd w:val="clear" w:color="auto" w:fill="808080" w:themeFill="background1" w:themeFillShade="80"/>
+            <w:vAlign w:val="center"/>
+          </w:tcPr>
+          <w:p>
+            <w:pPr>
+              <w:jc w:val="center"/>
+              <w:rPr>
+                <w:rFonts w:ascii="Gill Sans MT" w:hAnsi="Gill Sans MT" w:cs="Arial"/>
+                <w:b/>
+                <w:bCs/>
+                <w:color w:val="FFFFFF" w:themeColor="background1"/>
+                <w:sz w:val="18"/>
+                <w:szCs w:val="18"/>
+              </w:rPr>
+            </w:pPr>
+            <w:r>
+              <w:rPr>
+                <w:rFonts w:ascii="Gill Sans MT" w:hAnsi="Gill Sans MT" w:cs="Arial"/>
+                <w:b/>
+                <w:bCs/>
+                <w:color w:val="FFFFFF" w:themeColor="background1"/>
+                <w:sz w:val="18"/>
+                <w:szCs w:val="18"/>
+              </w:rPr>
+              <w:t>CARGO</w:t>
+            </w:r>
+          </w:p>
+        </w:tc>
+      </w:tr>
+      <w:tr>
+        <w:trPr>
+          <w:trHeight w:val="284"/>
+        </w:trPr>
+        <w:tc>
+          <w:tcPr>
+            <w:tcW w:w="3898" w:type="dxa"/>
+            <w:vAlign w:val="center"/>
+          </w:tcPr>
+          <w:p>
+            <w:pPr>
+              <w:rPr>
+                <w:rFonts w:cstheme="minorHAnsi"/>
+              </w:rPr>
+            </w:pPr>
+            <w:r>
+              <w:t>Jhon Jairo Ballen Agudelo</w:t>
+            </w:r>
+          </w:p>
+        </w:tc>
+        <w:tc>
+          <w:tcPr>
+            <w:tcW w:w="3260" w:type="dxa"/>
+            <w:vAlign w:val="center"/>
+          </w:tcPr>
+          <w:p>
+            <w:pPr>
+              <w:rPr>
+                <w:rFonts w:ascii="Gill Sans MT" w:hAnsi="Gill Sans MT" w:cs="Arial"/>
+                <w:sz w:val="18"/>
+                <w:szCs w:val="18"/>
+              </w:rPr>
+            </w:pPr>
+            <w:r>
+              <w:t>Ing. Sistemas.</w:t>
+            </w:r>
+          </w:p>
+        </w:tc>
+        <w:tc>
+          <w:tcPr>
+            <w:tcW w:w="2760" w:type="dxa"/>
+          </w:tcPr>
+          <w:p>
+            <w:pPr>
+              <w:rPr>
+                <w:rFonts w:ascii="Gill Sans MT" w:hAnsi="Gill Sans MT" w:cs="Arial"/>
+                <w:sz w:val="18"/>
+                <w:szCs w:val="18"/>
+              </w:rPr>
+            </w:pPr>
+            <w:r>
+              <w:t>Estudiante</w:t>
+            </w:r>
+          </w:p>
+        </w:tc>
+      </w:tr>
+      <w:tr>
+        <w:trPr>
+          <w:trHeight w:val="284"/>
+        </w:trPr>
+        <w:tc>
+          <w:tcPr>
+            <w:tcW w:w="3898" w:type="dxa"/>
+            <w:vAlign w:val="center"/>
+          </w:tcPr>
+          <w:p>
+            <w:pPr>
+              <w:rPr>
+                <w:rFonts w:ascii="Gill Sans MT" w:hAnsi="Gill Sans MT" w:cs="Arial"/>
+                <w:sz w:val="18"/>
+                <w:szCs w:val="18"/>
+              </w:rPr>
+            </w:pPr>
+            <w:r>
+              <w:t>Johan Nicolas Soler Hernández</w:t>
+            </w:r>
+          </w:p>
+        </w:tc>
+        <w:tc>
+          <w:tcPr>
+            <w:tcW w:w="3260" w:type="dxa"/>
+          </w:tcPr>
+          <w:p>
+            <w:pPr>
+              <w:rPr>
+                <w:rFonts w:ascii="Gill Sans MT" w:hAnsi="Gill Sans MT" w:cs="Arial"/>
+                <w:sz w:val="18"/>
+                <w:szCs w:val="18"/>
+              </w:rPr>
+            </w:pPr>
+            <w:r>
+              <w:t>Ing. Sistemas.</w:t>
+            </w:r>
+          </w:p>
+        </w:tc>
+        <w:tc>
+          <w:tcPr>
+            <w:tcW w:w="2760" w:type="dxa"/>
+          </w:tcPr>
+          <w:p>
+            <w:pPr>
+              <w:rPr>
+                <w:rFonts w:ascii="Gill Sans MT" w:hAnsi="Gill Sans MT" w:cs="Arial"/>
+                <w:sz w:val="18"/>
+                <w:szCs w:val="18"/>
+              </w:rPr>
+            </w:pPr>
+            <w:r>
+              <w:t>Estudiante</w:t>
+            </w:r>
+          </w:p>
+        </w:tc>
+      </w:tr>
+      <w:tr>
+        <w:trPr>
+          <w:trHeight w:val="284"/>
+        </w:trPr>
+        <w:tc>
+          <w:tcPr>
+            <w:tcW w:w="3898" w:type="dxa"/>
+            <w:vAlign w:val="center"/>
+          </w:tcPr>
+          <w:p>
+            <w:r>
+              <w:t>Andrés Mateo Esteban Suarez</w:t>
+            </w:r>
+          </w:p>
+        </w:tc>
+        <w:tc>
+          <w:tcPr>
+            <w:tcW w:w="3260" w:type="dxa"/>
+            <w:vAlign w:val="center"/>
+          </w:tcPr>
+          <w:p>
+            <w:r>
+              <w:t>Ing. Sistemas.</w:t>
+            </w:r>
+          </w:p>
+        </w:tc>
+        <w:tc>
+          <w:tcPr>
+            <w:tcW w:w="2760" w:type="dxa"/>
+          </w:tcPr>
+          <w:p>
+            <w:r>
+              <w:t>Estudiante</w:t>
+            </w:r>
+          </w:p>
+        </w:tc>
+      </w:tr>
+      <w:tr>
+        <w:trPr>
+          <w:trHeight w:val="284"/>
+        </w:trPr>
+        <w:tc>
+          <w:tcPr>
+            <w:tcW w:w="3898" w:type="dxa"/>
+            <w:vAlign w:val="center"/>
+          </w:tcPr>
+          <w:p>
+            <w:r>
+              <w:t>Danny Jersson Ochoa Peralta</w:t>
+            </w:r>
+          </w:p>
+        </w:tc>
+        <w:tc>
+          <w:tcPr>
+            <w:tcW w:w="3260" w:type="dxa"/>
+          </w:tcPr>
+          <w:p>
+            <w:pPr>
+              <w:rPr>
+                <w:rFonts w:ascii="Gill Sans MT" w:hAnsi="Gill Sans MT" w:cs="Arial"/>
+                <w:sz w:val="18"/>
+                <w:szCs w:val="18"/>
+              </w:rPr>
+            </w:pPr>
+            <w:r>
+              <w:t>Ing. Sistemas.</w:t>
+            </w:r>
+          </w:p>
+        </w:tc>
+        <w:tc>
+          <w:tcPr>
+            <w:tcW w:w="2760" w:type="dxa"/>
+          </w:tcPr>
+          <w:p>
+            <w:pPr>
+              <w:rPr>
+                <w:rFonts w:ascii="Gill Sans MT" w:hAnsi="Gill Sans MT" w:cs="Arial"/>
+                <w:sz w:val="18"/>
+                <w:szCs w:val="18"/>
+              </w:rPr>
+            </w:pPr>
+            <w:r>
+              <w:t>Estudiante</w:t>
+            </w:r>
+          </w:p>
+        </w:tc>
+      </w:tr>
+      <w:tr>
+        <w:trPr>
+          <w:trHeight w:val="284"/>
+        </w:trPr>
+        <w:tc>
+          <w:tcPr>
+            <w:tcW w:w="3898" w:type="dxa"/>
+            <w:vAlign w:val="center"/>
+          </w:tcPr>
+          <w:p>
+            <w:r>
+              <w:t>Julián Enrique Muñoz Castro</w:t>
+            </w:r>
+          </w:p>
+        </w:tc>
+        <w:tc>
+          <w:tcPr>
+            <w:tcW w:w="3260" w:type="dxa"/>
+          </w:tcPr>
+          <w:p>
+            <w:pPr>
+              <w:rPr>
+                <w:rFonts w:ascii="Gill Sans MT" w:hAnsi="Gill Sans MT" w:cs="Arial"/>
+                <w:sz w:val="18"/>
+                <w:szCs w:val="18"/>
+              </w:rPr>
+            </w:pPr>
+            <w:r>
+              <w:t>Ing. Sistemas.</w:t>
+            </w:r>
+          </w:p>
+        </w:tc>
+        <w:tc>
+          <w:tcPr>
+            <w:tcW w:w="2760" w:type="dxa"/>
+          </w:tcPr>
+          <w:p>
+            <w:pPr>
+              <w:rPr>
+                <w:rFonts w:ascii="Gill Sans MT" w:hAnsi="Gill Sans MT" w:cs="Arial"/>
+                <w:sz w:val="18"/>
+                <w:szCs w:val="18"/>
+              </w:rPr>
+            </w:pPr>
+            <w:r>
+              <w:t>Estudiante</w:t>
+            </w:r>
+          </w:p>
+        </w:tc>
+      </w:tr>
+      <w:tr>
+        <w:trPr>
+          <w:trHeight w:val="284"/>
+        </w:trPr>
+        <w:tc>
+          <w:tcPr>
+            <w:tcW w:w="3898" w:type="dxa"/>
+            <w:vAlign w:val="center"/>
+          </w:tcPr>
+          <w:p>
+            <w:r>
+              <w:t>Jesús David Castillo Torres</w:t>
+            </w:r>
+          </w:p>
+        </w:tc>
+        <w:tc>
+          <w:tcPr>
+            <w:tcW w:w="3260" w:type="dxa"/>
+          </w:tcPr>
+          <w:p>
+            <w:pPr>
+              <w:rPr>
+                <w:rFonts w:ascii="Gill Sans MT" w:hAnsi="Gill Sans MT" w:cs="Arial"/>
+                <w:sz w:val="18"/>
+                <w:szCs w:val="18"/>
+              </w:rPr>
+            </w:pPr>
+            <w:r>
+              <w:t>Ing. Sistemas.</w:t>
+            </w:r>
+          </w:p>
+        </w:tc>
+        <w:tc>
+          <w:tcPr>
+            <w:tcW w:w="2760" w:type="dxa"/>
+          </w:tcPr>
+          <w:p>
+            <w:pPr>
+              <w:rPr>
+                <w:rFonts w:ascii="Gill Sans MT" w:hAnsi="Gill Sans MT" w:cs="Arial"/>
+                <w:sz w:val="18"/>
+                <w:szCs w:val="18"/>
+              </w:rPr>
+            </w:pPr>
+            <w:r>
+              <w:t>Estudiante</w:t>
+            </w:r>
+          </w:p>
+        </w:tc>
+      </w:tr>
+      <w:tr>
+        <w:trPr>
+          <w:trHeight w:val="284"/>
+        </w:trPr>
+        <w:tc>
+          <w:tcPr>
+            <w:tcW w:w="3898" w:type="dxa"/>
+            <w:vAlign w:val="center"/>
+          </w:tcPr>
+          <w:p>
+            <w:r>
+              <w:t>Juan Pablo Gómez</w:t>
+            </w:r>
+          </w:p>
+        </w:tc>
+        <w:tc>
+          <w:tcPr>
+            <w:tcW w:w="3260" w:type="dxa"/>
+          </w:tcPr>
+          <w:p>
+            <w:pPr>
+              <w:rPr>
+                <w:rFonts w:ascii="Gill Sans MT" w:hAnsi="Gill Sans MT" w:cs="Arial"/>
+                <w:sz w:val="18"/>
+                <w:szCs w:val="18"/>
+              </w:rPr>
+            </w:pPr>
+            <w:r>
+              <w:t>Ing. Sistemas.</w:t>
+            </w:r>
+          </w:p>
+        </w:tc>
+        <w:tc>
+          <w:tcPr>
+            <w:tcW w:w="2760" w:type="dxa"/>
+          </w:tcPr>
+          <w:p>
+            <w:pPr>
+              <w:rPr>
+                <w:rFonts w:ascii="Gill Sans MT" w:hAnsi="Gill Sans MT" w:cs="Arial"/>
+                <w:sz w:val="18"/>
+                <w:szCs w:val="18"/>
+              </w:rPr>
+            </w:pPr>
+            <w:r>
+              <w:t>Estudiante</w:t>
+            </w:r>
+          </w:p>
+        </w:tc>
+      </w:tr>
+    </w:tbl>
+    <w:p>
+      <w:pPr>
+        <w:rPr>
+          <w:rFonts w:ascii="Gill Sans MT" w:hAnsi="Gill Sans MT" w:cs="Arial"/>
+          <w:sz w:val="18"/>
+          <w:szCs w:val="18"/>
+        </w:rPr>
+      </w:pPr>
+    </w:p>
+    <w:tbl>
+      <w:tblPr>
+        <w:tblW w:w="9918" w:type="dxa"/>
+        <w:tblBorders>
+          <w:top w:val="single" w:sz="4" w:space="0" w:color="auto"/>
+          <w:left w:val="single" w:sz="4" w:space="0" w:color="auto"/>
+          <w:bottom w:val="single" w:sz="4" w:space="0" w:color="auto"/>
+          <w:right w:val="single" w:sz="4" w:space="0" w:color="auto"/>
+          <w:insideH w:val="single" w:sz="4" w:space="0" w:color="auto"/>
+          <w:insideV w:val="single" w:sz="4" w:space="0" w:color="auto"/>
+        </w:tblBorders>
+        <w:tblLayout w:type="fixed"/>
+        <w:tblCellMar>
+          <w:left w:w="70" w:type="dxa"/>
+          <w:right w:w="70" w:type="dxa"/>
+        </w:tblCellMar>
+        <w:tblLook w:val="0000" w:firstRow="0" w:lastRow="0" w:firstColumn="0" w:lastColumn="0" w:noHBand="0" w:noVBand="0"/>
+      </w:tblPr>
+      <w:tblGrid>
+        <w:gridCol w:w="9918"/>
+      </w:tblGrid>
+      <w:tr>
+        <w:trPr>
+          <w:trHeight w:val="393"/>
+        </w:trPr>
+        <w:tc>
+          <w:tcPr>
+            <w:tcW w:w="9918" w:type="dxa"/>
+            <w:shd w:val="clear" w:color="auto" w:fill="0054A7"/>
+            <w:vAlign w:val="center"/>
+          </w:tcPr>
+          <w:p>
+            <w:pPr>
+              <w:rPr>
+                <w:rFonts w:ascii="Gill Sans MT" w:hAnsi="Gill Sans MT" w:cs="Arial"/>
+                <w:b/>
+                <w:bCs/>
+                <w:color w:val="FFFFFF"/>
+                <w:sz w:val="18"/>
+                <w:szCs w:val="18"/>
+              </w:rPr>
+            </w:pPr>
+            <w:r>
+              <w:rPr>
+                <w:rFonts w:ascii="Gill Sans MT" w:hAnsi="Gill Sans MT" w:cs="Arial"/>
+                <w:b/>
+                <w:bCs/>
+                <w:color w:val="FFFFFF"/>
+                <w:sz w:val="18"/>
+                <w:szCs w:val="18"/>
+              </w:rPr>
+              <w:t>Agenda:</w:t>
+            </w:r>
+          </w:p>
+        </w:tc>
+      </w:tr>
+      <w:tr>
+        <w:trPr>
+          <w:trHeight w:val="1504"/>
+        </w:trPr>
+        <w:tc>
+          <w:tcPr>
+            <w:tcW w:w="9918" w:type="dxa"/>
+            <w:vAlign w:val="center"/>
+          </w:tcPr>
+          <w:p>
+            <w:pPr>
+              <w:ind w:left="720"/>
+            </w:pPr>
+            <w:r>
+              <w:rPr>
+                <w:b/>
+                <w:bCs/>
+              </w:rPr>
+              <w:t>10:00</w:t>
+            </w:r>
+            <w:r>
+              <w:rPr>
+                <w:b/>
+                <w:bCs/>
+              </w:rPr>
+              <w:t xml:space="preserve"> </w:t>
+            </w:r>
+            <w:r>
+              <w:rPr>
+                <w:b/>
+                <w:bCs/>
+              </w:rPr>
+              <w:t>a</w:t>
+            </w:r>
+            <w:r>
+              <w:rPr>
+                <w:b/>
+                <w:bCs/>
+              </w:rPr>
+              <w:t>m:</w:t>
+            </w:r>
+            <w:r>
+              <w:br/>
+              <w:t>Reunión enfocada en trabajo conjunto entre todos los integrantes, donde se afinarían errores, solucionarían funcionalidades y concretarían necesidades del software.</w:t>
+            </w:r>
+          </w:p>
+        </w:tc>
+      </w:tr>
+      <w:tr>
+        <w:trPr>
+          <w:trHeight w:val="393"/>
+        </w:trPr>
+        <w:tc>
+          <w:tcPr>
+            <w:tcW w:w="9918" w:type="dxa"/>
+            <w:shd w:val="clear" w:color="auto" w:fill="0054A7"/>
+            <w:vAlign w:val="center"/>
+          </w:tcPr>
+          <w:p>
+            <w:pPr>
+              <w:rPr>
+                <w:rFonts w:ascii="Gill Sans MT" w:hAnsi="Gill Sans MT" w:cs="Arial"/>
+                <w:b/>
+                <w:bCs/>
+                <w:color w:val="FFFFFF"/>
+                <w:sz w:val="18"/>
+                <w:szCs w:val="18"/>
+              </w:rPr>
+            </w:pPr>
+            <w:r>
+              <w:rPr>
+                <w:rFonts w:ascii="Gill Sans MT" w:hAnsi="Gill Sans MT" w:cs="Arial"/>
+                <w:b/>
+                <w:bCs/>
+                <w:color w:val="FFFFFF"/>
+                <w:sz w:val="18"/>
+                <w:szCs w:val="18"/>
+              </w:rPr>
+              <w:t>Desarrollo:</w:t>
+            </w:r>
+          </w:p>
+        </w:tc>
+      </w:tr>
+      <w:tr>
+        <w:trPr>
+          <w:trHeight w:val="1550"/>
+        </w:trPr>
+        <w:tc>
+          <w:tcPr>
+            <w:tcW w:w="9918" w:type="dxa"/>
+            <w:vAlign w:val="center"/>
+          </w:tcPr>
+          <w:p>
+            <w:pPr>
+              <w:ind w:left="720"/>
+              <w:rPr>
+                <w:rFonts w:cstheme="minorHAnsi"/>
+                <w:u w:val="single"/>
+              </w:rPr>
+            </w:pPr>
+            <w:r>
+              <w:rPr>
+                <w:rFonts w:cstheme="minorHAnsi"/>
+              </w:rPr>
+              <w:t>Se trabajo en el despliegue de Frontend y Backend buscando mejorar la experiencia del usuario y la generación de la primera APK de la aplicación.</w:t>
+            </w:r>
+          </w:p>
+        </w:tc>
+      </w:tr>
+    </w:tbl>
+    <w:p/>
+    <w:tbl>
+      <w:tblPr>
+        <w:tblW w:w="9918" w:type="dxa"/>
+        <w:tblBorders>
+          <w:top w:val="single" w:sz="4" w:space="0" w:color="auto"/>
+          <w:left w:val="single" w:sz="4" w:space="0" w:color="auto"/>
+          <w:bottom w:val="single" w:sz="4" w:space="0" w:color="auto"/>
+          <w:right w:val="single" w:sz="4" w:space="0" w:color="auto"/>
+          <w:insideH w:val="single" w:sz="4" w:space="0" w:color="auto"/>
+          <w:insideV w:val="single" w:sz="4" w:space="0" w:color="auto"/>
+        </w:tblBorders>
+        <w:tblCellMar>
+          <w:left w:w="70" w:type="dxa"/>
+          <w:right w:w="70" w:type="dxa"/>
+        </w:tblCellMar>
+        <w:tblLook w:val="0000" w:firstRow="0" w:lastRow="0" w:firstColumn="0" w:lastColumn="0" w:noHBand="0" w:noVBand="0"/>
+      </w:tblPr>
+      <w:tblGrid>
+        <w:gridCol w:w="2410"/>
+        <w:gridCol w:w="4389"/>
+        <w:gridCol w:w="1418"/>
+        <w:gridCol w:w="1701"/>
+      </w:tblGrid>
+      <w:tr>
+        <w:trPr>
+          <w:trHeight w:val="270"/>
+        </w:trPr>
+        <w:tc>
+          <w:tcPr>
+            <w:tcW w:w="2410" w:type="dxa"/>
+            <w:shd w:val="clear" w:color="auto" w:fill="0054A7"/>
+            <w:vAlign w:val="center"/>
+          </w:tcPr>
+          <w:p>
+            <w:pPr>
+              <w:rPr>
+                <w:rFonts w:ascii="Gill Sans MT" w:hAnsi="Gill Sans MT" w:cs="Arial"/>
+                <w:b/>
+                <w:bCs/>
+                <w:color w:val="FFFFFF"/>
+              </w:rPr>
+            </w:pPr>
+            <w:r>
+              <w:lastRenderedPageBreak/>
+              <w:br w:type="page"/>
+            </w:r>
+            <w:r>
+              <w:rPr>
+                <w:rFonts w:ascii="Gill Sans MT" w:hAnsi="Gill Sans MT" w:cs="Arial"/>
+                <w:b/>
+                <w:bCs/>
+                <w:color w:val="FFFFFF" w:themeColor="background1"/>
+              </w:rPr>
+              <w:t>MACROPROCESO</w:t>
+            </w:r>
+            <w:r>
+              <w:rPr>
+                <w:rFonts w:ascii="Gill Sans MT" w:hAnsi="Gill Sans MT" w:cs="Arial"/>
+                <w:b/>
+                <w:bCs/>
+                <w:color w:val="FFFFFF"/>
+              </w:rPr>
+              <w:t xml:space="preserve"> </w:t>
+            </w:r>
+          </w:p>
+        </w:tc>
+        <w:tc>
+          <w:tcPr>
+            <w:tcW w:w="4389" w:type="dxa"/>
+            <w:vAlign w:val="center"/>
+          </w:tcPr>
+          <w:p>
+            <w:pPr>
+              <w:rPr>
+                <w:rFonts w:ascii="Gill Sans MT" w:hAnsi="Gill Sans MT" w:cs="Arial"/>
+              </w:rPr>
+            </w:pPr>
+            <w:r>
+              <w:rPr>
+                <w:rFonts w:ascii="Gill Sans MT" w:hAnsi="Gill Sans MT" w:cs="Arial"/>
+              </w:rPr>
+              <w:t>Presentación adelantos</w:t>
+            </w:r>
+          </w:p>
+        </w:tc>
+        <w:tc>
+          <w:tcPr>
+            <w:tcW w:w="1418" w:type="dxa"/>
+            <w:shd w:val="clear" w:color="auto" w:fill="0054A7"/>
+            <w:vAlign w:val="center"/>
+          </w:tcPr>
+          <w:p>
+            <w:pPr>
+              <w:rPr>
+                <w:rFonts w:ascii="Gill Sans MT" w:hAnsi="Gill Sans MT" w:cs="Arial"/>
+              </w:rPr>
+            </w:pPr>
+            <w:r>
+              <w:rPr>
+                <w:rFonts w:ascii="Gill Sans MT" w:hAnsi="Gill Sans MT" w:cs="Arial"/>
+                <w:b/>
+                <w:bCs/>
+                <w:color w:val="FFFFFF" w:themeColor="background1"/>
+              </w:rPr>
+              <w:t>ACTA</w:t>
+            </w:r>
+            <w:r>
+              <w:rPr>
+                <w:rFonts w:ascii="Gill Sans MT" w:hAnsi="Gill Sans MT" w:cs="Arial"/>
+                <w:b/>
+                <w:bCs/>
+                <w:color w:val="FFFFFF"/>
+              </w:rPr>
+              <w:t xml:space="preserve"> No.</w:t>
+            </w:r>
+          </w:p>
+        </w:tc>
+        <w:tc>
+          <w:tcPr>
+            <w:tcW w:w="1701" w:type="dxa"/>
+            <w:vAlign w:val="center"/>
+          </w:tcPr>
+          <w:p>
+            <w:pPr>
+              <w:jc w:val="center"/>
+              <w:rPr>
+                <w:rFonts w:ascii="Gill Sans MT" w:hAnsi="Gill Sans MT" w:cs="Arial"/>
+              </w:rPr>
+            </w:pPr>
+            <w:r>
+              <w:rPr>
+                <w:rFonts w:ascii="Gill Sans MT" w:hAnsi="Gill Sans MT" w:cs="Arial"/>
+              </w:rPr>
+              <w:t>1</w:t>
+            </w:r>
+            <w:r>
+              <w:rPr>
+                <w:rFonts w:ascii="Gill Sans MT" w:hAnsi="Gill Sans MT" w:cs="Arial"/>
+              </w:rPr>
+              <w:t>7</w:t>
+            </w:r>
+          </w:p>
+        </w:tc>
+      </w:tr>
+    </w:tbl>
+    <w:p>
+      <w:pPr>
+        <w:rPr>
+          <w:rFonts w:ascii="Gill Sans MT" w:hAnsi="Gill Sans MT" w:cs="Arial"/>
+          <w:sz w:val="18"/>
+          <w:szCs w:val="18"/>
+        </w:rPr>
+      </w:pPr>
+    </w:p>
+    <w:tbl>
+      <w:tblPr>
+        <w:tblW w:w="9918" w:type="dxa"/>
+        <w:tblBorders>
+          <w:top w:val="single" w:sz="4" w:space="0" w:color="auto"/>
+          <w:left w:val="single" w:sz="4" w:space="0" w:color="auto"/>
+          <w:bottom w:val="single" w:sz="4" w:space="0" w:color="auto"/>
+          <w:right w:val="single" w:sz="4" w:space="0" w:color="auto"/>
+          <w:insideH w:val="single" w:sz="4" w:space="0" w:color="auto"/>
+          <w:insideV w:val="single" w:sz="4" w:space="0" w:color="auto"/>
+        </w:tblBorders>
+        <w:tblCellMar>
+          <w:left w:w="70" w:type="dxa"/>
+          <w:right w:w="70" w:type="dxa"/>
+        </w:tblCellMar>
+        <w:tblLook w:val="0000" w:firstRow="0" w:lastRow="0" w:firstColumn="0" w:lastColumn="0" w:noHBand="0" w:noVBand="0"/>
+      </w:tblPr>
+      <w:tblGrid>
+        <w:gridCol w:w="2441"/>
+        <w:gridCol w:w="2959"/>
+        <w:gridCol w:w="1560"/>
+        <w:gridCol w:w="2958"/>
+      </w:tblGrid>
+      <w:tr>
+        <w:trPr>
+          <w:trHeight w:val="257"/>
+        </w:trPr>
+        <w:tc>
+          <w:tcPr>
+            <w:tcW w:w="9918" w:type="dxa"/>
+            <w:gridSpan w:val="4"/>
+            <w:tcBorders>
+              <w:right w:val="single" w:sz="4" w:space="0" w:color="auto"/>
+            </w:tcBorders>
+            <w:shd w:val="clear" w:color="auto" w:fill="0054A7"/>
+            <w:vAlign w:val="center"/>
+          </w:tcPr>
+          <w:p>
+            <w:pPr>
+              <w:pStyle w:val="Ttulo3"/>
+              <w:jc w:val="both"/>
+              <w:rPr>
+                <w:rFonts w:ascii="Gill Sans MT" w:hAnsi="Gill Sans MT"/>
+                <w:color w:val="FFFFFF"/>
+                <w:sz w:val="22"/>
+                <w:szCs w:val="22"/>
+              </w:rPr>
+            </w:pPr>
+            <w:r>
+              <w:rPr>
+                <w:rFonts w:ascii="Gill Sans MT" w:hAnsi="Gill Sans MT"/>
+                <w:color w:val="FFFFFF"/>
+                <w:sz w:val="22"/>
+                <w:szCs w:val="22"/>
+              </w:rPr>
+              <w:t>DATOS BASICOS:</w:t>
+            </w:r>
+          </w:p>
+        </w:tc>
+      </w:tr>
+      <w:tr>
+        <w:trPr>
+          <w:trHeight w:val="341"/>
+        </w:trPr>
+        <w:tc>
+          <w:tcPr>
+            <w:tcW w:w="2441" w:type="dxa"/>
+            <w:tcBorders>
+              <w:top w:val="single" w:sz="4" w:space="0" w:color="auto"/>
+              <w:left w:val="single" w:sz="4" w:space="0" w:color="auto"/>
+              <w:bottom w:val="single" w:sz="4" w:space="0" w:color="auto"/>
+            </w:tcBorders>
+            <w:shd w:val="clear" w:color="auto" w:fill="808080" w:themeFill="background1" w:themeFillShade="80"/>
+            <w:vAlign w:val="center"/>
+          </w:tcPr>
+          <w:p>
+            <w:pPr>
+              <w:rPr>
+                <w:rFonts w:ascii="Gill Sans MT" w:hAnsi="Gill Sans MT" w:cs="Arial"/>
+                <w:b/>
+                <w:bCs/>
+                <w:color w:val="FFFFFF" w:themeColor="background1"/>
+              </w:rPr>
+            </w:pPr>
+            <w:r>
+              <w:rPr>
+                <w:rFonts w:ascii="Gill Sans MT" w:hAnsi="Gill Sans MT" w:cs="Arial"/>
+                <w:b/>
+                <w:bCs/>
+                <w:color w:val="FFFFFF" w:themeColor="background1"/>
+              </w:rPr>
+              <w:t>OBJETIVO</w:t>
+            </w:r>
+          </w:p>
+        </w:tc>
+        <w:tc>
+          <w:tcPr>
+            <w:tcW w:w="7477" w:type="dxa"/>
+            <w:gridSpan w:val="3"/>
+            <w:tcBorders>
+              <w:top w:val="single" w:sz="4" w:space="0" w:color="auto"/>
+              <w:left w:val="single" w:sz="4" w:space="0" w:color="auto"/>
+              <w:bottom w:val="single" w:sz="4" w:space="0" w:color="auto"/>
+            </w:tcBorders>
+            <w:shd w:val="clear" w:color="auto" w:fill="auto"/>
+            <w:vAlign w:val="center"/>
+          </w:tcPr>
+          <w:p>
+            <w:pPr>
+              <w:rPr>
+                <w:rFonts w:ascii="Gill Sans MT" w:hAnsi="Gill Sans MT" w:cs="Arial"/>
+              </w:rPr>
+            </w:pPr>
+          </w:p>
+        </w:tc>
+      </w:tr>
+      <w:tr>
+        <w:trPr>
+          <w:trHeight w:val="364"/>
+        </w:trPr>
+        <w:tc>
+          <w:tcPr>
+            <w:tcW w:w="2441" w:type="dxa"/>
+            <w:tcBorders>
+              <w:top w:val="single" w:sz="4" w:space="0" w:color="auto"/>
+              <w:bottom w:val="single" w:sz="4" w:space="0" w:color="auto"/>
+            </w:tcBorders>
+            <w:shd w:val="clear" w:color="auto" w:fill="808080" w:themeFill="background1" w:themeFillShade="80"/>
+            <w:vAlign w:val="center"/>
+          </w:tcPr>
+          <w:p>
+            <w:pPr>
+              <w:rPr>
+                <w:rFonts w:ascii="Gill Sans MT" w:hAnsi="Gill Sans MT" w:cs="Arial"/>
+                <w:b/>
+                <w:bCs/>
+                <w:color w:val="FFFFFF" w:themeColor="background1"/>
+              </w:rPr>
+            </w:pPr>
+            <w:r>
+              <w:rPr>
+                <w:rFonts w:ascii="Gill Sans MT" w:hAnsi="Gill Sans MT" w:cs="Arial"/>
+                <w:b/>
+                <w:bCs/>
+                <w:color w:val="FFFFFF" w:themeColor="background1"/>
+              </w:rPr>
+              <w:t>LUGAR</w:t>
+            </w:r>
+          </w:p>
+        </w:tc>
+        <w:tc>
+          <w:tcPr>
+            <w:tcW w:w="2959" w:type="dxa"/>
+            <w:vAlign w:val="center"/>
+          </w:tcPr>
+          <w:p>
+            <w:pPr>
+              <w:rPr>
+                <w:rFonts w:ascii="Gill Sans MT" w:hAnsi="Gill Sans MT" w:cs="Arial"/>
+              </w:rPr>
+            </w:pPr>
+            <w:r>
+              <w:rPr>
+                <w:rFonts w:ascii="Gill Sans MT" w:hAnsi="Gill Sans MT" w:cs="Arial"/>
+              </w:rPr>
+              <w:t>Virtual</w:t>
+            </w:r>
+          </w:p>
+        </w:tc>
+        <w:tc>
+          <w:tcPr>
+            <w:tcW w:w="1560" w:type="dxa"/>
+            <w:tcBorders>
+              <w:bottom w:val="single" w:sz="4" w:space="0" w:color="auto"/>
+            </w:tcBorders>
+            <w:shd w:val="clear" w:color="auto" w:fill="808080" w:themeFill="background1" w:themeFillShade="80"/>
+            <w:vAlign w:val="center"/>
+          </w:tcPr>
+          <w:p>
+            <w:pPr>
+              <w:rPr>
+                <w:rFonts w:ascii="Gill Sans MT" w:hAnsi="Gill Sans MT" w:cs="Arial"/>
+                <w:b/>
+                <w:bCs/>
+                <w:color w:val="FFFFFF" w:themeColor="background1"/>
+              </w:rPr>
+            </w:pPr>
+            <w:r>
+              <w:rPr>
+                <w:rFonts w:ascii="Gill Sans MT" w:hAnsi="Gill Sans MT" w:cs="Arial"/>
+                <w:b/>
+                <w:bCs/>
+                <w:color w:val="FFFFFF" w:themeColor="background1"/>
+              </w:rPr>
+              <w:t>FECHA REUNION</w:t>
+            </w:r>
+          </w:p>
+        </w:tc>
+        <w:tc>
+          <w:tcPr>
+            <w:tcW w:w="2958" w:type="dxa"/>
+            <w:tcBorders>
+              <w:bottom w:val="single" w:sz="4" w:space="0" w:color="auto"/>
+              <w:right w:val="single" w:sz="4" w:space="0" w:color="auto"/>
+            </w:tcBorders>
+            <w:vAlign w:val="center"/>
+          </w:tcPr>
+          <w:p>
+            <w:pPr>
+              <w:jc w:val="center"/>
+              <w:rPr>
+                <w:rFonts w:ascii="Gill Sans MT" w:hAnsi="Gill Sans MT" w:cs="Arial"/>
+              </w:rPr>
+            </w:pPr>
+            <w:r>
+              <w:rPr>
+                <w:rFonts w:ascii="Gill Sans MT" w:hAnsi="Gill Sans MT" w:cs="Arial"/>
+              </w:rPr>
+              <w:t>1</w:t>
+            </w:r>
+            <w:r>
+              <w:rPr>
+                <w:rFonts w:ascii="Gill Sans MT" w:hAnsi="Gill Sans MT" w:cs="Arial"/>
+              </w:rPr>
+              <w:t>6</w:t>
+            </w:r>
+            <w:r>
+              <w:rPr>
+                <w:rFonts w:ascii="Gill Sans MT" w:hAnsi="Gill Sans MT" w:cs="Arial"/>
+              </w:rPr>
+              <w:t xml:space="preserve"> – Octubre - 2020</w:t>
+            </w:r>
+          </w:p>
+        </w:tc>
+      </w:tr>
+      <w:tr>
+        <w:trPr>
+          <w:trHeight w:val="549"/>
+        </w:trPr>
+        <w:tc>
+          <w:tcPr>
+            <w:tcW w:w="2441" w:type="dxa"/>
+            <w:vMerge w:val="restart"/>
+            <w:tcBorders>
+              <w:top w:val="single" w:sz="4" w:space="0" w:color="auto"/>
+            </w:tcBorders>
+            <w:shd w:val="clear" w:color="auto" w:fill="808080" w:themeFill="background1" w:themeFillShade="80"/>
+            <w:vAlign w:val="center"/>
+          </w:tcPr>
+          <w:p>
+            <w:pPr>
+              <w:rPr>
+                <w:rFonts w:ascii="Gill Sans MT" w:hAnsi="Gill Sans MT" w:cs="Arial"/>
+                <w:b/>
+                <w:bCs/>
+                <w:color w:val="FFFFFF" w:themeColor="background1"/>
+              </w:rPr>
+            </w:pPr>
+            <w:r>
+              <w:rPr>
+                <w:rFonts w:ascii="Gill Sans MT" w:hAnsi="Gill Sans MT" w:cs="Arial"/>
+                <w:b/>
+                <w:bCs/>
+                <w:color w:val="FFFFFF" w:themeColor="background1"/>
+              </w:rPr>
+              <w:t>ELABORADA POR</w:t>
+            </w:r>
+          </w:p>
+        </w:tc>
+        <w:tc>
+          <w:tcPr>
+            <w:tcW w:w="2959" w:type="dxa"/>
+            <w:vMerge w:val="restart"/>
+            <w:vAlign w:val="center"/>
+          </w:tcPr>
+          <w:p>
+            <w:pPr>
+              <w:rPr>
+                <w:rFonts w:ascii="Gill Sans MT" w:hAnsi="Gill Sans MT" w:cs="Arial"/>
+              </w:rPr>
+            </w:pPr>
+            <w:r>
+              <w:rPr>
+                <w:rFonts w:ascii="Gill Sans MT" w:hAnsi="Gill Sans MT" w:cs="Arial"/>
+              </w:rPr>
+              <w:t>Johan Nicolas Soler Hernández</w:t>
+            </w:r>
+          </w:p>
+        </w:tc>
+        <w:tc>
+          <w:tcPr>
+            <w:tcW w:w="1560" w:type="dxa"/>
+            <w:tcBorders>
+              <w:top w:val="single" w:sz="4" w:space="0" w:color="auto"/>
+            </w:tcBorders>
+            <w:shd w:val="clear" w:color="auto" w:fill="808080" w:themeFill="background1" w:themeFillShade="80"/>
+            <w:vAlign w:val="center"/>
+          </w:tcPr>
+          <w:p>
+            <w:pPr>
+              <w:rPr>
+                <w:rFonts w:ascii="Gill Sans MT" w:hAnsi="Gill Sans MT" w:cs="Arial"/>
+                <w:b/>
+                <w:bCs/>
+                <w:color w:val="FFFFFF" w:themeColor="background1"/>
+              </w:rPr>
+            </w:pPr>
+            <w:r>
+              <w:rPr>
+                <w:rFonts w:ascii="Gill Sans MT" w:hAnsi="Gill Sans MT" w:cs="Arial"/>
+                <w:b/>
+                <w:bCs/>
+                <w:color w:val="FFFFFF" w:themeColor="background1"/>
+              </w:rPr>
+              <w:t>HORA INICIO</w:t>
+            </w:r>
+          </w:p>
+        </w:tc>
+        <w:tc>
+          <w:tcPr>
+            <w:tcW w:w="2958" w:type="dxa"/>
+            <w:tcBorders>
+              <w:top w:val="single" w:sz="4" w:space="0" w:color="auto"/>
+            </w:tcBorders>
+            <w:vAlign w:val="center"/>
+          </w:tcPr>
+          <w:p>
+            <w:pPr>
+              <w:jc w:val="center"/>
+              <w:rPr>
+                <w:rFonts w:ascii="Gill Sans MT" w:hAnsi="Gill Sans MT" w:cs="Arial"/>
+              </w:rPr>
+            </w:pPr>
+            <w:r>
+              <w:rPr>
+                <w:rFonts w:ascii="Gill Sans MT" w:hAnsi="Gill Sans MT" w:cs="Arial"/>
+              </w:rPr>
+              <w:t>03:00</w:t>
+            </w:r>
+            <w:r>
+              <w:rPr>
+                <w:rFonts w:ascii="Gill Sans MT" w:hAnsi="Gill Sans MT" w:cs="Arial"/>
+              </w:rPr>
+              <w:t xml:space="preserve"> </w:t>
+            </w:r>
+            <w:r>
+              <w:rPr>
+                <w:rFonts w:ascii="Gill Sans MT" w:hAnsi="Gill Sans MT" w:cs="Arial"/>
+              </w:rPr>
+              <w:t>p</w:t>
+            </w:r>
+            <w:r>
+              <w:rPr>
+                <w:rFonts w:ascii="Gill Sans MT" w:hAnsi="Gill Sans MT" w:cs="Arial"/>
+              </w:rPr>
+              <w:t>m</w:t>
+            </w:r>
+          </w:p>
+        </w:tc>
+      </w:tr>
+      <w:tr>
+        <w:trPr>
+          <w:trHeight w:val="343"/>
+        </w:trPr>
+        <w:tc>
+          <w:tcPr>
+            <w:tcW w:w="2441" w:type="dxa"/>
+            <w:vMerge/>
+            <w:tcBorders>
+              <w:bottom w:val="single" w:sz="4" w:space="0" w:color="auto"/>
+            </w:tcBorders>
+            <w:shd w:val="clear" w:color="auto" w:fill="808080" w:themeFill="background1" w:themeFillShade="80"/>
+            <w:vAlign w:val="center"/>
+          </w:tcPr>
+          <w:p>
+            <w:pPr>
+              <w:rPr>
+                <w:rFonts w:ascii="Gill Sans MT" w:hAnsi="Gill Sans MT" w:cs="Arial"/>
+                <w:b/>
+                <w:bCs/>
+                <w:color w:val="FFFFFF" w:themeColor="background1"/>
+              </w:rPr>
+            </w:pPr>
+          </w:p>
+        </w:tc>
+        <w:tc>
+          <w:tcPr>
+            <w:tcW w:w="2959" w:type="dxa"/>
+            <w:vMerge/>
+            <w:vAlign w:val="center"/>
+          </w:tcPr>
+          <w:p>
+            <w:pPr>
+              <w:rPr>
+                <w:rFonts w:ascii="Gill Sans MT" w:hAnsi="Gill Sans MT" w:cs="Arial"/>
+              </w:rPr>
+            </w:pPr>
+          </w:p>
+        </w:tc>
+        <w:tc>
+          <w:tcPr>
+            <w:tcW w:w="1560" w:type="dxa"/>
+            <w:tcBorders>
+              <w:top w:val="nil"/>
+            </w:tcBorders>
+            <w:shd w:val="clear" w:color="auto" w:fill="808080" w:themeFill="background1" w:themeFillShade="80"/>
+            <w:vAlign w:val="center"/>
+          </w:tcPr>
+          <w:p>
+            <w:pPr>
+              <w:rPr>
+                <w:rFonts w:ascii="Gill Sans MT" w:hAnsi="Gill Sans MT" w:cs="Arial"/>
+                <w:b/>
+                <w:bCs/>
+                <w:color w:val="FFFFFF" w:themeColor="background1"/>
+              </w:rPr>
+            </w:pPr>
+            <w:r>
+              <w:rPr>
+                <w:rFonts w:ascii="Gill Sans MT" w:hAnsi="Gill Sans MT" w:cs="Arial"/>
+                <w:b/>
+                <w:bCs/>
+                <w:color w:val="FFFFFF" w:themeColor="background1"/>
+              </w:rPr>
+              <w:t>HORA FIN</w:t>
+            </w:r>
+          </w:p>
+        </w:tc>
+        <w:tc>
+          <w:tcPr>
+            <w:tcW w:w="2958" w:type="dxa"/>
+            <w:vAlign w:val="center"/>
+          </w:tcPr>
+          <w:p>
+            <w:pPr>
+              <w:jc w:val="center"/>
+              <w:rPr>
+                <w:rFonts w:ascii="Gill Sans MT" w:hAnsi="Gill Sans MT" w:cs="Arial"/>
+              </w:rPr>
+            </w:pPr>
+            <w:r>
+              <w:rPr>
+                <w:rFonts w:ascii="Gill Sans MT" w:hAnsi="Gill Sans MT" w:cs="Arial"/>
+              </w:rPr>
+              <w:t xml:space="preserve"> 05:00 pm</w:t>
+            </w:r>
+          </w:p>
+        </w:tc>
+      </w:tr>
+    </w:tbl>
+    <w:p>
+      <w:pPr>
+        <w:rPr>
+          <w:rFonts w:ascii="Gill Sans MT" w:hAnsi="Gill Sans MT" w:cs="Arial"/>
+          <w:sz w:val="18"/>
+          <w:szCs w:val="18"/>
+        </w:rPr>
+      </w:pPr>
+    </w:p>
+    <w:tbl>
+      <w:tblPr>
+        <w:tblW w:w="9918" w:type="dxa"/>
+        <w:tblBorders>
+          <w:top w:val="single" w:sz="4" w:space="0" w:color="auto"/>
+          <w:left w:val="single" w:sz="4" w:space="0" w:color="auto"/>
+          <w:bottom w:val="single" w:sz="4" w:space="0" w:color="auto"/>
+          <w:right w:val="single" w:sz="4" w:space="0" w:color="auto"/>
+          <w:insideH w:val="single" w:sz="4" w:space="0" w:color="auto"/>
+          <w:insideV w:val="single" w:sz="4" w:space="0" w:color="auto"/>
+        </w:tblBorders>
+        <w:tblCellMar>
+          <w:left w:w="70" w:type="dxa"/>
+          <w:right w:w="70" w:type="dxa"/>
+        </w:tblCellMar>
+        <w:tblLook w:val="0000" w:firstRow="0" w:lastRow="0" w:firstColumn="0" w:lastColumn="0" w:noHBand="0" w:noVBand="0"/>
+      </w:tblPr>
+      <w:tblGrid>
+        <w:gridCol w:w="3898"/>
+        <w:gridCol w:w="3260"/>
+        <w:gridCol w:w="2760"/>
+      </w:tblGrid>
+      <w:tr>
+        <w:trPr>
+          <w:trHeight w:val="284"/>
+        </w:trPr>
+        <w:tc>
+          <w:tcPr>
+            <w:tcW w:w="9918" w:type="dxa"/>
+            <w:gridSpan w:val="3"/>
+            <w:shd w:val="clear" w:color="auto" w:fill="0054A7"/>
+            <w:vAlign w:val="center"/>
+          </w:tcPr>
+          <w:p>
+            <w:pPr>
+              <w:pStyle w:val="Prrafodelista"/>
+              <w:ind w:left="0"/>
+              <w:rPr>
+                <w:rFonts w:ascii="Gill Sans MT" w:hAnsi="Gill Sans MT" w:cs="Arial"/>
+                <w:b/>
+                <w:bCs/>
+                <w:color w:val="FFFFFF"/>
+                <w:sz w:val="18"/>
+                <w:szCs w:val="18"/>
+              </w:rPr>
+            </w:pPr>
+            <w:r>
+              <w:rPr>
+                <w:rFonts w:ascii="Gill Sans MT" w:hAnsi="Gill Sans MT" w:cs="Arial"/>
+                <w:b/>
+                <w:bCs/>
+                <w:color w:val="FFFFFF"/>
+                <w:sz w:val="18"/>
+                <w:szCs w:val="18"/>
+              </w:rPr>
+              <w:t>DATOS PARTICIPANTES</w:t>
+            </w:r>
+          </w:p>
+        </w:tc>
+      </w:tr>
+      <w:tr>
+        <w:trPr>
+          <w:trHeight w:val="351"/>
+        </w:trPr>
+        <w:tc>
+          <w:tcPr>
+            <w:tcW w:w="3898" w:type="dxa"/>
+            <w:shd w:val="clear" w:color="auto" w:fill="808080" w:themeFill="background1" w:themeFillShade="80"/>
+            <w:vAlign w:val="center"/>
+          </w:tcPr>
+          <w:p>
+            <w:pPr>
+              <w:jc w:val="center"/>
+              <w:rPr>
+                <w:rFonts w:ascii="Gill Sans MT" w:hAnsi="Gill Sans MT" w:cs="Arial"/>
+                <w:b/>
+                <w:bCs/>
+                <w:color w:val="FFFFFF" w:themeColor="background1"/>
+                <w:sz w:val="18"/>
+                <w:szCs w:val="18"/>
+              </w:rPr>
+            </w:pPr>
+            <w:r>
+              <w:rPr>
+                <w:rFonts w:ascii="Gill Sans MT" w:hAnsi="Gill Sans MT" w:cs="Arial"/>
+                <w:b/>
+                <w:bCs/>
+                <w:color w:val="FFFFFF" w:themeColor="background1"/>
+                <w:sz w:val="18"/>
+                <w:szCs w:val="18"/>
+              </w:rPr>
+              <w:t>PARTICIPANTE</w:t>
+            </w:r>
+          </w:p>
+        </w:tc>
+        <w:tc>
+          <w:tcPr>
+            <w:tcW w:w="3260" w:type="dxa"/>
+            <w:shd w:val="clear" w:color="auto" w:fill="808080" w:themeFill="background1" w:themeFillShade="80"/>
+            <w:vAlign w:val="center"/>
+          </w:tcPr>
+          <w:p>
+            <w:pPr>
+              <w:jc w:val="center"/>
+              <w:rPr>
+                <w:rFonts w:ascii="Gill Sans MT" w:hAnsi="Gill Sans MT" w:cs="Arial"/>
+                <w:b/>
+                <w:bCs/>
+                <w:color w:val="FFFFFF" w:themeColor="background1"/>
+                <w:sz w:val="18"/>
+                <w:szCs w:val="18"/>
+              </w:rPr>
+            </w:pPr>
+            <w:r>
+              <w:rPr>
+                <w:rFonts w:ascii="Gill Sans MT" w:hAnsi="Gill Sans MT" w:cs="Arial"/>
+                <w:b/>
+                <w:bCs/>
+                <w:color w:val="FFFFFF" w:themeColor="background1"/>
+                <w:sz w:val="18"/>
+                <w:szCs w:val="18"/>
+              </w:rPr>
+              <w:t>AREA / EMPRESA</w:t>
+            </w:r>
+          </w:p>
+        </w:tc>
+        <w:tc>
+          <w:tcPr>
+            <w:tcW w:w="2760" w:type="dxa"/>
+            <w:shd w:val="clear" w:color="auto" w:fill="808080" w:themeFill="background1" w:themeFillShade="80"/>
+            <w:vAlign w:val="center"/>
+          </w:tcPr>
+          <w:p>
+            <w:pPr>
+              <w:jc w:val="center"/>
+              <w:rPr>
+                <w:rFonts w:ascii="Gill Sans MT" w:hAnsi="Gill Sans MT" w:cs="Arial"/>
+                <w:b/>
+                <w:bCs/>
+                <w:color w:val="FFFFFF" w:themeColor="background1"/>
+                <w:sz w:val="18"/>
+                <w:szCs w:val="18"/>
+              </w:rPr>
+            </w:pPr>
+            <w:r>
+              <w:rPr>
+                <w:rFonts w:ascii="Gill Sans MT" w:hAnsi="Gill Sans MT" w:cs="Arial"/>
+                <w:b/>
+                <w:bCs/>
+                <w:color w:val="FFFFFF" w:themeColor="background1"/>
+                <w:sz w:val="18"/>
+                <w:szCs w:val="18"/>
+              </w:rPr>
+              <w:t>CARGO</w:t>
+            </w:r>
+          </w:p>
+        </w:tc>
+      </w:tr>
+      <w:tr>
+        <w:trPr>
+          <w:trHeight w:val="284"/>
+        </w:trPr>
+        <w:tc>
+          <w:tcPr>
+            <w:tcW w:w="3898" w:type="dxa"/>
+            <w:vAlign w:val="center"/>
+          </w:tcPr>
+          <w:p>
+            <w:pPr>
+              <w:rPr>
+                <w:rFonts w:cstheme="minorHAnsi"/>
+              </w:rPr>
+            </w:pPr>
+            <w:r>
+              <w:t>Jhon Jairo Ballen Agudelo</w:t>
+            </w:r>
+          </w:p>
+        </w:tc>
+        <w:tc>
+          <w:tcPr>
+            <w:tcW w:w="3260" w:type="dxa"/>
+            <w:vAlign w:val="center"/>
+          </w:tcPr>
+          <w:p>
+            <w:pPr>
+              <w:rPr>
+                <w:rFonts w:ascii="Gill Sans MT" w:hAnsi="Gill Sans MT" w:cs="Arial"/>
+                <w:sz w:val="18"/>
+                <w:szCs w:val="18"/>
+              </w:rPr>
+            </w:pPr>
+            <w:r>
+              <w:t>Ing. Sistemas.</w:t>
+            </w:r>
+          </w:p>
+        </w:tc>
+        <w:tc>
+          <w:tcPr>
+            <w:tcW w:w="2760" w:type="dxa"/>
+          </w:tcPr>
+          <w:p>
+            <w:pPr>
+              <w:rPr>
+                <w:rFonts w:ascii="Gill Sans MT" w:hAnsi="Gill Sans MT" w:cs="Arial"/>
+                <w:sz w:val="18"/>
+                <w:szCs w:val="18"/>
+              </w:rPr>
+            </w:pPr>
+            <w:r>
+              <w:t>Estudiante</w:t>
+            </w:r>
+          </w:p>
+        </w:tc>
+      </w:tr>
+      <w:tr>
+        <w:trPr>
+          <w:trHeight w:val="284"/>
+        </w:trPr>
+        <w:tc>
+          <w:tcPr>
+            <w:tcW w:w="3898" w:type="dxa"/>
+            <w:vAlign w:val="center"/>
+          </w:tcPr>
+          <w:p>
+            <w:pPr>
+              <w:rPr>
+                <w:rFonts w:ascii="Gill Sans MT" w:hAnsi="Gill Sans MT" w:cs="Arial"/>
+                <w:sz w:val="18"/>
+                <w:szCs w:val="18"/>
+              </w:rPr>
+            </w:pPr>
+            <w:r>
+              <w:t>Johan Nicolas Soler Hernández</w:t>
+            </w:r>
+          </w:p>
+        </w:tc>
+        <w:tc>
+          <w:tcPr>
+            <w:tcW w:w="3260" w:type="dxa"/>
+          </w:tcPr>
+          <w:p>
+            <w:pPr>
+              <w:rPr>
+                <w:rFonts w:ascii="Gill Sans MT" w:hAnsi="Gill Sans MT" w:cs="Arial"/>
+                <w:sz w:val="18"/>
+                <w:szCs w:val="18"/>
+              </w:rPr>
+            </w:pPr>
+            <w:r>
+              <w:t>Ing. Sistemas.</w:t>
+            </w:r>
+          </w:p>
+        </w:tc>
+        <w:tc>
+          <w:tcPr>
+            <w:tcW w:w="2760" w:type="dxa"/>
+          </w:tcPr>
+          <w:p>
+            <w:pPr>
+              <w:rPr>
+                <w:rFonts w:ascii="Gill Sans MT" w:hAnsi="Gill Sans MT" w:cs="Arial"/>
+                <w:sz w:val="18"/>
+                <w:szCs w:val="18"/>
+              </w:rPr>
+            </w:pPr>
+            <w:r>
+              <w:t>Estudiante</w:t>
+            </w:r>
+          </w:p>
+        </w:tc>
+      </w:tr>
+      <w:tr>
+        <w:trPr>
+          <w:trHeight w:val="284"/>
+        </w:trPr>
+        <w:tc>
+          <w:tcPr>
+            <w:tcW w:w="3898" w:type="dxa"/>
+            <w:vAlign w:val="center"/>
+          </w:tcPr>
+          <w:p>
+            <w:r>
+              <w:t>Andrés Mateo Esteban Suarez</w:t>
+            </w:r>
+          </w:p>
+        </w:tc>
+        <w:tc>
+          <w:tcPr>
+            <w:tcW w:w="3260" w:type="dxa"/>
+            <w:vAlign w:val="center"/>
+          </w:tcPr>
+          <w:p>
+            <w:r>
+              <w:t>Ing. Sistemas.</w:t>
+            </w:r>
+          </w:p>
+        </w:tc>
+        <w:tc>
+          <w:tcPr>
+            <w:tcW w:w="2760" w:type="dxa"/>
+          </w:tcPr>
+          <w:p>
+            <w:r>
+              <w:t>Estudiante</w:t>
+            </w:r>
+          </w:p>
+        </w:tc>
+      </w:tr>
+      <w:tr>
+        <w:trPr>
+          <w:trHeight w:val="284"/>
+        </w:trPr>
+        <w:tc>
+          <w:tcPr>
+            <w:tcW w:w="3898" w:type="dxa"/>
+            <w:vAlign w:val="center"/>
+          </w:tcPr>
+          <w:p>
+            <w:r>
+              <w:t>Danny Jersson Ochoa Peralta</w:t>
+            </w:r>
+          </w:p>
+        </w:tc>
+        <w:tc>
+          <w:tcPr>
+            <w:tcW w:w="3260" w:type="dxa"/>
+          </w:tcPr>
+          <w:p>
+            <w:pPr>
+              <w:rPr>
+                <w:rFonts w:ascii="Gill Sans MT" w:hAnsi="Gill Sans MT" w:cs="Arial"/>
+                <w:sz w:val="18"/>
+                <w:szCs w:val="18"/>
+              </w:rPr>
+            </w:pPr>
+            <w:r>
+              <w:t>Ing. Sistemas.</w:t>
+            </w:r>
+          </w:p>
+        </w:tc>
+        <w:tc>
+          <w:tcPr>
+            <w:tcW w:w="2760" w:type="dxa"/>
+          </w:tcPr>
+          <w:p>
+            <w:pPr>
+              <w:rPr>
+                <w:rFonts w:ascii="Gill Sans MT" w:hAnsi="Gill Sans MT" w:cs="Arial"/>
+                <w:sz w:val="18"/>
+                <w:szCs w:val="18"/>
+              </w:rPr>
+            </w:pPr>
+            <w:r>
+              <w:t>Estudiante</w:t>
+            </w:r>
+          </w:p>
+        </w:tc>
+      </w:tr>
+      <w:tr>
+        <w:trPr>
+          <w:trHeight w:val="284"/>
+        </w:trPr>
+        <w:tc>
+          <w:tcPr>
+            <w:tcW w:w="3898" w:type="dxa"/>
+            <w:vAlign w:val="center"/>
+          </w:tcPr>
+          <w:p>
+            <w:r>
+              <w:t>Julián Enrique Muñoz Castro</w:t>
+            </w:r>
+          </w:p>
+        </w:tc>
+        <w:tc>
+          <w:tcPr>
+            <w:tcW w:w="3260" w:type="dxa"/>
+          </w:tcPr>
+          <w:p>
+            <w:pPr>
+              <w:rPr>
+                <w:rFonts w:ascii="Gill Sans MT" w:hAnsi="Gill Sans MT" w:cs="Arial"/>
+                <w:sz w:val="18"/>
+                <w:szCs w:val="18"/>
+              </w:rPr>
+            </w:pPr>
+            <w:r>
+              <w:t>Ing. Sistemas.</w:t>
+            </w:r>
+          </w:p>
+        </w:tc>
+        <w:tc>
+          <w:tcPr>
+            <w:tcW w:w="2760" w:type="dxa"/>
+          </w:tcPr>
+          <w:p>
+            <w:pPr>
+              <w:rPr>
+                <w:rFonts w:ascii="Gill Sans MT" w:hAnsi="Gill Sans MT" w:cs="Arial"/>
+                <w:sz w:val="18"/>
+                <w:szCs w:val="18"/>
+              </w:rPr>
+            </w:pPr>
+            <w:r>
+              <w:t>Estudiante</w:t>
+            </w:r>
+          </w:p>
+        </w:tc>
+      </w:tr>
+      <w:tr>
+        <w:trPr>
+          <w:trHeight w:val="284"/>
+        </w:trPr>
+        <w:tc>
+          <w:tcPr>
+            <w:tcW w:w="3898" w:type="dxa"/>
+            <w:vAlign w:val="center"/>
+          </w:tcPr>
+          <w:p>
+            <w:r>
+              <w:t>Jesús David Castillo Torres</w:t>
+            </w:r>
+          </w:p>
+        </w:tc>
+        <w:tc>
+          <w:tcPr>
+            <w:tcW w:w="3260" w:type="dxa"/>
+          </w:tcPr>
+          <w:p>
+            <w:pPr>
+              <w:rPr>
+                <w:rFonts w:ascii="Gill Sans MT" w:hAnsi="Gill Sans MT" w:cs="Arial"/>
+                <w:sz w:val="18"/>
+                <w:szCs w:val="18"/>
+              </w:rPr>
+            </w:pPr>
+            <w:r>
+              <w:t>Ing. Sistemas.</w:t>
+            </w:r>
+          </w:p>
+        </w:tc>
+        <w:tc>
+          <w:tcPr>
+            <w:tcW w:w="2760" w:type="dxa"/>
+          </w:tcPr>
+          <w:p>
+            <w:pPr>
+              <w:rPr>
+                <w:rFonts w:ascii="Gill Sans MT" w:hAnsi="Gill Sans MT" w:cs="Arial"/>
+                <w:sz w:val="18"/>
+                <w:szCs w:val="18"/>
+              </w:rPr>
+            </w:pPr>
+            <w:r>
+              <w:t>Estudiante</w:t>
+            </w:r>
+          </w:p>
+        </w:tc>
+      </w:tr>
+      <w:tr>
+        <w:trPr>
+          <w:trHeight w:val="284"/>
+        </w:trPr>
+        <w:tc>
+          <w:tcPr>
+            <w:tcW w:w="3898" w:type="dxa"/>
+            <w:vAlign w:val="center"/>
+          </w:tcPr>
+          <w:p>
+            <w:r>
+              <w:t>Juan Pablo Gómez</w:t>
+            </w:r>
+          </w:p>
+        </w:tc>
+        <w:tc>
+          <w:tcPr>
+            <w:tcW w:w="3260" w:type="dxa"/>
+          </w:tcPr>
+          <w:p>
+            <w:pPr>
+              <w:rPr>
+                <w:rFonts w:ascii="Gill Sans MT" w:hAnsi="Gill Sans MT" w:cs="Arial"/>
+                <w:sz w:val="18"/>
+                <w:szCs w:val="18"/>
+              </w:rPr>
+            </w:pPr>
+            <w:r>
+              <w:t>Ing. Sistemas.</w:t>
+            </w:r>
+          </w:p>
+        </w:tc>
+        <w:tc>
+          <w:tcPr>
+            <w:tcW w:w="2760" w:type="dxa"/>
+          </w:tcPr>
+          <w:p>
+            <w:pPr>
+              <w:rPr>
+                <w:rFonts w:ascii="Gill Sans MT" w:hAnsi="Gill Sans MT" w:cs="Arial"/>
+                <w:sz w:val="18"/>
+                <w:szCs w:val="18"/>
+              </w:rPr>
+            </w:pPr>
+            <w:r>
+              <w:t>Estudiante</w:t>
+            </w:r>
+          </w:p>
+        </w:tc>
+      </w:tr>
+    </w:tbl>
+    <w:p>
+      <w:pPr>
+        <w:rPr>
+          <w:rFonts w:ascii="Gill Sans MT" w:hAnsi="Gill Sans MT" w:cs="Arial"/>
+          <w:sz w:val="18"/>
+          <w:szCs w:val="18"/>
+        </w:rPr>
+      </w:pPr>
+    </w:p>
+    <w:tbl>
+      <w:tblPr>
+        <w:tblW w:w="9918" w:type="dxa"/>
+        <w:tblBorders>
+          <w:top w:val="single" w:sz="4" w:space="0" w:color="auto"/>
+          <w:left w:val="single" w:sz="4" w:space="0" w:color="auto"/>
+          <w:bottom w:val="single" w:sz="4" w:space="0" w:color="auto"/>
+          <w:right w:val="single" w:sz="4" w:space="0" w:color="auto"/>
+          <w:insideH w:val="single" w:sz="4" w:space="0" w:color="auto"/>
+          <w:insideV w:val="single" w:sz="4" w:space="0" w:color="auto"/>
+        </w:tblBorders>
+        <w:tblLayout w:type="fixed"/>
+        <w:tblCellMar>
+          <w:left w:w="70" w:type="dxa"/>
+          <w:right w:w="70" w:type="dxa"/>
+        </w:tblCellMar>
+        <w:tblLook w:val="0000" w:firstRow="0" w:lastRow="0" w:firstColumn="0" w:lastColumn="0" w:noHBand="0" w:noVBand="0"/>
+      </w:tblPr>
+      <w:tblGrid>
+        <w:gridCol w:w="9918"/>
+      </w:tblGrid>
+      <w:tr>
+        <w:trPr>
+          <w:trHeight w:val="393"/>
+        </w:trPr>
+        <w:tc>
+          <w:tcPr>
+            <w:tcW w:w="9918" w:type="dxa"/>
+            <w:shd w:val="clear" w:color="auto" w:fill="0054A7"/>
+            <w:vAlign w:val="center"/>
+          </w:tcPr>
+          <w:p>
+            <w:pPr>
+              <w:rPr>
+                <w:rFonts w:ascii="Gill Sans MT" w:hAnsi="Gill Sans MT" w:cs="Arial"/>
+                <w:b/>
+                <w:bCs/>
+                <w:color w:val="FFFFFF"/>
+                <w:sz w:val="18"/>
+                <w:szCs w:val="18"/>
+              </w:rPr>
+            </w:pPr>
+            <w:r>
+              <w:rPr>
+                <w:rFonts w:ascii="Gill Sans MT" w:hAnsi="Gill Sans MT" w:cs="Arial"/>
+                <w:b/>
+                <w:bCs/>
+                <w:color w:val="FFFFFF"/>
+                <w:sz w:val="18"/>
+                <w:szCs w:val="18"/>
+              </w:rPr>
+              <w:t>Agenda:</w:t>
+            </w:r>
+          </w:p>
+        </w:tc>
+      </w:tr>
+      <w:tr>
+        <w:trPr>
+          <w:trHeight w:val="1504"/>
+        </w:trPr>
+        <w:tc>
+          <w:tcPr>
+            <w:tcW w:w="9918" w:type="dxa"/>
+            <w:vAlign w:val="center"/>
+          </w:tcPr>
+          <w:p>
+            <w:pPr>
+              <w:ind w:left="720"/>
+            </w:pPr>
+            <w:r>
+              <w:rPr>
+                <w:b/>
+                <w:bCs/>
+              </w:rPr>
+              <w:t>03:00 pm</w:t>
+            </w:r>
+            <w:r>
+              <w:rPr>
+                <w:b/>
+                <w:bCs/>
+              </w:rPr>
+              <w:br/>
+            </w:r>
+            <w:r>
+              <w:t>En la reunión se mostro el primer APK de la aplicación junto a su documentación, además se dio por terminado la primera versión de esta misma y se plantean las próximas mejoras.</w:t>
+            </w:r>
+          </w:p>
+        </w:tc>
+      </w:tr>
+      <w:tr>
+        <w:trPr>
+          <w:trHeight w:val="393"/>
+        </w:trPr>
+        <w:tc>
+          <w:tcPr>
+            <w:tcW w:w="9918" w:type="dxa"/>
+            <w:shd w:val="clear" w:color="auto" w:fill="0054A7"/>
+            <w:vAlign w:val="center"/>
+          </w:tcPr>
+          <w:p>
+            <w:pPr>
+              <w:rPr>
+                <w:rFonts w:ascii="Gill Sans MT" w:hAnsi="Gill Sans MT" w:cs="Arial"/>
+                <w:b/>
+                <w:bCs/>
+                <w:color w:val="FFFFFF"/>
+                <w:sz w:val="18"/>
+                <w:szCs w:val="18"/>
+              </w:rPr>
+            </w:pPr>
+            <w:r>
+              <w:rPr>
+                <w:rFonts w:ascii="Gill Sans MT" w:hAnsi="Gill Sans MT" w:cs="Arial"/>
+                <w:b/>
+                <w:bCs/>
+                <w:color w:val="FFFFFF"/>
+                <w:sz w:val="18"/>
+                <w:szCs w:val="18"/>
+              </w:rPr>
+              <w:t>Desarrollo:</w:t>
+            </w:r>
+          </w:p>
+        </w:tc>
+      </w:tr>
+      <w:tr>
+        <w:trPr>
+          <w:trHeight w:val="1550"/>
+        </w:trPr>
+        <w:tc>
+          <w:tcPr>
+            <w:tcW w:w="9918" w:type="dxa"/>
+            <w:vAlign w:val="center"/>
+          </w:tcPr>
+          <w:p>
+            <w:pPr>
+              <w:ind w:left="720"/>
+              <w:rPr>
+                <w:rFonts w:cstheme="minorHAnsi"/>
+                <w:u w:val="single"/>
+              </w:rPr>
+            </w:pPr>
+            <w:r>
+              <w:rPr>
+                <w:rFonts w:cstheme="minorHAnsi"/>
+              </w:rPr>
+              <w:t>Se mostro al grupo de clase los avances y desarrollos logrados en este tiempo, además de que se hablo en el grupo de cual sería la prioridad en el desarrollo próximo.</w:t>
             </w:r>
           </w:p>
         </w:tc>
@@ -21786,6 +24125,21 @@
 </file>
 
 <file path=customXml/item1.xml><?xml version="1.0" encoding="utf-8"?>
+<p:properties xmlns:p="http://schemas.microsoft.com/office/2006/metadata/properties" xmlns:xsi="http://www.w3.org/2001/XMLSchema-instance" xmlns:pc="http://schemas.microsoft.com/office/infopath/2007/PartnerControls">
+  <documentManagement/>
+</p:properties>
+</file>
+
+<file path=customXml/item2.xml><?xml version="1.0" encoding="utf-8"?>
+<?mso-contentType ?>
+<FormTemplates xmlns="http://schemas.microsoft.com/sharepoint/v3/contenttype/forms">
+  <Display>DocumentLibraryForm</Display>
+  <Edit>DocumentLibraryForm</Edit>
+  <New>DocumentLibraryForm</New>
+</FormTemplates>
+</file>
+
+<file path=customXml/item3.xml><?xml version="1.0" encoding="utf-8"?>
 <ct:contentTypeSchema xmlns:ct="http://schemas.microsoft.com/office/2006/metadata/contentType" xmlns:ma="http://schemas.microsoft.com/office/2006/metadata/properties/metaAttributes" ct:_="" ma:_="" ma:contentTypeName="Documento" ma:contentTypeID="0x010100D5D1B8528AA655409F3D6B632196A6B4" ma:contentTypeVersion="6" ma:contentTypeDescription="Crear nuevo documento." ma:contentTypeScope="" ma:versionID="14a5300dac836f9a082469a017a0a8f7">
   <xsd:schema xmlns:xsd="http://www.w3.org/2001/XMLSchema" xmlns:xs="http://www.w3.org/2001/XMLSchema" xmlns:p="http://schemas.microsoft.com/office/2006/metadata/properties" xmlns:ns2="6e96b1af-abf8-42c1-ada7-2a57c58cf858" targetNamespace="http://schemas.microsoft.com/office/2006/metadata/properties" ma:root="true" ma:fieldsID="3a1ed852ef170bc30aff2a03643074aa" ns2:_="">
     <xsd:import namespace="6e96b1af-abf8-42c1-ada7-2a57c58cf858"/>
@@ -21943,22 +24297,24 @@
 </ct:contentTypeSchema>
 </file>
 
-<file path=customXml/item2.xml><?xml version="1.0" encoding="utf-8"?>
-<?mso-contentType ?>
-<FormTemplates xmlns="http://schemas.microsoft.com/sharepoint/v3/contenttype/forms">
-  <Display>DocumentLibraryForm</Display>
-  <Edit>DocumentLibraryForm</Edit>
-  <New>DocumentLibraryForm</New>
-</FormTemplates>
+<file path=customXml/itemProps1.xml><?xml version="1.0" encoding="utf-8"?>
+<ds:datastoreItem xmlns:ds="http://schemas.openxmlformats.org/officeDocument/2006/customXml" ds:itemID="{91DC4827-3CFF-425B-A994-5AB598C61E24}">
+  <ds:schemaRefs>
+    <ds:schemaRef ds:uri="http://schemas.microsoft.com/office/2006/metadata/properties"/>
+    <ds:schemaRef ds:uri="http://schemas.microsoft.com/office/infopath/2007/PartnerControls"/>
+  </ds:schemaRefs>
+</ds:datastoreItem>
 </file>
 
-<file path=customXml/item3.xml><?xml version="1.0" encoding="utf-8"?>
-<p:properties xmlns:p="http://schemas.microsoft.com/office/2006/metadata/properties" xmlns:xsi="http://www.w3.org/2001/XMLSchema-instance" xmlns:pc="http://schemas.microsoft.com/office/infopath/2007/PartnerControls">
-  <documentManagement/>
-</p:properties>
+<file path=customXml/itemProps2.xml><?xml version="1.0" encoding="utf-8"?>
+<ds:datastoreItem xmlns:ds="http://schemas.openxmlformats.org/officeDocument/2006/customXml" ds:itemID="{32F734B7-743D-41BC-8CB1-3D854D8201C2}">
+  <ds:schemaRefs>
+    <ds:schemaRef ds:uri="http://schemas.microsoft.com/sharepoint/v3/contenttype/forms"/>
+  </ds:schemaRefs>
+</ds:datastoreItem>
 </file>
 
-<file path=customXml/itemProps1.xml><?xml version="1.0" encoding="utf-8"?>
+<file path=customXml/itemProps3.xml><?xml version="1.0" encoding="utf-8"?>
 <ds:datastoreItem xmlns:ds="http://schemas.openxmlformats.org/officeDocument/2006/customXml" ds:itemID="{C32353DE-74E8-4D8A-AE13-B9F63A1199A4}">
   <ds:schemaRefs>
     <ds:schemaRef ds:uri="http://schemas.microsoft.com/office/2006/metadata/contentType"/>
@@ -21974,21 +24330,4 @@
     <ds:schemaRef ds:uri="http://schemas.microsoft.com/internal/obd"/>
   </ds:schemaRefs>
 </ds:datastoreItem>
-</file>
-
-<file path=customXml/itemProps2.xml><?xml version="1.0" encoding="utf-8"?>
-<ds:datastoreItem xmlns:ds="http://schemas.openxmlformats.org/officeDocument/2006/customXml" ds:itemID="{32F734B7-743D-41BC-8CB1-3D854D8201C2}">
-  <ds:schemaRefs>
-    <ds:schemaRef ds:uri="http://schemas.microsoft.com/sharepoint/v3/contenttype/forms"/>
-  </ds:schemaRefs>
-</ds:datastoreItem>
-</file>
-
-<file path=customXml/itemProps3.xml><?xml version="1.0" encoding="utf-8"?>
-<ds:datastoreItem xmlns:ds="http://schemas.openxmlformats.org/officeDocument/2006/customXml" ds:itemID="{91DC4827-3CFF-425B-A994-5AB598C61E24}">
-  <ds:schemaRefs>
-    <ds:schemaRef ds:uri="http://schemas.microsoft.com/office/2006/metadata/properties"/>
-    <ds:schemaRef ds:uri="http://schemas.microsoft.com/office/infopath/2007/PartnerControls"/>
-  </ds:schemaRefs>
-</ds:datastoreItem>
 </file>
</xml_diff>

<commit_message>
Actualizacion de documentos 22/10/2020
</commit_message>
<xml_diff>
--- a/Documentacion/Editable/ActasReuniones.docx
+++ b/Documentacion/Editable/ActasReuniones.docx
@@ -1301,23 +1301,7 @@
               </w:rPr>
             </w:pPr>
             <w:r>
-              <w:t xml:space="preserve">Nos reunimos por primera vez con todo el grupo, hablamos sobre el objetivo y la intención de desarrollar esta aplicación, asi mismo se </w:t>
-            </w:r>
-            <w:proofErr w:type="spellStart"/>
-            <w:r>
-              <w:t>creo</w:t>
-            </w:r>
-            <w:proofErr w:type="spellEnd"/>
-            <w:r>
-              <w:t xml:space="preserve"> el repositorio en Git </w:t>
-            </w:r>
-            <w:proofErr w:type="gramStart"/>
-            <w:r>
-              <w:t>Hub</w:t>
-            </w:r>
-            <w:proofErr w:type="gramEnd"/>
-            <w:r>
-              <w:t xml:space="preserve"> y el grupo en Teams para facilitar las reuniones, asignamos algunas tareas iniciales necesarias para el primer </w:t>
+              <w:t xml:space="preserve">Nos reunimos por primera vez con todo el grupo, hablamos sobre el objetivo y la intención de desarrollar esta aplicación, asi mismo se creo el repositorio en Git Hub y el grupo en Teams para facilitar las reuniones, asignamos algunas tareas iniciales necesarias para el primer </w:t>
             </w:r>
             <w:r>
               <w:t>documento.</w:t>
@@ -2621,15 +2605,7 @@
               </w:rPr>
             </w:pPr>
             <w:r>
-              <w:t xml:space="preserve">Todo el grupo se reunió para organizar y colocarle un formato APA al documento final, asi mismo entre todos se revisó la redacción del documento, se </w:t>
-            </w:r>
-            <w:proofErr w:type="gramStart"/>
-            <w:r>
-              <w:t>re plantearon</w:t>
-            </w:r>
-            <w:proofErr w:type="gramEnd"/>
-            <w:r>
-              <w:t xml:space="preserve"> los objetivos y se concretaron los objetivos específicos, además se crearon las historias de usuarios y una primera idea de la base de datos.</w:t>
+              <w:t>Todo el grupo se reunió para organizar y colocarle un formato APA al documento final, asi mismo entre todos se revisó la redacción del documento, se re plantearon los objetivos y se concretaron los objetivos específicos, además se crearon las historias de usuarios y una primera idea de la base de datos.</w:t>
             </w:r>
           </w:p>
         </w:tc>
@@ -3941,23 +3917,7 @@
               </w:rPr>
             </w:pPr>
             <w:r>
-              <w:t xml:space="preserve">Se comenzaron </w:t>
-            </w:r>
-            <w:proofErr w:type="spellStart"/>
-            <w:r>
-              <w:t>lo</w:t>
-            </w:r>
-            <w:proofErr w:type="spellEnd"/>
-            <w:r>
-              <w:t xml:space="preserve"> primeros mockups reuniendo referencias de aplicaciones móviles similares, se </w:t>
-            </w:r>
-            <w:proofErr w:type="spellStart"/>
-            <w:r>
-              <w:t>planteo</w:t>
-            </w:r>
-            <w:proofErr w:type="spellEnd"/>
-            <w:r>
-              <w:t xml:space="preserve"> el uso de logos en “píxel art” para mantener el enfoque atractivo, asi mismo se asignó la creación de del logotipo con el mismo arte. </w:t>
+              <w:t xml:space="preserve">Se comenzaron lo primeros mockups reuniendo referencias de aplicaciones móviles similares, se planteo el uso de logos en “píxel art” para mantener el enfoque atractivo, asi mismo se asignó la creación de del logotipo con el mismo arte. </w:t>
             </w:r>
           </w:p>
         </w:tc>
@@ -4229,21 +4189,7 @@
               <w:rPr>
                 <w:rFonts w:ascii="Gill Sans MT" w:hAnsi="Gill Sans MT" w:cs="Arial"/>
               </w:rPr>
-              <w:t xml:space="preserve">Organizar las épicas en el repositorio con el uso de Zen </w:t>
-            </w:r>
-            <w:proofErr w:type="gramStart"/>
-            <w:r>
-              <w:rPr>
-                <w:rFonts w:ascii="Gill Sans MT" w:hAnsi="Gill Sans MT" w:cs="Arial"/>
-              </w:rPr>
-              <w:t>Hub</w:t>
-            </w:r>
-            <w:proofErr w:type="gramEnd"/>
-            <w:r>
-              <w:rPr>
-                <w:rFonts w:ascii="Gill Sans MT" w:hAnsi="Gill Sans MT" w:cs="Arial"/>
-              </w:rPr>
-              <w:t xml:space="preserve"> y asignación de tareas generales para la semana.</w:t>
+              <w:t>Organizar las épicas en el repositorio con el uso de Zen Hub y asignación de tareas generales para la semana.</w:t>
             </w:r>
           </w:p>
         </w:tc>
@@ -5330,15 +5276,7 @@
               <w:t xml:space="preserve"> crearon y asignaros las </w:t>
             </w:r>
             <w:r>
-              <w:t xml:space="preserve">tareas a los integrantes del grupo por medio del Zen </w:t>
-            </w:r>
-            <w:proofErr w:type="gramStart"/>
-            <w:r>
-              <w:t>Hub</w:t>
-            </w:r>
-            <w:proofErr w:type="gramEnd"/>
-            <w:r>
-              <w:t xml:space="preserve">, </w:t>
+              <w:t xml:space="preserve">tareas a los integrantes del grupo por medio del Zen Hub, </w:t>
             </w:r>
             <w:r>
               <w:t>asi mismo se pidió una revisión a la profesora Isabel Mahecha para revisar que la plantación este bien</w:t>
@@ -7889,21 +7827,7 @@
               <w:rPr>
                 <w:rFonts w:cstheme="minorHAnsi"/>
               </w:rPr>
-              <w:t xml:space="preserve">Se reviso el diagrama de clases y el avance del </w:t>
-            </w:r>
-            <w:proofErr w:type="spellStart"/>
-            <w:r>
-              <w:rPr>
-                <w:rFonts w:cstheme="minorHAnsi"/>
-              </w:rPr>
-              <w:t>frontend</w:t>
-            </w:r>
-            <w:proofErr w:type="spellEnd"/>
-            <w:r>
-              <w:rPr>
-                <w:rFonts w:cstheme="minorHAnsi"/>
-              </w:rPr>
-              <w:t xml:space="preserve">, se revisaron las clases virtuales y el progreso a futuro que podrá tener </w:t>
+              <w:t xml:space="preserve">Se reviso el diagrama de clases y el avance del frontend, se revisaron las clases virtuales y el progreso a futuro que podrá tener </w:t>
             </w:r>
             <w:r>
               <w:rPr>
@@ -9195,21 +9119,7 @@
               <w:rPr>
                 <w:rFonts w:cstheme="minorHAnsi"/>
               </w:rPr>
-              <w:t xml:space="preserve">Se reviso el diagrama de clases y el avance del </w:t>
-            </w:r>
-            <w:proofErr w:type="spellStart"/>
-            <w:r>
-              <w:rPr>
-                <w:rFonts w:cstheme="minorHAnsi"/>
-              </w:rPr>
-              <w:t>frontend</w:t>
-            </w:r>
-            <w:proofErr w:type="spellEnd"/>
-            <w:r>
-              <w:rPr>
-                <w:rFonts w:cstheme="minorHAnsi"/>
-              </w:rPr>
-              <w:t>, se revisaron las clases virtuales y el progreso a futuro que podrá tener el desarrollo.</w:t>
+              <w:t>Se reviso el diagrama de clases y el avance del frontend, se revisaron las clases virtuales y el progreso a futuro que podrá tener el desarrollo.</w:t>
             </w:r>
           </w:p>
         </w:tc>
@@ -10476,21 +10386,7 @@
               <w:rPr>
                 <w:rFonts w:cstheme="minorHAnsi"/>
               </w:rPr>
-              <w:t xml:space="preserve">Se creo un documento en </w:t>
-            </w:r>
-            <w:proofErr w:type="spellStart"/>
-            <w:r>
-              <w:rPr>
-                <w:rFonts w:cstheme="minorHAnsi"/>
-              </w:rPr>
-              <w:t>Power</w:t>
-            </w:r>
-            <w:proofErr w:type="spellEnd"/>
-            <w:r>
-              <w:rPr>
-                <w:rFonts w:cstheme="minorHAnsi"/>
-              </w:rPr>
-              <w:t xml:space="preserve"> Point con la intención de darle sentido a la exposición que realizaremos y asi mismo, se hablo de la base de datos y su implementación en el proyecto, además se plantea el pasar algunos mockups al desarrollo.</w:t>
+              <w:t>Se creo un documento en Power Point con la intención de darle sentido a la exposición que realizaremos y asi mismo, se hablo de la base de datos y su implementación en el proyecto, además se plantea el pasar algunos mockups al desarrollo.</w:t>
             </w:r>
           </w:p>
         </w:tc>
@@ -11757,35 +11653,7 @@
               <w:rPr>
                 <w:rFonts w:cstheme="minorHAnsi"/>
               </w:rPr>
-              <w:t xml:space="preserve">Se dio por terminado el </w:t>
-            </w:r>
-            <w:proofErr w:type="spellStart"/>
-            <w:r>
-              <w:rPr>
-                <w:rFonts w:cstheme="minorHAnsi"/>
-              </w:rPr>
-              <w:t>power</w:t>
-            </w:r>
-            <w:proofErr w:type="spellEnd"/>
-            <w:r>
-              <w:rPr>
-                <w:rFonts w:cstheme="minorHAnsi"/>
-              </w:rPr>
-              <w:t xml:space="preserve"> </w:t>
-            </w:r>
-            <w:proofErr w:type="spellStart"/>
-            <w:r>
-              <w:rPr>
-                <w:rFonts w:cstheme="minorHAnsi"/>
-              </w:rPr>
-              <w:t>point</w:t>
-            </w:r>
-            <w:proofErr w:type="spellEnd"/>
-            <w:r>
-              <w:rPr>
-                <w:rFonts w:cstheme="minorHAnsi"/>
-              </w:rPr>
-              <w:t xml:space="preserve"> de la exposición, además se habla sobre los logros conseguidos en la nube y la inserción de datos, queda pendiente el en lace y verificación de datos en la autentificación asi como los cambios planteados en el Frontend.</w:t>
+              <w:t>Se dio por terminado el power point de la exposición, además se habla sobre los logros conseguidos en la nube y la inserción de datos, queda pendiente el en lace y verificación de datos en la autentificación asi como los cambios planteados en el Frontend.</w:t>
             </w:r>
           </w:p>
         </w:tc>
@@ -13088,35 +12956,7 @@
               <w:rPr>
                 <w:rFonts w:cstheme="minorHAnsi"/>
               </w:rPr>
-              <w:t xml:space="preserve">Se dio por terminado el </w:t>
-            </w:r>
-            <w:proofErr w:type="spellStart"/>
-            <w:r>
-              <w:rPr>
-                <w:rFonts w:cstheme="minorHAnsi"/>
-              </w:rPr>
-              <w:t>power</w:t>
-            </w:r>
-            <w:proofErr w:type="spellEnd"/>
-            <w:r>
-              <w:rPr>
-                <w:rFonts w:cstheme="minorHAnsi"/>
-              </w:rPr>
-              <w:t xml:space="preserve"> </w:t>
-            </w:r>
-            <w:proofErr w:type="spellStart"/>
-            <w:r>
-              <w:rPr>
-                <w:rFonts w:cstheme="minorHAnsi"/>
-              </w:rPr>
-              <w:t>point</w:t>
-            </w:r>
-            <w:proofErr w:type="spellEnd"/>
-            <w:r>
-              <w:rPr>
-                <w:rFonts w:cstheme="minorHAnsi"/>
-              </w:rPr>
-              <w:t xml:space="preserve"> de la exposición, además se habla sobre los logros conseguidos en la nube y la inserción de datos, queda pendiente el en lace y verificación de datos en la autentificación asi como los cambios planteados en el Frontend.</w:t>
+              <w:t>Se dio por terminado el power point de la exposición, además se habla sobre los logros conseguidos en la nube y la inserción de datos, queda pendiente el en lace y verificación de datos en la autentificación asi como los cambios planteados en el Frontend.</w:t>
             </w:r>
           </w:p>
         </w:tc>
@@ -13392,35 +13232,7 @@
               <w:rPr>
                 <w:rFonts w:ascii="Gill Sans MT" w:hAnsi="Gill Sans MT" w:cs="Arial"/>
               </w:rPr>
-              <w:t xml:space="preserve">Conectar la base de datos creada con </w:t>
-            </w:r>
-            <w:proofErr w:type="spellStart"/>
-            <w:r>
-              <w:rPr>
-                <w:rFonts w:ascii="Gill Sans MT" w:hAnsi="Gill Sans MT" w:cs="Arial"/>
-              </w:rPr>
-              <w:t>mongodb</w:t>
-            </w:r>
-            <w:proofErr w:type="spellEnd"/>
-            <w:r>
-              <w:rPr>
-                <w:rFonts w:ascii="Gill Sans MT" w:hAnsi="Gill Sans MT" w:cs="Arial"/>
-              </w:rPr>
-              <w:t xml:space="preserve"> y el Frontend con los </w:t>
-            </w:r>
-            <w:proofErr w:type="spellStart"/>
-            <w:r>
-              <w:rPr>
-                <w:rFonts w:ascii="Gill Sans MT" w:hAnsi="Gill Sans MT" w:cs="Arial"/>
-              </w:rPr>
-              <w:t>endpoints</w:t>
-            </w:r>
-            <w:proofErr w:type="spellEnd"/>
-            <w:r>
-              <w:rPr>
-                <w:rFonts w:ascii="Gill Sans MT" w:hAnsi="Gill Sans MT" w:cs="Arial"/>
-              </w:rPr>
-              <w:t xml:space="preserve"> básicos</w:t>
+              <w:t>Conectar la base de datos creada con mongodb y el Frontend con los endpoints básicos</w:t>
             </w:r>
           </w:p>
         </w:tc>
@@ -14424,21 +14236,7 @@
               <w:rPr>
                 <w:rFonts w:cstheme="minorHAnsi"/>
               </w:rPr>
-              <w:t xml:space="preserve">completada la estructura básica de los datos en la base no relacional </w:t>
-            </w:r>
-            <w:proofErr w:type="spellStart"/>
-            <w:r>
-              <w:rPr>
-                <w:rFonts w:cstheme="minorHAnsi"/>
-              </w:rPr>
-              <w:t>mongoose</w:t>
-            </w:r>
-            <w:proofErr w:type="spellEnd"/>
-            <w:r>
-              <w:rPr>
-                <w:rFonts w:cstheme="minorHAnsi"/>
-              </w:rPr>
-              <w:t>, además se organizó el trabajo centrándonos en el desarrollo y conexión entre Backend y Frontend.</w:t>
+              <w:t>completada la estructura básica de los datos en la base no relacional mongoose, además se organizó el trabajo centrándonos en el desarrollo y conexión entre Backend y Frontend.</w:t>
             </w:r>
           </w:p>
         </w:tc>
@@ -19774,14 +19572,12 @@
                 <w:rFonts w:ascii="Gill Sans MT" w:hAnsi="Gill Sans MT" w:cs="Arial"/>
               </w:rPr>
             </w:pPr>
-            <w:proofErr w:type="gramStart"/>
-            <w:r>
-              <w:rPr>
-                <w:rFonts w:ascii="Gill Sans MT" w:hAnsi="Gill Sans MT" w:cs="Arial"/>
-              </w:rPr>
-              <w:t>Primer versión</w:t>
-            </w:r>
-            <w:proofErr w:type="gramEnd"/>
+            <w:r>
+              <w:rPr>
+                <w:rFonts w:ascii="Gill Sans MT" w:hAnsi="Gill Sans MT" w:cs="Arial"/>
+              </w:rPr>
+              <w:t>Primera versión</w:t>
+            </w:r>
             <w:r>
               <w:rPr>
                 <w:rFonts w:ascii="Gill Sans MT" w:hAnsi="Gill Sans MT" w:cs="Arial"/>
@@ -20696,7 +20492,35 @@
                 <w:b/>
                 <w:bCs/>
               </w:rPr>
-              <w:t>10:00</w:t>
+              <w:t>0</w:t>
+            </w:r>
+            <w:r>
+              <w:rPr>
+                <w:b/>
+                <w:bCs/>
+              </w:rPr>
+              <w:t>9</w:t>
+            </w:r>
+            <w:r>
+              <w:rPr>
+                <w:b/>
+                <w:bCs/>
+              </w:rPr>
+              <w:t>:</w:t>
+            </w:r>
+            <w:r>
+              <w:rPr>
+                <w:b/>
+                <w:bCs/>
+              </w:rPr>
+              <w:t>3</w:t>
+            </w:r>
+            <w:r>
+              <w:rPr>
+                <w:b/>
+                <w:bCs/>
+              </w:rPr>
+              <w:t>0</w:t>
             </w:r>
             <w:r>
               <w:rPr>
@@ -20922,7 +20746,13 @@
               <w:rPr>
                 <w:rFonts w:ascii="Gill Sans MT" w:hAnsi="Gill Sans MT" w:cs="Arial"/>
               </w:rPr>
-              <w:t>16</w:t>
+              <w:t>1</w:t>
+            </w:r>
+            <w:r>
+              <w:rPr>
+                <w:rFonts w:ascii="Gill Sans MT" w:hAnsi="Gill Sans MT" w:cs="Arial"/>
+              </w:rPr>
+              <w:t>7</w:t>
             </w:r>
           </w:p>
         </w:tc>
@@ -21050,6 +20880,12 @@
                 <w:rFonts w:ascii="Gill Sans MT" w:hAnsi="Gill Sans MT" w:cs="Arial"/>
               </w:rPr>
             </w:pPr>
+            <w:r>
+              <w:rPr>
+                <w:rFonts w:ascii="Gill Sans MT" w:hAnsi="Gill Sans MT" w:cs="Arial"/>
+              </w:rPr>
+              <w:t>Revisión grupal de avances</w:t>
+            </w:r>
           </w:p>
         </w:tc>
       </w:tr>
@@ -21155,7 +20991,19 @@
               <w:rPr>
                 <w:rFonts w:ascii="Gill Sans MT" w:hAnsi="Gill Sans MT" w:cs="Arial"/>
               </w:rPr>
-              <w:t>15 – Octubre - 2020</w:t>
+              <w:t>1</w:t>
+            </w:r>
+            <w:r>
+              <w:rPr>
+                <w:rFonts w:ascii="Gill Sans MT" w:hAnsi="Gill Sans MT" w:cs="Arial"/>
+              </w:rPr>
+              <w:t>6</w:t>
+            </w:r>
+            <w:r>
+              <w:rPr>
+                <w:rFonts w:ascii="Gill Sans MT" w:hAnsi="Gill Sans MT" w:cs="Arial"/>
+              </w:rPr>
+              <w:t xml:space="preserve"> – Octubre - 2020</w:t>
             </w:r>
           </w:p>
         </w:tc>
@@ -21262,7 +21110,25 @@
               <w:rPr>
                 <w:rFonts w:ascii="Gill Sans MT" w:hAnsi="Gill Sans MT" w:cs="Arial"/>
               </w:rPr>
-              <w:t>09:30 am</w:t>
+              <w:t>03</w:t>
+            </w:r>
+            <w:r>
+              <w:rPr>
+                <w:rFonts w:ascii="Gill Sans MT" w:hAnsi="Gill Sans MT" w:cs="Arial"/>
+              </w:rPr>
+              <w:t>:</w:t>
+            </w:r>
+            <w:r>
+              <w:rPr>
+                <w:rFonts w:ascii="Gill Sans MT" w:hAnsi="Gill Sans MT" w:cs="Arial"/>
+              </w:rPr>
+              <w:t>3</w:t>
+            </w:r>
+            <w:r>
+              <w:rPr>
+                <w:rFonts w:ascii="Gill Sans MT" w:hAnsi="Gill Sans MT" w:cs="Arial"/>
+              </w:rPr>
+              <w:t>0 am</w:t>
             </w:r>
           </w:p>
         </w:tc>
@@ -21958,32 +21824,24 @@
                 <w:b/>
                 <w:bCs/>
               </w:rPr>
-              <w:t>10:00</w:t>
-            </w:r>
-            <w:r>
-              <w:rPr>
-                <w:b/>
-                <w:bCs/>
-              </w:rPr>
-              <w:t xml:space="preserve"> </w:t>
-            </w:r>
-            <w:r>
-              <w:rPr>
-                <w:b/>
-                <w:bCs/>
-              </w:rPr>
-              <w:t>a</w:t>
-            </w:r>
-            <w:r>
-              <w:rPr>
-                <w:b/>
-                <w:bCs/>
-              </w:rPr>
-              <w:t>m:</w:t>
+              <w:t>03:30 pm</w:t>
+            </w:r>
+            <w:r>
+              <w:rPr>
+                <w:b/>
+                <w:bCs/>
+              </w:rPr>
+              <w:t>:</w:t>
             </w:r>
             <w:r>
               <w:br/>
-              <w:t>Reunión enfocada en trabajo conjunto entre todos los integrantes, donde se afinarían errores, solucionarían funcionalidades y concretarían necesidades del software.</w:t>
+              <w:t xml:space="preserve">Reunión </w:t>
+            </w:r>
+            <w:r>
+              <w:t>grupal con la profesora y grupo externo para revisar y recoger ideas sobre las posibles versiones</w:t>
+            </w:r>
+            <w:r>
+              <w:t xml:space="preserve"> mostrando la primera versión del APK. </w:t>
             </w:r>
           </w:p>
         </w:tc>
@@ -22044,7 +21902,7 @@
               <w:rPr>
                 <w:rFonts w:cstheme="minorHAnsi"/>
               </w:rPr>
-              <w:t>Se trabajo en el despliegue de Frontend y Backend buscando mejorar la experiencia del usuario y la generación de la primera APK de la aplicación.</w:t>
+              <w:t xml:space="preserve">Se mostro al grupo de clase los avances y desarrollos logrados en este tiempo, además de que se hablo en el grupo de cual sería la prioridad en el desarrollo próximo. </w:t>
             </w:r>
           </w:p>
         </w:tc>
@@ -22132,7 +21990,7 @@
               <w:rPr>
                 <w:rFonts w:ascii="Gill Sans MT" w:hAnsi="Gill Sans MT" w:cs="Arial"/>
               </w:rPr>
-              <w:t>Presentación adelantos</w:t>
+              <w:t>Trabajo grupal</w:t>
             </w:r>
           </w:p>
         </w:tc>
@@ -22190,7 +22048,7 @@
               <w:rPr>
                 <w:rFonts w:ascii="Gill Sans MT" w:hAnsi="Gill Sans MT" w:cs="Arial"/>
               </w:rPr>
-              <w:t>7</w:t>
+              <w:t>8</w:t>
             </w:r>
           </w:p>
         </w:tc>
@@ -22318,6 +22176,12 @@
                 <w:rFonts w:ascii="Gill Sans MT" w:hAnsi="Gill Sans MT" w:cs="Arial"/>
               </w:rPr>
             </w:pPr>
+            <w:r>
+              <w:rPr>
+                <w:rFonts w:ascii="Gill Sans MT" w:hAnsi="Gill Sans MT" w:cs="Arial"/>
+              </w:rPr>
+              <w:t>Revisión grupal de avances</w:t>
+            </w:r>
           </w:p>
         </w:tc>
       </w:tr>
@@ -22423,19 +22287,13 @@
               <w:rPr>
                 <w:rFonts w:ascii="Gill Sans MT" w:hAnsi="Gill Sans MT" w:cs="Arial"/>
               </w:rPr>
-              <w:t>1</w:t>
-            </w:r>
-            <w:r>
-              <w:rPr>
-                <w:rFonts w:ascii="Gill Sans MT" w:hAnsi="Gill Sans MT" w:cs="Arial"/>
-              </w:rPr>
-              <w:t>6</w:t>
-            </w:r>
-            <w:r>
-              <w:rPr>
-                <w:rFonts w:ascii="Gill Sans MT" w:hAnsi="Gill Sans MT" w:cs="Arial"/>
-              </w:rPr>
-              <w:t xml:space="preserve"> – Octubre - 2020</w:t>
+              <w:t>22</w:t>
+            </w:r>
+            <w:r>
+              <w:rPr>
+                <w:rFonts w:ascii="Gill Sans MT" w:hAnsi="Gill Sans MT" w:cs="Arial"/>
+              </w:rPr>
+              <w:t>– Octubre - 2020</w:t>
             </w:r>
           </w:p>
         </w:tc>
@@ -22542,25 +22400,25 @@
               <w:rPr>
                 <w:rFonts w:ascii="Gill Sans MT" w:hAnsi="Gill Sans MT" w:cs="Arial"/>
               </w:rPr>
-              <w:t>03:00</w:t>
-            </w:r>
-            <w:r>
-              <w:rPr>
-                <w:rFonts w:ascii="Gill Sans MT" w:hAnsi="Gill Sans MT" w:cs="Arial"/>
-              </w:rPr>
-              <w:t xml:space="preserve"> </w:t>
-            </w:r>
-            <w:r>
-              <w:rPr>
-                <w:rFonts w:ascii="Gill Sans MT" w:hAnsi="Gill Sans MT" w:cs="Arial"/>
-              </w:rPr>
-              <w:t>p</w:t>
-            </w:r>
-            <w:r>
-              <w:rPr>
-                <w:rFonts w:ascii="Gill Sans MT" w:hAnsi="Gill Sans MT" w:cs="Arial"/>
-              </w:rPr>
-              <w:t>m</w:t>
+              <w:t>10</w:t>
+            </w:r>
+            <w:r>
+              <w:rPr>
+                <w:rFonts w:ascii="Gill Sans MT" w:hAnsi="Gill Sans MT" w:cs="Arial"/>
+              </w:rPr>
+              <w:t>:</w:t>
+            </w:r>
+            <w:r>
+              <w:rPr>
+                <w:rFonts w:ascii="Gill Sans MT" w:hAnsi="Gill Sans MT" w:cs="Arial"/>
+              </w:rPr>
+              <w:t>0</w:t>
+            </w:r>
+            <w:r>
+              <w:rPr>
+                <w:rFonts w:ascii="Gill Sans MT" w:hAnsi="Gill Sans MT" w:cs="Arial"/>
+              </w:rPr>
+              <w:t>0 am</w:t>
             </w:r>
           </w:p>
         </w:tc>
@@ -22649,7 +22507,31 @@
               <w:rPr>
                 <w:rFonts w:ascii="Gill Sans MT" w:hAnsi="Gill Sans MT" w:cs="Arial"/>
               </w:rPr>
-              <w:t xml:space="preserve"> 05:00 pm</w:t>
+              <w:t xml:space="preserve"> </w:t>
+            </w:r>
+            <w:r>
+              <w:rPr>
+                <w:rFonts w:ascii="Gill Sans MT" w:hAnsi="Gill Sans MT" w:cs="Arial"/>
+              </w:rPr>
+              <w:t>11</w:t>
+            </w:r>
+            <w:r>
+              <w:rPr>
+                <w:rFonts w:ascii="Gill Sans MT" w:hAnsi="Gill Sans MT" w:cs="Arial"/>
+              </w:rPr>
+              <w:t xml:space="preserve">:00 </w:t>
+            </w:r>
+            <w:r>
+              <w:rPr>
+                <w:rFonts w:ascii="Gill Sans MT" w:hAnsi="Gill Sans MT" w:cs="Arial"/>
+              </w:rPr>
+              <w:t>a</w:t>
+            </w:r>
+            <w:r>
+              <w:rPr>
+                <w:rFonts w:ascii="Gill Sans MT" w:hAnsi="Gill Sans MT" w:cs="Arial"/>
+              </w:rPr>
+              <w:t>m</w:t>
             </w:r>
           </w:p>
         </w:tc>
@@ -23256,17 +23138,45 @@
                 <w:b/>
                 <w:bCs/>
               </w:rPr>
-              <w:t>03:00 pm</w:t>
-            </w:r>
-            <w:r>
-              <w:rPr>
-                <w:b/>
-                <w:bCs/>
-              </w:rPr>
+              <w:t>10</w:t>
+            </w:r>
+            <w:r>
+              <w:rPr>
+                <w:b/>
+                <w:bCs/>
+              </w:rPr>
+              <w:t>:</w:t>
+            </w:r>
+            <w:r>
+              <w:rPr>
+                <w:b/>
+                <w:bCs/>
+              </w:rPr>
+              <w:t>0</w:t>
+            </w:r>
+            <w:r>
+              <w:rPr>
+                <w:b/>
+                <w:bCs/>
+              </w:rPr>
+              <w:t>0 pm</w:t>
+            </w:r>
+            <w:r>
+              <w:rPr>
+                <w:b/>
+                <w:bCs/>
+              </w:rPr>
+              <w:t>:</w:t>
+            </w:r>
+            <w:r>
               <w:br/>
-            </w:r>
-            <w:r>
-              <w:t>En la reunión se mostro el primer APK de la aplicación junto a su documentación, además se dio por terminado la primera versión de esta misma y se plantean las próximas mejoras.</w:t>
+              <w:t xml:space="preserve">Reunión grupal </w:t>
+            </w:r>
+            <w:r>
+              <w:t>hablar sobre los avances realizados y los cambios en la estructura del Backend</w:t>
+            </w:r>
+            <w:r>
+              <w:t xml:space="preserve"> </w:t>
             </w:r>
           </w:p>
         </w:tc>
@@ -23327,7 +23237,13 @@
               <w:rPr>
                 <w:rFonts w:cstheme="minorHAnsi"/>
               </w:rPr>
-              <w:t>Se mostro al grupo de clase los avances y desarrollos logrados en este tiempo, además de que se hablo en el grupo de cual sería la prioridad en el desarrollo próximo.</w:t>
+              <w:t xml:space="preserve">Se </w:t>
+            </w:r>
+            <w:r>
+              <w:rPr>
+                <w:rFonts w:cstheme="minorHAnsi"/>
+              </w:rPr>
+              <w:t>prepararon las vistas para la conexión con la base de datos y para manejar los perfiles</w:t>
             </w:r>
           </w:p>
         </w:tc>
@@ -24131,15 +24047,6 @@
 </file>
 
 <file path=customXml/item2.xml><?xml version="1.0" encoding="utf-8"?>
-<?mso-contentType ?>
-<FormTemplates xmlns="http://schemas.microsoft.com/sharepoint/v3/contenttype/forms">
-  <Display>DocumentLibraryForm</Display>
-  <Edit>DocumentLibraryForm</Edit>
-  <New>DocumentLibraryForm</New>
-</FormTemplates>
-</file>
-
-<file path=customXml/item3.xml><?xml version="1.0" encoding="utf-8"?>
 <ct:contentTypeSchema xmlns:ct="http://schemas.microsoft.com/office/2006/metadata/contentType" xmlns:ma="http://schemas.microsoft.com/office/2006/metadata/properties/metaAttributes" ct:_="" ma:_="" ma:contentTypeName="Documento" ma:contentTypeID="0x010100D5D1B8528AA655409F3D6B632196A6B4" ma:contentTypeVersion="6" ma:contentTypeDescription="Crear nuevo documento." ma:contentTypeScope="" ma:versionID="14a5300dac836f9a082469a017a0a8f7">
   <xsd:schema xmlns:xsd="http://www.w3.org/2001/XMLSchema" xmlns:xs="http://www.w3.org/2001/XMLSchema" xmlns:p="http://schemas.microsoft.com/office/2006/metadata/properties" xmlns:ns2="6e96b1af-abf8-42c1-ada7-2a57c58cf858" targetNamespace="http://schemas.microsoft.com/office/2006/metadata/properties" ma:root="true" ma:fieldsID="3a1ed852ef170bc30aff2a03643074aa" ns2:_="">
     <xsd:import namespace="6e96b1af-abf8-42c1-ada7-2a57c58cf858"/>
@@ -24297,6 +24204,15 @@
 </ct:contentTypeSchema>
 </file>
 
+<file path=customXml/item3.xml><?xml version="1.0" encoding="utf-8"?>
+<?mso-contentType ?>
+<FormTemplates xmlns="http://schemas.microsoft.com/sharepoint/v3/contenttype/forms">
+  <Display>DocumentLibraryForm</Display>
+  <Edit>DocumentLibraryForm</Edit>
+  <New>DocumentLibraryForm</New>
+</FormTemplates>
+</file>
+
 <file path=customXml/itemProps1.xml><?xml version="1.0" encoding="utf-8"?>
 <ds:datastoreItem xmlns:ds="http://schemas.openxmlformats.org/officeDocument/2006/customXml" ds:itemID="{91DC4827-3CFF-425B-A994-5AB598C61E24}">
   <ds:schemaRefs>
@@ -24307,14 +24223,6 @@
 </file>
 
 <file path=customXml/itemProps2.xml><?xml version="1.0" encoding="utf-8"?>
-<ds:datastoreItem xmlns:ds="http://schemas.openxmlformats.org/officeDocument/2006/customXml" ds:itemID="{32F734B7-743D-41BC-8CB1-3D854D8201C2}">
-  <ds:schemaRefs>
-    <ds:schemaRef ds:uri="http://schemas.microsoft.com/sharepoint/v3/contenttype/forms"/>
-  </ds:schemaRefs>
-</ds:datastoreItem>
-</file>
-
-<file path=customXml/itemProps3.xml><?xml version="1.0" encoding="utf-8"?>
 <ds:datastoreItem xmlns:ds="http://schemas.openxmlformats.org/officeDocument/2006/customXml" ds:itemID="{C32353DE-74E8-4D8A-AE13-B9F63A1199A4}">
   <ds:schemaRefs>
     <ds:schemaRef ds:uri="http://schemas.microsoft.com/office/2006/metadata/contentType"/>
@@ -24330,4 +24238,12 @@
     <ds:schemaRef ds:uri="http://schemas.microsoft.com/internal/obd"/>
   </ds:schemaRefs>
 </ds:datastoreItem>
+</file>
+
+<file path=customXml/itemProps3.xml><?xml version="1.0" encoding="utf-8"?>
+<ds:datastoreItem xmlns:ds="http://schemas.openxmlformats.org/officeDocument/2006/customXml" ds:itemID="{32F734B7-743D-41BC-8CB1-3D854D8201C2}">
+  <ds:schemaRefs>
+    <ds:schemaRef ds:uri="http://schemas.microsoft.com/sharepoint/v3/contenttype/forms"/>
+  </ds:schemaRefs>
+</ds:datastoreItem>
 </file>
</xml_diff>

<commit_message>
agrego imagen nueva y cambio la direccion de las imagenes
</commit_message>
<xml_diff>
--- a/Documentacion/Editable/ActasReuniones.docx
+++ b/Documentacion/Editable/ActasReuniones.docx
@@ -794,8 +794,13 @@
                 <w:rFonts w:cstheme="minorHAnsi"/>
               </w:rPr>
             </w:pPr>
-            <w:r>
-              <w:t>Jhon Jairo Ballen Agudelo</w:t>
+            <w:proofErr w:type="spellStart"/>
+            <w:r>
+              <w:t>Jhon</w:t>
+            </w:r>
+            <w:proofErr w:type="spellEnd"/>
+            <w:r>
+              <w:t xml:space="preserve"> Jairo Ballen Agudelo</w:t>
             </w:r>
           </w:p>
         </w:tc>
@@ -961,7 +966,15 @@
           </w:tcPr>
           <w:p>
             <w:r>
-              <w:t>Danny Jersson Ochoa Peralta</w:t>
+              <w:t xml:space="preserve">Danny </w:t>
+            </w:r>
+            <w:proofErr w:type="spellStart"/>
+            <w:r>
+              <w:t>Jersson</w:t>
+            </w:r>
+            <w:proofErr w:type="spellEnd"/>
+            <w:r>
+              <w:t xml:space="preserve"> Ochoa Peralta</w:t>
             </w:r>
           </w:p>
         </w:tc>
@@ -1243,7 +1256,15 @@
               <w:t xml:space="preserve">Reunión </w:t>
             </w:r>
             <w:r>
-              <w:t>el grupo completo por medio de Teams para concretar ideas sobre el futuro desarrollo del proyecto.</w:t>
+              <w:t xml:space="preserve">el grupo completo por medio de </w:t>
+            </w:r>
+            <w:proofErr w:type="spellStart"/>
+            <w:r>
+              <w:t>Teams</w:t>
+            </w:r>
+            <w:proofErr w:type="spellEnd"/>
+            <w:r>
+              <w:t xml:space="preserve"> para concretar ideas sobre el futuro desarrollo del proyecto.</w:t>
             </w:r>
           </w:p>
         </w:tc>
@@ -1301,7 +1322,31 @@
               </w:rPr>
             </w:pPr>
             <w:r>
-              <w:t xml:space="preserve">Nos reunimos por primera vez con todo el grupo, hablamos sobre el objetivo y la intención de desarrollar esta aplicación, asi mismo se creo el repositorio en Git Hub y el grupo en Teams para facilitar las reuniones, asignamos algunas tareas iniciales necesarias para el primer </w:t>
+              <w:t xml:space="preserve">Nos reunimos por primera vez con todo el grupo, hablamos sobre el objetivo y la intención de desarrollar esta aplicación, </w:t>
+            </w:r>
+            <w:proofErr w:type="spellStart"/>
+            <w:r>
+              <w:t>asi</w:t>
+            </w:r>
+            <w:proofErr w:type="spellEnd"/>
+            <w:r>
+              <w:t xml:space="preserve"> mismo se </w:t>
+            </w:r>
+            <w:proofErr w:type="spellStart"/>
+            <w:r>
+              <w:t>creo</w:t>
+            </w:r>
+            <w:proofErr w:type="spellEnd"/>
+            <w:r>
+              <w:t xml:space="preserve"> el repositorio en Git Hub y el grupo en </w:t>
+            </w:r>
+            <w:proofErr w:type="spellStart"/>
+            <w:r>
+              <w:t>Teams</w:t>
+            </w:r>
+            <w:proofErr w:type="spellEnd"/>
+            <w:r>
+              <w:t xml:space="preserve"> para facilitar las reuniones, asignamos algunas tareas iniciales necesarias para el primer </w:t>
             </w:r>
             <w:r>
               <w:t>documento.</w:t>
@@ -2071,8 +2116,13 @@
                 <w:rFonts w:cstheme="minorHAnsi"/>
               </w:rPr>
             </w:pPr>
-            <w:r>
-              <w:t>Jhon Jairo Ballen Agudelo</w:t>
+            <w:proofErr w:type="spellStart"/>
+            <w:r>
+              <w:t>Jhon</w:t>
+            </w:r>
+            <w:proofErr w:type="spellEnd"/>
+            <w:r>
+              <w:t xml:space="preserve"> Jairo Ballen Agudelo</w:t>
             </w:r>
           </w:p>
         </w:tc>
@@ -2238,7 +2288,15 @@
           </w:tcPr>
           <w:p>
             <w:r>
-              <w:t>Danny Jersson Ochoa Peralta</w:t>
+              <w:t xml:space="preserve">Danny </w:t>
+            </w:r>
+            <w:proofErr w:type="spellStart"/>
+            <w:r>
+              <w:t>Jersson</w:t>
+            </w:r>
+            <w:proofErr w:type="spellEnd"/>
+            <w:r>
+              <w:t xml:space="preserve"> Ochoa Peralta</w:t>
             </w:r>
           </w:p>
         </w:tc>
@@ -2548,7 +2606,15 @@
               <w:t>Reunión con el equipo</w:t>
             </w:r>
             <w:r>
-              <w:t xml:space="preserve"> completo por medio de Teams para discutir sobre los avances del proyecto, la documentación e ideas para mejorar.</w:t>
+              <w:t xml:space="preserve"> completo por medio de </w:t>
+            </w:r>
+            <w:proofErr w:type="spellStart"/>
+            <w:r>
+              <w:t>Teams</w:t>
+            </w:r>
+            <w:proofErr w:type="spellEnd"/>
+            <w:r>
+              <w:t xml:space="preserve"> para discutir sobre los avances del proyecto, la documentación e ideas para mejorar.</w:t>
             </w:r>
           </w:p>
         </w:tc>
@@ -2605,7 +2671,15 @@
               </w:rPr>
             </w:pPr>
             <w:r>
-              <w:t>Todo el grupo se reunió para organizar y colocarle un formato APA al documento final, asi mismo entre todos se revisó la redacción del documento, se re plantearon los objetivos y se concretaron los objetivos específicos, además se crearon las historias de usuarios y una primera idea de la base de datos.</w:t>
+              <w:t xml:space="preserve">Todo el grupo se reunió para organizar y colocarle un formato APA al documento final, </w:t>
+            </w:r>
+            <w:proofErr w:type="spellStart"/>
+            <w:r>
+              <w:t>asi</w:t>
+            </w:r>
+            <w:proofErr w:type="spellEnd"/>
+            <w:r>
+              <w:t xml:space="preserve"> mismo entre todos se revisó la redacción del documento, se re plantearon los objetivos y se concretaron los objetivos específicos, además se crearon las historias de usuarios y una primera idea de la base de datos.</w:t>
             </w:r>
           </w:p>
         </w:tc>
@@ -3380,8 +3454,13 @@
                 <w:rFonts w:cstheme="minorHAnsi"/>
               </w:rPr>
             </w:pPr>
-            <w:r>
-              <w:t>Jhon Jairo Ballen Agudelo</w:t>
+            <w:proofErr w:type="spellStart"/>
+            <w:r>
+              <w:t>Jhon</w:t>
+            </w:r>
+            <w:proofErr w:type="spellEnd"/>
+            <w:r>
+              <w:t xml:space="preserve"> Jairo Ballen Agudelo</w:t>
             </w:r>
           </w:p>
         </w:tc>
@@ -3547,7 +3626,15 @@
           </w:tcPr>
           <w:p>
             <w:r>
-              <w:t>Danny Jersson Ochoa Peralta</w:t>
+              <w:t xml:space="preserve">Danny </w:t>
+            </w:r>
+            <w:proofErr w:type="spellStart"/>
+            <w:r>
+              <w:t>Jersson</w:t>
+            </w:r>
+            <w:proofErr w:type="spellEnd"/>
+            <w:r>
+              <w:t xml:space="preserve"> Ochoa Peralta</w:t>
             </w:r>
           </w:p>
         </w:tc>
@@ -3860,7 +3947,15 @@
               <w:t xml:space="preserve">grupo </w:t>
             </w:r>
             <w:r>
-              <w:t>para hablar de la funcionalidad y la parte grafica que tendría la aplicación por medio de Teams.</w:t>
+              <w:t xml:space="preserve">para hablar de la funcionalidad y la parte grafica que tendría la aplicación por medio de </w:t>
+            </w:r>
+            <w:proofErr w:type="spellStart"/>
+            <w:r>
+              <w:t>Teams</w:t>
+            </w:r>
+            <w:proofErr w:type="spellEnd"/>
+            <w:r>
+              <w:t>.</w:t>
             </w:r>
           </w:p>
         </w:tc>
@@ -3917,7 +4012,31 @@
               </w:rPr>
             </w:pPr>
             <w:r>
-              <w:t xml:space="preserve">Se comenzaron lo primeros mockups reuniendo referencias de aplicaciones móviles similares, se planteo el uso de logos en “píxel art” para mantener el enfoque atractivo, asi mismo se asignó la creación de del logotipo con el mismo arte. </w:t>
+              <w:t xml:space="preserve">Se comenzaron </w:t>
+            </w:r>
+            <w:proofErr w:type="spellStart"/>
+            <w:r>
+              <w:t>lo</w:t>
+            </w:r>
+            <w:proofErr w:type="spellEnd"/>
+            <w:r>
+              <w:t xml:space="preserve"> primeros mockups reuniendo referencias de aplicaciones móviles similares, se </w:t>
+            </w:r>
+            <w:proofErr w:type="spellStart"/>
+            <w:r>
+              <w:t>planteo</w:t>
+            </w:r>
+            <w:proofErr w:type="spellEnd"/>
+            <w:r>
+              <w:t xml:space="preserve"> el uso de logos en “píxel art” para mantener el enfoque atractivo, </w:t>
+            </w:r>
+            <w:proofErr w:type="spellStart"/>
+            <w:r>
+              <w:t>asi</w:t>
+            </w:r>
+            <w:proofErr w:type="spellEnd"/>
+            <w:r>
+              <w:t xml:space="preserve"> mismo se asignó la creación de del logotipo con el mismo arte. </w:t>
             </w:r>
           </w:p>
         </w:tc>
@@ -4740,8 +4859,13 @@
                 <w:rFonts w:cstheme="minorHAnsi"/>
               </w:rPr>
             </w:pPr>
-            <w:r>
-              <w:t>Jhon Jairo Ballen Agudelo</w:t>
+            <w:proofErr w:type="spellStart"/>
+            <w:r>
+              <w:t>Jhon</w:t>
+            </w:r>
+            <w:proofErr w:type="spellEnd"/>
+            <w:r>
+              <w:t xml:space="preserve"> Jairo Ballen Agudelo</w:t>
             </w:r>
           </w:p>
         </w:tc>
@@ -4907,7 +5031,15 @@
           </w:tcPr>
           <w:p>
             <w:r>
-              <w:t>Danny Jersson Ochoa Peralta</w:t>
+              <w:t xml:space="preserve">Danny </w:t>
+            </w:r>
+            <w:proofErr w:type="spellStart"/>
+            <w:r>
+              <w:t>Jersson</w:t>
+            </w:r>
+            <w:proofErr w:type="spellEnd"/>
+            <w:r>
+              <w:t xml:space="preserve"> Ochoa Peralta</w:t>
             </w:r>
           </w:p>
         </w:tc>
@@ -5278,8 +5410,13 @@
             <w:r>
               <w:t xml:space="preserve">tareas a los integrantes del grupo por medio del Zen Hub, </w:t>
             </w:r>
-            <w:r>
-              <w:t>asi mismo se pidió una revisión a la profesora Isabel Mahecha para revisar que la plantación este bien</w:t>
+            <w:proofErr w:type="spellStart"/>
+            <w:r>
+              <w:t>asi</w:t>
+            </w:r>
+            <w:proofErr w:type="spellEnd"/>
+            <w:r>
+              <w:t xml:space="preserve"> mismo se pidió una revisión a la profesora Isabel Mahecha para revisar que la plantación este bien</w:t>
             </w:r>
             <w:r>
               <w:t xml:space="preserve">. </w:t>
@@ -6045,8 +6182,13 @@
                 <w:rFonts w:cstheme="minorHAnsi"/>
               </w:rPr>
             </w:pPr>
-            <w:r>
-              <w:t>Jhon Jairo Ballen Agudelo</w:t>
+            <w:proofErr w:type="spellStart"/>
+            <w:r>
+              <w:t>Jhon</w:t>
+            </w:r>
+            <w:proofErr w:type="spellEnd"/>
+            <w:r>
+              <w:t xml:space="preserve"> Jairo Ballen Agudelo</w:t>
             </w:r>
           </w:p>
         </w:tc>
@@ -6212,7 +6354,15 @@
           </w:tcPr>
           <w:p>
             <w:r>
-              <w:t>Danny Jersson Ochoa Peralta</w:t>
+              <w:t xml:space="preserve">Danny </w:t>
+            </w:r>
+            <w:proofErr w:type="spellStart"/>
+            <w:r>
+              <w:t>Jersson</w:t>
+            </w:r>
+            <w:proofErr w:type="spellEnd"/>
+            <w:r>
+              <w:t xml:space="preserve"> Ochoa Peralta</w:t>
             </w:r>
           </w:p>
         </w:tc>
@@ -6567,7 +6717,23 @@
               </w:rPr>
             </w:pPr>
             <w:r>
-              <w:t xml:space="preserve">Se asigno como tarea principal el avanzar en el curso y terminar el diagrama de clases, asi mismo revisar la posibilidad de crear algunos assets para una </w:t>
+              <w:t xml:space="preserve">Se asigno como tarea principal el avanzar en el curso y terminar el diagrama de clases, </w:t>
+            </w:r>
+            <w:proofErr w:type="spellStart"/>
+            <w:r>
+              <w:t>asi</w:t>
+            </w:r>
+            <w:proofErr w:type="spellEnd"/>
+            <w:r>
+              <w:t xml:space="preserve"> mismo revisar la posibilidad de crear algunos </w:t>
+            </w:r>
+            <w:proofErr w:type="spellStart"/>
+            <w:r>
+              <w:t>assets</w:t>
+            </w:r>
+            <w:proofErr w:type="spellEnd"/>
+            <w:r>
+              <w:t xml:space="preserve"> para una </w:t>
             </w:r>
             <w:r>
               <w:t>primera versión</w:t>
@@ -7354,8 +7520,13 @@
                 <w:rFonts w:cstheme="minorHAnsi"/>
               </w:rPr>
             </w:pPr>
-            <w:r>
-              <w:t>Jhon Jairo Ballen Agudelo</w:t>
+            <w:proofErr w:type="spellStart"/>
+            <w:r>
+              <w:t>Jhon</w:t>
+            </w:r>
+            <w:proofErr w:type="spellEnd"/>
+            <w:r>
+              <w:t xml:space="preserve"> Jairo Ballen Agudelo</w:t>
             </w:r>
           </w:p>
         </w:tc>
@@ -7463,7 +7634,15 @@
           </w:tcPr>
           <w:p>
             <w:r>
-              <w:t>Danny Jersson Ochoa Peralta</w:t>
+              <w:t xml:space="preserve">Danny </w:t>
+            </w:r>
+            <w:proofErr w:type="spellStart"/>
+            <w:r>
+              <w:t>Jersson</w:t>
+            </w:r>
+            <w:proofErr w:type="spellEnd"/>
+            <w:r>
+              <w:t xml:space="preserve"> Ochoa Peralta</w:t>
             </w:r>
           </w:p>
         </w:tc>
@@ -7827,7 +8006,21 @@
               <w:rPr>
                 <w:rFonts w:cstheme="minorHAnsi"/>
               </w:rPr>
-              <w:t xml:space="preserve">Se reviso el diagrama de clases y el avance del frontend, se revisaron las clases virtuales y el progreso a futuro que podrá tener </w:t>
+              <w:t xml:space="preserve">Se reviso el diagrama de clases y el avance del </w:t>
+            </w:r>
+            <w:proofErr w:type="spellStart"/>
+            <w:r>
+              <w:rPr>
+                <w:rFonts w:cstheme="minorHAnsi"/>
+              </w:rPr>
+              <w:t>frontend</w:t>
+            </w:r>
+            <w:proofErr w:type="spellEnd"/>
+            <w:r>
+              <w:rPr>
+                <w:rFonts w:cstheme="minorHAnsi"/>
+              </w:rPr>
+              <w:t xml:space="preserve">, se revisaron las clases virtuales y el progreso a futuro que podrá tener </w:t>
             </w:r>
             <w:r>
               <w:rPr>
@@ -7928,7 +8121,21 @@
               <w:rPr>
                 <w:rFonts w:ascii="Gill Sans MT" w:hAnsi="Gill Sans MT" w:cs="Arial"/>
               </w:rPr>
-              <w:t>Replantación de sprints anteriores y siguiente</w:t>
+              <w:t xml:space="preserve">Replantación de </w:t>
+            </w:r>
+            <w:proofErr w:type="spellStart"/>
+            <w:r>
+              <w:rPr>
+                <w:rFonts w:ascii="Gill Sans MT" w:hAnsi="Gill Sans MT" w:cs="Arial"/>
+              </w:rPr>
+              <w:t>sprints</w:t>
+            </w:r>
+            <w:proofErr w:type="spellEnd"/>
+            <w:r>
+              <w:rPr>
+                <w:rFonts w:ascii="Gill Sans MT" w:hAnsi="Gill Sans MT" w:cs="Arial"/>
+              </w:rPr>
+              <w:t xml:space="preserve"> anteriores y siguiente</w:t>
             </w:r>
           </w:p>
         </w:tc>
@@ -8615,8 +8822,13 @@
                 <w:rFonts w:cstheme="minorHAnsi"/>
               </w:rPr>
             </w:pPr>
-            <w:r>
-              <w:t>Jhon Jairo Ballen Agudelo</w:t>
+            <w:proofErr w:type="spellStart"/>
+            <w:r>
+              <w:t>Jhon</w:t>
+            </w:r>
+            <w:proofErr w:type="spellEnd"/>
+            <w:r>
+              <w:t xml:space="preserve"> Jairo Ballen Agudelo</w:t>
             </w:r>
           </w:p>
         </w:tc>
@@ -8724,7 +8936,15 @@
           </w:tcPr>
           <w:p>
             <w:r>
-              <w:t>Danny Jersson Ochoa Peralta</w:t>
+              <w:t xml:space="preserve">Danny </w:t>
+            </w:r>
+            <w:proofErr w:type="spellStart"/>
+            <w:r>
+              <w:t>Jersson</w:t>
+            </w:r>
+            <w:proofErr w:type="spellEnd"/>
+            <w:r>
+              <w:t xml:space="preserve"> Ochoa Peralta</w:t>
             </w:r>
           </w:p>
         </w:tc>
@@ -9119,7 +9339,21 @@
               <w:rPr>
                 <w:rFonts w:cstheme="minorHAnsi"/>
               </w:rPr>
-              <w:t>Se reviso el diagrama de clases y el avance del frontend, se revisaron las clases virtuales y el progreso a futuro que podrá tener el desarrollo.</w:t>
+              <w:t xml:space="preserve">Se reviso el diagrama de clases y el avance del </w:t>
+            </w:r>
+            <w:proofErr w:type="spellStart"/>
+            <w:r>
+              <w:rPr>
+                <w:rFonts w:cstheme="minorHAnsi"/>
+              </w:rPr>
+              <w:t>frontend</w:t>
+            </w:r>
+            <w:proofErr w:type="spellEnd"/>
+            <w:r>
+              <w:rPr>
+                <w:rFonts w:cstheme="minorHAnsi"/>
+              </w:rPr>
+              <w:t>, se revisaron las clases virtuales y el progreso a futuro que podrá tener el desarrollo.</w:t>
             </w:r>
           </w:p>
         </w:tc>
@@ -9882,8 +10116,13 @@
                 <w:rFonts w:cstheme="minorHAnsi"/>
               </w:rPr>
             </w:pPr>
-            <w:r>
-              <w:t>Jhon Jairo Ballen Agudelo</w:t>
+            <w:proofErr w:type="spellStart"/>
+            <w:r>
+              <w:t>Jhon</w:t>
+            </w:r>
+            <w:proofErr w:type="spellEnd"/>
+            <w:r>
+              <w:t xml:space="preserve"> Jairo Ballen Agudelo</w:t>
             </w:r>
           </w:p>
         </w:tc>
@@ -10028,7 +10267,15 @@
           </w:tcPr>
           <w:p>
             <w:r>
-              <w:t>Danny Jersson Ochoa Peralta</w:t>
+              <w:t xml:space="preserve">Danny </w:t>
+            </w:r>
+            <w:proofErr w:type="spellStart"/>
+            <w:r>
+              <w:t>Jersson</w:t>
+            </w:r>
+            <w:proofErr w:type="spellEnd"/>
+            <w:r>
+              <w:t xml:space="preserve"> Ochoa Peralta</w:t>
             </w:r>
           </w:p>
         </w:tc>
@@ -10386,7 +10633,49 @@
               <w:rPr>
                 <w:rFonts w:cstheme="minorHAnsi"/>
               </w:rPr>
-              <w:t>Se creo un documento en Power Point con la intención de darle sentido a la exposición que realizaremos y asi mismo, se hablo de la base de datos y su implementación en el proyecto, además se plantea el pasar algunos mockups al desarrollo.</w:t>
+              <w:t xml:space="preserve">Se creo un documento en </w:t>
+            </w:r>
+            <w:proofErr w:type="spellStart"/>
+            <w:r>
+              <w:rPr>
+                <w:rFonts w:cstheme="minorHAnsi"/>
+              </w:rPr>
+              <w:t>Power</w:t>
+            </w:r>
+            <w:proofErr w:type="spellEnd"/>
+            <w:r>
+              <w:rPr>
+                <w:rFonts w:cstheme="minorHAnsi"/>
+              </w:rPr>
+              <w:t xml:space="preserve"> Point con la intención de darle sentido a la exposición que realizaremos y </w:t>
+            </w:r>
+            <w:proofErr w:type="spellStart"/>
+            <w:r>
+              <w:rPr>
+                <w:rFonts w:cstheme="minorHAnsi"/>
+              </w:rPr>
+              <w:t>asi</w:t>
+            </w:r>
+            <w:proofErr w:type="spellEnd"/>
+            <w:r>
+              <w:rPr>
+                <w:rFonts w:cstheme="minorHAnsi"/>
+              </w:rPr>
+              <w:t xml:space="preserve"> mismo, se </w:t>
+            </w:r>
+            <w:proofErr w:type="spellStart"/>
+            <w:r>
+              <w:rPr>
+                <w:rFonts w:cstheme="minorHAnsi"/>
+              </w:rPr>
+              <w:t>hablo</w:t>
+            </w:r>
+            <w:proofErr w:type="spellEnd"/>
+            <w:r>
+              <w:rPr>
+                <w:rFonts w:cstheme="minorHAnsi"/>
+              </w:rPr>
+              <w:t xml:space="preserve"> de la base de datos y su implementación en el proyecto, además se plantea el pasar algunos mockups al desarrollo.</w:t>
             </w:r>
           </w:p>
         </w:tc>
@@ -11149,8 +11438,13 @@
                 <w:rFonts w:cstheme="minorHAnsi"/>
               </w:rPr>
             </w:pPr>
-            <w:r>
-              <w:t>Jhon Jairo Ballen Agudelo</w:t>
+            <w:proofErr w:type="spellStart"/>
+            <w:r>
+              <w:t>Jhon</w:t>
+            </w:r>
+            <w:proofErr w:type="spellEnd"/>
+            <w:r>
+              <w:t xml:space="preserve"> Jairo Ballen Agudelo</w:t>
             </w:r>
           </w:p>
         </w:tc>
@@ -11295,7 +11589,15 @@
           </w:tcPr>
           <w:p>
             <w:r>
-              <w:t>Danny Jersson Ochoa Peralta</w:t>
+              <w:t xml:space="preserve">Danny </w:t>
+            </w:r>
+            <w:proofErr w:type="spellStart"/>
+            <w:r>
+              <w:t>Jersson</w:t>
+            </w:r>
+            <w:proofErr w:type="spellEnd"/>
+            <w:r>
+              <w:t xml:space="preserve"> Ochoa Peralta</w:t>
             </w:r>
           </w:p>
         </w:tc>
@@ -11653,7 +11955,63 @@
               <w:rPr>
                 <w:rFonts w:cstheme="minorHAnsi"/>
               </w:rPr>
-              <w:t>Se dio por terminado el power point de la exposición, además se habla sobre los logros conseguidos en la nube y la inserción de datos, queda pendiente el en lace y verificación de datos en la autentificación asi como los cambios planteados en el Frontend.</w:t>
+              <w:t xml:space="preserve">Se dio por terminado el </w:t>
+            </w:r>
+            <w:proofErr w:type="spellStart"/>
+            <w:r>
+              <w:rPr>
+                <w:rFonts w:cstheme="minorHAnsi"/>
+              </w:rPr>
+              <w:t>power</w:t>
+            </w:r>
+            <w:proofErr w:type="spellEnd"/>
+            <w:r>
+              <w:rPr>
+                <w:rFonts w:cstheme="minorHAnsi"/>
+              </w:rPr>
+              <w:t xml:space="preserve"> </w:t>
+            </w:r>
+            <w:proofErr w:type="spellStart"/>
+            <w:r>
+              <w:rPr>
+                <w:rFonts w:cstheme="minorHAnsi"/>
+              </w:rPr>
+              <w:t>point</w:t>
+            </w:r>
+            <w:proofErr w:type="spellEnd"/>
+            <w:r>
+              <w:rPr>
+                <w:rFonts w:cstheme="minorHAnsi"/>
+              </w:rPr>
+              <w:t xml:space="preserve"> de la exposición, además se habla sobre los logros conseguidos en la nube y la inserción de datos, queda pendiente el en lace y verificación de datos en la autentificación </w:t>
+            </w:r>
+            <w:proofErr w:type="spellStart"/>
+            <w:r>
+              <w:rPr>
+                <w:rFonts w:cstheme="minorHAnsi"/>
+              </w:rPr>
+              <w:t>asi</w:t>
+            </w:r>
+            <w:proofErr w:type="spellEnd"/>
+            <w:r>
+              <w:rPr>
+                <w:rFonts w:cstheme="minorHAnsi"/>
+              </w:rPr>
+              <w:t xml:space="preserve"> como los cambios planteados en el </w:t>
+            </w:r>
+            <w:proofErr w:type="spellStart"/>
+            <w:r>
+              <w:rPr>
+                <w:rFonts w:cstheme="minorHAnsi"/>
+              </w:rPr>
+              <w:t>Frontend</w:t>
+            </w:r>
+            <w:proofErr w:type="spellEnd"/>
+            <w:r>
+              <w:rPr>
+                <w:rFonts w:cstheme="minorHAnsi"/>
+              </w:rPr>
+              <w:t>.</w:t>
             </w:r>
           </w:p>
         </w:tc>
@@ -11925,7 +12283,21 @@
               <w:rPr>
                 <w:rFonts w:ascii="Gill Sans MT" w:hAnsi="Gill Sans MT" w:cs="Arial"/>
               </w:rPr>
-              <w:t>Revisar todos los avances y el orden que se esta llevando en el proyecto, plantear siguiente paso y trabajo próximo</w:t>
+              <w:t xml:space="preserve">Revisar todos los avances y el orden que se </w:t>
+            </w:r>
+            <w:proofErr w:type="spellStart"/>
+            <w:r>
+              <w:rPr>
+                <w:rFonts w:ascii="Gill Sans MT" w:hAnsi="Gill Sans MT" w:cs="Arial"/>
+              </w:rPr>
+              <w:t>esta</w:t>
+            </w:r>
+            <w:proofErr w:type="spellEnd"/>
+            <w:r>
+              <w:rPr>
+                <w:rFonts w:ascii="Gill Sans MT" w:hAnsi="Gill Sans MT" w:cs="Arial"/>
+              </w:rPr>
+              <w:t xml:space="preserve"> llevando en el proyecto, plantear siguiente paso y trabajo próximo</w:t>
             </w:r>
           </w:p>
         </w:tc>
@@ -12416,8 +12788,13 @@
                 <w:rFonts w:cstheme="minorHAnsi"/>
               </w:rPr>
             </w:pPr>
-            <w:r>
-              <w:t>Jhon Jairo Ballen Agudelo</w:t>
+            <w:proofErr w:type="spellStart"/>
+            <w:r>
+              <w:t>Jhon</w:t>
+            </w:r>
+            <w:proofErr w:type="spellEnd"/>
+            <w:r>
+              <w:t xml:space="preserve"> Jairo Ballen Agudelo</w:t>
             </w:r>
           </w:p>
         </w:tc>
@@ -12562,7 +12939,15 @@
           </w:tcPr>
           <w:p>
             <w:r>
-              <w:t>Danny Jersson Ochoa Peralta</w:t>
+              <w:t xml:space="preserve">Danny </w:t>
+            </w:r>
+            <w:proofErr w:type="spellStart"/>
+            <w:r>
+              <w:t>Jersson</w:t>
+            </w:r>
+            <w:proofErr w:type="spellEnd"/>
+            <w:r>
+              <w:t xml:space="preserve"> Ochoa Peralta</w:t>
             </w:r>
           </w:p>
         </w:tc>
@@ -12956,7 +13341,63 @@
               <w:rPr>
                 <w:rFonts w:cstheme="minorHAnsi"/>
               </w:rPr>
-              <w:t>Se dio por terminado el power point de la exposición, además se habla sobre los logros conseguidos en la nube y la inserción de datos, queda pendiente el en lace y verificación de datos en la autentificación asi como los cambios planteados en el Frontend.</w:t>
+              <w:t xml:space="preserve">Se dio por terminado el </w:t>
+            </w:r>
+            <w:proofErr w:type="spellStart"/>
+            <w:r>
+              <w:rPr>
+                <w:rFonts w:cstheme="minorHAnsi"/>
+              </w:rPr>
+              <w:t>power</w:t>
+            </w:r>
+            <w:proofErr w:type="spellEnd"/>
+            <w:r>
+              <w:rPr>
+                <w:rFonts w:cstheme="minorHAnsi"/>
+              </w:rPr>
+              <w:t xml:space="preserve"> </w:t>
+            </w:r>
+            <w:proofErr w:type="spellStart"/>
+            <w:r>
+              <w:rPr>
+                <w:rFonts w:cstheme="minorHAnsi"/>
+              </w:rPr>
+              <w:t>point</w:t>
+            </w:r>
+            <w:proofErr w:type="spellEnd"/>
+            <w:r>
+              <w:rPr>
+                <w:rFonts w:cstheme="minorHAnsi"/>
+              </w:rPr>
+              <w:t xml:space="preserve"> de la exposición, además se habla sobre los logros conseguidos en la nube y la inserción de datos, queda pendiente el en lace y verificación de datos en la autentificación </w:t>
+            </w:r>
+            <w:proofErr w:type="spellStart"/>
+            <w:r>
+              <w:rPr>
+                <w:rFonts w:cstheme="minorHAnsi"/>
+              </w:rPr>
+              <w:t>asi</w:t>
+            </w:r>
+            <w:proofErr w:type="spellEnd"/>
+            <w:r>
+              <w:rPr>
+                <w:rFonts w:cstheme="minorHAnsi"/>
+              </w:rPr>
+              <w:t xml:space="preserve"> como los cambios planteados en el </w:t>
+            </w:r>
+            <w:proofErr w:type="spellStart"/>
+            <w:r>
+              <w:rPr>
+                <w:rFonts w:cstheme="minorHAnsi"/>
+              </w:rPr>
+              <w:t>Frontend</w:t>
+            </w:r>
+            <w:proofErr w:type="spellEnd"/>
+            <w:r>
+              <w:rPr>
+                <w:rFonts w:cstheme="minorHAnsi"/>
+              </w:rPr>
+              <w:t>.</w:t>
             </w:r>
           </w:p>
         </w:tc>
@@ -13232,7 +13673,49 @@
               <w:rPr>
                 <w:rFonts w:ascii="Gill Sans MT" w:hAnsi="Gill Sans MT" w:cs="Arial"/>
               </w:rPr>
-              <w:t>Conectar la base de datos creada con mongodb y el Frontend con los endpoints básicos</w:t>
+              <w:t xml:space="preserve">Conectar la base de datos creada con </w:t>
+            </w:r>
+            <w:proofErr w:type="spellStart"/>
+            <w:r>
+              <w:rPr>
+                <w:rFonts w:ascii="Gill Sans MT" w:hAnsi="Gill Sans MT" w:cs="Arial"/>
+              </w:rPr>
+              <w:t>mongodb</w:t>
+            </w:r>
+            <w:proofErr w:type="spellEnd"/>
+            <w:r>
+              <w:rPr>
+                <w:rFonts w:ascii="Gill Sans MT" w:hAnsi="Gill Sans MT" w:cs="Arial"/>
+              </w:rPr>
+              <w:t xml:space="preserve"> y el </w:t>
+            </w:r>
+            <w:proofErr w:type="spellStart"/>
+            <w:r>
+              <w:rPr>
+                <w:rFonts w:ascii="Gill Sans MT" w:hAnsi="Gill Sans MT" w:cs="Arial"/>
+              </w:rPr>
+              <w:t>Frontend</w:t>
+            </w:r>
+            <w:proofErr w:type="spellEnd"/>
+            <w:r>
+              <w:rPr>
+                <w:rFonts w:ascii="Gill Sans MT" w:hAnsi="Gill Sans MT" w:cs="Arial"/>
+              </w:rPr>
+              <w:t xml:space="preserve"> con los </w:t>
+            </w:r>
+            <w:proofErr w:type="spellStart"/>
+            <w:r>
+              <w:rPr>
+                <w:rFonts w:ascii="Gill Sans MT" w:hAnsi="Gill Sans MT" w:cs="Arial"/>
+              </w:rPr>
+              <w:t>endpoints</w:t>
+            </w:r>
+            <w:proofErr w:type="spellEnd"/>
+            <w:r>
+              <w:rPr>
+                <w:rFonts w:ascii="Gill Sans MT" w:hAnsi="Gill Sans MT" w:cs="Arial"/>
+              </w:rPr>
+              <w:t xml:space="preserve"> básicos</w:t>
             </w:r>
           </w:p>
         </w:tc>
@@ -13723,8 +14206,13 @@
                 <w:rFonts w:cstheme="minorHAnsi"/>
               </w:rPr>
             </w:pPr>
-            <w:r>
-              <w:t>Jhon Jairo Ballen Agudelo</w:t>
+            <w:proofErr w:type="spellStart"/>
+            <w:r>
+              <w:t>Jhon</w:t>
+            </w:r>
+            <w:proofErr w:type="spellEnd"/>
+            <w:r>
+              <w:t xml:space="preserve"> Jairo Ballen Agudelo</w:t>
             </w:r>
           </w:p>
         </w:tc>
@@ -13869,7 +14357,15 @@
           </w:tcPr>
           <w:p>
             <w:r>
-              <w:t>Danny Jersson Ochoa Peralta</w:t>
+              <w:t xml:space="preserve">Danny </w:t>
+            </w:r>
+            <w:proofErr w:type="spellStart"/>
+            <w:r>
+              <w:t>Jersson</w:t>
+            </w:r>
+            <w:proofErr w:type="spellEnd"/>
+            <w:r>
+              <w:t xml:space="preserve"> Ochoa Peralta</w:t>
             </w:r>
           </w:p>
         </w:tc>
@@ -14170,7 +14666,15 @@
               <w:t xml:space="preserve">Reunión enfocada en </w:t>
             </w:r>
             <w:r>
-              <w:t>la explicación y avances por parte del Backend.</w:t>
+              <w:t xml:space="preserve">la explicación y avances por parte del </w:t>
+            </w:r>
+            <w:proofErr w:type="spellStart"/>
+            <w:r>
+              <w:t>Backend</w:t>
+            </w:r>
+            <w:proofErr w:type="spellEnd"/>
+            <w:r>
+              <w:t>.</w:t>
             </w:r>
           </w:p>
         </w:tc>
@@ -14236,7 +14740,49 @@
               <w:rPr>
                 <w:rFonts w:cstheme="minorHAnsi"/>
               </w:rPr>
-              <w:t>completada la estructura básica de los datos en la base no relacional mongoose, además se organizó el trabajo centrándonos en el desarrollo y conexión entre Backend y Frontend.</w:t>
+              <w:t xml:space="preserve">completada la estructura básica de los datos en la base no relacional </w:t>
+            </w:r>
+            <w:proofErr w:type="spellStart"/>
+            <w:r>
+              <w:rPr>
+                <w:rFonts w:cstheme="minorHAnsi"/>
+              </w:rPr>
+              <w:t>mongoose</w:t>
+            </w:r>
+            <w:proofErr w:type="spellEnd"/>
+            <w:r>
+              <w:rPr>
+                <w:rFonts w:cstheme="minorHAnsi"/>
+              </w:rPr>
+              <w:t xml:space="preserve">, además se organizó el trabajo centrándonos en el desarrollo y conexión entre </w:t>
+            </w:r>
+            <w:proofErr w:type="spellStart"/>
+            <w:r>
+              <w:rPr>
+                <w:rFonts w:cstheme="minorHAnsi"/>
+              </w:rPr>
+              <w:t>Backend</w:t>
+            </w:r>
+            <w:proofErr w:type="spellEnd"/>
+            <w:r>
+              <w:rPr>
+                <w:rFonts w:cstheme="minorHAnsi"/>
+              </w:rPr>
+              <w:t xml:space="preserve"> y </w:t>
+            </w:r>
+            <w:proofErr w:type="spellStart"/>
+            <w:r>
+              <w:rPr>
+                <w:rFonts w:cstheme="minorHAnsi"/>
+              </w:rPr>
+              <w:t>Frontend</w:t>
+            </w:r>
+            <w:proofErr w:type="spellEnd"/>
+            <w:r>
+              <w:rPr>
+                <w:rFonts w:cstheme="minorHAnsi"/>
+              </w:rPr>
+              <w:t>.</w:t>
             </w:r>
           </w:p>
         </w:tc>
@@ -14508,8 +15054,16 @@
               <w:rPr>
                 <w:rFonts w:ascii="Gill Sans MT" w:hAnsi="Gill Sans MT" w:cs="Arial"/>
               </w:rPr>
-              <w:t>Corrección y distribución de la información en el repositorio centrado en el Frontend</w:t>
-            </w:r>
+              <w:t xml:space="preserve">Corrección y distribución de la información en el repositorio centrado en el </w:t>
+            </w:r>
+            <w:proofErr w:type="spellStart"/>
+            <w:r>
+              <w:rPr>
+                <w:rFonts w:ascii="Gill Sans MT" w:hAnsi="Gill Sans MT" w:cs="Arial"/>
+              </w:rPr>
+              <w:t>Frontend</w:t>
+            </w:r>
+            <w:proofErr w:type="spellEnd"/>
           </w:p>
         </w:tc>
       </w:tr>
@@ -14999,8 +15553,13 @@
                 <w:rFonts w:cstheme="minorHAnsi"/>
               </w:rPr>
             </w:pPr>
-            <w:r>
-              <w:t>Jhon Jairo Ballen Agudelo</w:t>
+            <w:proofErr w:type="spellStart"/>
+            <w:r>
+              <w:t>Jhon</w:t>
+            </w:r>
+            <w:proofErr w:type="spellEnd"/>
+            <w:r>
+              <w:t xml:space="preserve"> Jairo Ballen Agudelo</w:t>
             </w:r>
           </w:p>
         </w:tc>
@@ -15145,7 +15704,15 @@
           </w:tcPr>
           <w:p>
             <w:r>
-              <w:t>Danny Jersson Ochoa Peralta</w:t>
+              <w:t xml:space="preserve">Danny </w:t>
+            </w:r>
+            <w:proofErr w:type="spellStart"/>
+            <w:r>
+              <w:t>Jersson</w:t>
+            </w:r>
+            <w:proofErr w:type="spellEnd"/>
+            <w:r>
+              <w:t xml:space="preserve"> Ochoa Peralta</w:t>
             </w:r>
           </w:p>
         </w:tc>
@@ -15443,7 +16010,23 @@
             </w:r>
             <w:r>
               <w:br/>
-              <w:t>Reunión donde se habló y discutió sobre el uso de un repositorio orientado al Backend y otro al Frontend, además se redistribuyeron los datos que estaban creados anteriormente en el repositorio.</w:t>
+              <w:t xml:space="preserve">Reunión donde se habló y discutió sobre el uso de un repositorio orientado al </w:t>
+            </w:r>
+            <w:proofErr w:type="spellStart"/>
+            <w:r>
+              <w:t>Backend</w:t>
+            </w:r>
+            <w:proofErr w:type="spellEnd"/>
+            <w:r>
+              <w:t xml:space="preserve"> y otro al </w:t>
+            </w:r>
+            <w:proofErr w:type="spellStart"/>
+            <w:r>
+              <w:t>Frontend</w:t>
+            </w:r>
+            <w:proofErr w:type="spellEnd"/>
+            <w:r>
+              <w:t>, además se redistribuyeron los datos que estaban creados anteriormente en el repositorio.</w:t>
             </w:r>
           </w:p>
         </w:tc>
@@ -15503,7 +16086,21 @@
               <w:rPr>
                 <w:rFonts w:cstheme="minorHAnsi"/>
               </w:rPr>
-              <w:t xml:space="preserve">Se comenzó el apartado artístico de personajes específicos y se planteó una primera versión usable para siguientes sprints </w:t>
+              <w:t xml:space="preserve">Se comenzó el apartado artístico de personajes específicos y se planteó una primera versión usable para siguientes </w:t>
+            </w:r>
+            <w:proofErr w:type="spellStart"/>
+            <w:r>
+              <w:rPr>
+                <w:rFonts w:cstheme="minorHAnsi"/>
+              </w:rPr>
+              <w:t>sprints</w:t>
+            </w:r>
+            <w:proofErr w:type="spellEnd"/>
+            <w:r>
+              <w:rPr>
+                <w:rFonts w:cstheme="minorHAnsi"/>
+              </w:rPr>
+              <w:t xml:space="preserve"> </w:t>
             </w:r>
           </w:p>
         </w:tc>
@@ -16266,8 +16863,13 @@
                 <w:rFonts w:cstheme="minorHAnsi"/>
               </w:rPr>
             </w:pPr>
-            <w:r>
-              <w:t>Jhon Jairo Ballen Agudelo</w:t>
+            <w:proofErr w:type="spellStart"/>
+            <w:r>
+              <w:t>Jhon</w:t>
+            </w:r>
+            <w:proofErr w:type="spellEnd"/>
+            <w:r>
+              <w:t xml:space="preserve"> Jairo Ballen Agudelo</w:t>
             </w:r>
           </w:p>
         </w:tc>
@@ -16412,7 +17014,15 @@
           </w:tcPr>
           <w:p>
             <w:r>
-              <w:t>Danny Jersson Ochoa Peralta</w:t>
+              <w:t xml:space="preserve">Danny </w:t>
+            </w:r>
+            <w:proofErr w:type="spellStart"/>
+            <w:r>
+              <w:t>Jersson</w:t>
+            </w:r>
+            <w:proofErr w:type="spellEnd"/>
+            <w:r>
+              <w:t xml:space="preserve"> Ochoa Peralta</w:t>
             </w:r>
           </w:p>
         </w:tc>
@@ -16770,7 +17380,35 @@
               <w:rPr>
                 <w:rFonts w:cstheme="minorHAnsi"/>
               </w:rPr>
-              <w:t>Se concreto los avances significativos tanto de Frontend como de Backend preparándolos para un despliegue con las funcionalidades básicas.</w:t>
+              <w:t xml:space="preserve">Se concreto los avances significativos tanto de </w:t>
+            </w:r>
+            <w:proofErr w:type="spellStart"/>
+            <w:r>
+              <w:rPr>
+                <w:rFonts w:cstheme="minorHAnsi"/>
+              </w:rPr>
+              <w:t>Frontend</w:t>
+            </w:r>
+            <w:proofErr w:type="spellEnd"/>
+            <w:r>
+              <w:rPr>
+                <w:rFonts w:cstheme="minorHAnsi"/>
+              </w:rPr>
+              <w:t xml:space="preserve"> como de </w:t>
+            </w:r>
+            <w:proofErr w:type="spellStart"/>
+            <w:r>
+              <w:rPr>
+                <w:rFonts w:cstheme="minorHAnsi"/>
+              </w:rPr>
+              <w:t>Backend</w:t>
+            </w:r>
+            <w:proofErr w:type="spellEnd"/>
+            <w:r>
+              <w:rPr>
+                <w:rFonts w:cstheme="minorHAnsi"/>
+              </w:rPr>
+              <w:t xml:space="preserve"> preparándolos para un despliegue con las funcionalidades básicas.</w:t>
             </w:r>
           </w:p>
         </w:tc>
@@ -17533,8 +18171,13 @@
                 <w:rFonts w:cstheme="minorHAnsi"/>
               </w:rPr>
             </w:pPr>
-            <w:r>
-              <w:t>Jhon Jairo Ballen Agudelo</w:t>
+            <w:proofErr w:type="spellStart"/>
+            <w:r>
+              <w:t>Jhon</w:t>
+            </w:r>
+            <w:proofErr w:type="spellEnd"/>
+            <w:r>
+              <w:t xml:space="preserve"> Jairo Ballen Agudelo</w:t>
             </w:r>
           </w:p>
         </w:tc>
@@ -17679,7 +18322,15 @@
           </w:tcPr>
           <w:p>
             <w:r>
-              <w:t>Danny Jersson Ochoa Peralta</w:t>
+              <w:t xml:space="preserve">Danny </w:t>
+            </w:r>
+            <w:proofErr w:type="spellStart"/>
+            <w:r>
+              <w:t>Jersson</w:t>
+            </w:r>
+            <w:proofErr w:type="spellEnd"/>
+            <w:r>
+              <w:t xml:space="preserve"> Ochoa Peralta</w:t>
             </w:r>
           </w:p>
         </w:tc>
@@ -17977,8 +18628,13 @@
             </w:r>
             <w:r>
               <w:br/>
-              <w:t>Reunión donde se priorizaron tres ventanas especificas junto con sus funciones necesarias para realizar su conexión en la base de datos y despliegue en Frontend</w:t>
-            </w:r>
+              <w:t xml:space="preserve">Reunión donde se priorizaron tres ventanas especificas junto con sus funciones necesarias para realizar su conexión en la base de datos y despliegue en </w:t>
+            </w:r>
+            <w:proofErr w:type="spellStart"/>
+            <w:r>
+              <w:t>Frontend</w:t>
+            </w:r>
+            <w:proofErr w:type="spellEnd"/>
           </w:p>
         </w:tc>
       </w:tr>
@@ -18800,8 +19456,13 @@
                 <w:rFonts w:cstheme="minorHAnsi"/>
               </w:rPr>
             </w:pPr>
-            <w:r>
-              <w:t>Jhon Jairo Ballen Agudelo</w:t>
+            <w:proofErr w:type="spellStart"/>
+            <w:r>
+              <w:t>Jhon</w:t>
+            </w:r>
+            <w:proofErr w:type="spellEnd"/>
+            <w:r>
+              <w:t xml:space="preserve"> Jairo Ballen Agudelo</w:t>
             </w:r>
           </w:p>
         </w:tc>
@@ -18946,7 +19607,15 @@
           </w:tcPr>
           <w:p>
             <w:r>
-              <w:t>Danny Jersson Ochoa Peralta</w:t>
+              <w:t xml:space="preserve">Danny </w:t>
+            </w:r>
+            <w:proofErr w:type="spellStart"/>
+            <w:r>
+              <w:t>Jersson</w:t>
+            </w:r>
+            <w:proofErr w:type="spellEnd"/>
+            <w:r>
+              <w:t xml:space="preserve"> Ochoa Peralta</w:t>
             </w:r>
           </w:p>
         </w:tc>
@@ -19244,8 +19913,13 @@
             </w:r>
             <w:r>
               <w:br/>
-              <w:t>Reunión donde se habló sobre los avances y desarrollos realizados, además de las partes faltantes y errores a solucionar para concretar un apk</w:t>
-            </w:r>
+              <w:t xml:space="preserve">Reunión donde se habló sobre los avances y desarrollos realizados, además de las partes faltantes y errores a solucionar para concretar un </w:t>
+            </w:r>
+            <w:proofErr w:type="spellStart"/>
+            <w:r>
+              <w:t>apk</w:t>
+            </w:r>
+            <w:proofErr w:type="spellEnd"/>
           </w:p>
         </w:tc>
       </w:tr>
@@ -19304,8 +19978,30 @@
               <w:rPr>
                 <w:rFonts w:cstheme="minorHAnsi"/>
               </w:rPr>
-              <w:t>Queda pendiente la solución de errores en ejecución, confirmaciones de Backend y funcionalidades en botones específicos del Frontend</w:t>
-            </w:r>
+              <w:t xml:space="preserve">Queda pendiente la solución de errores en ejecución, confirmaciones de </w:t>
+            </w:r>
+            <w:proofErr w:type="spellStart"/>
+            <w:r>
+              <w:rPr>
+                <w:rFonts w:cstheme="minorHAnsi"/>
+              </w:rPr>
+              <w:t>Backend</w:t>
+            </w:r>
+            <w:proofErr w:type="spellEnd"/>
+            <w:r>
+              <w:rPr>
+                <w:rFonts w:cstheme="minorHAnsi"/>
+              </w:rPr>
+              <w:t xml:space="preserve"> y funcionalidades en botones específicos del </w:t>
+            </w:r>
+            <w:proofErr w:type="spellStart"/>
+            <w:r>
+              <w:rPr>
+                <w:rFonts w:cstheme="minorHAnsi"/>
+              </w:rPr>
+              <w:t>Frontend</w:t>
+            </w:r>
+            <w:proofErr w:type="spellEnd"/>
           </w:p>
         </w:tc>
       </w:tr>
@@ -20073,8 +20769,13 @@
                 <w:rFonts w:cstheme="minorHAnsi"/>
               </w:rPr>
             </w:pPr>
-            <w:r>
-              <w:t>Jhon Jairo Ballen Agudelo</w:t>
+            <w:proofErr w:type="spellStart"/>
+            <w:r>
+              <w:t>Jhon</w:t>
+            </w:r>
+            <w:proofErr w:type="spellEnd"/>
+            <w:r>
+              <w:t xml:space="preserve"> Jairo Ballen Agudelo</w:t>
             </w:r>
           </w:p>
         </w:tc>
@@ -20219,7 +20920,15 @@
           </w:tcPr>
           <w:p>
             <w:r>
-              <w:t>Danny Jersson Ochoa Peralta</w:t>
+              <w:t xml:space="preserve">Danny </w:t>
+            </w:r>
+            <w:proofErr w:type="spellStart"/>
+            <w:r>
+              <w:t>Jersson</w:t>
+            </w:r>
+            <w:proofErr w:type="spellEnd"/>
+            <w:r>
+              <w:t xml:space="preserve"> Ochoa Peralta</w:t>
             </w:r>
           </w:p>
         </w:tc>
@@ -20606,7 +21315,35 @@
               <w:rPr>
                 <w:rFonts w:cstheme="minorHAnsi"/>
               </w:rPr>
-              <w:t>Se trabajo en el despliegue de Frontend y Backend buscando mejorar la experiencia del usuario y la generación de la primera APK de la aplicación.</w:t>
+              <w:t xml:space="preserve">Se trabajo en el despliegue de </w:t>
+            </w:r>
+            <w:proofErr w:type="spellStart"/>
+            <w:r>
+              <w:rPr>
+                <w:rFonts w:cstheme="minorHAnsi"/>
+              </w:rPr>
+              <w:t>Frontend</w:t>
+            </w:r>
+            <w:proofErr w:type="spellEnd"/>
+            <w:r>
+              <w:rPr>
+                <w:rFonts w:cstheme="minorHAnsi"/>
+              </w:rPr>
+              <w:t xml:space="preserve"> y </w:t>
+            </w:r>
+            <w:proofErr w:type="spellStart"/>
+            <w:r>
+              <w:rPr>
+                <w:rFonts w:cstheme="minorHAnsi"/>
+              </w:rPr>
+              <w:t>Backend</w:t>
+            </w:r>
+            <w:proofErr w:type="spellEnd"/>
+            <w:r>
+              <w:rPr>
+                <w:rFonts w:cstheme="minorHAnsi"/>
+              </w:rPr>
+              <w:t xml:space="preserve"> buscando mejorar la experiencia del usuario y la generación de la primera APK de la aplicación.</w:t>
             </w:r>
           </w:p>
         </w:tc>
@@ -21405,8 +22142,13 @@
                 <w:rFonts w:cstheme="minorHAnsi"/>
               </w:rPr>
             </w:pPr>
-            <w:r>
-              <w:t>Jhon Jairo Ballen Agudelo</w:t>
+            <w:proofErr w:type="spellStart"/>
+            <w:r>
+              <w:t>Jhon</w:t>
+            </w:r>
+            <w:proofErr w:type="spellEnd"/>
+            <w:r>
+              <w:t xml:space="preserve"> Jairo Ballen Agudelo</w:t>
             </w:r>
           </w:p>
         </w:tc>
@@ -21551,7 +22293,15 @@
           </w:tcPr>
           <w:p>
             <w:r>
-              <w:t>Danny Jersson Ochoa Peralta</w:t>
+              <w:t xml:space="preserve">Danny </w:t>
+            </w:r>
+            <w:proofErr w:type="spellStart"/>
+            <w:r>
+              <w:t>Jersson</w:t>
+            </w:r>
+            <w:proofErr w:type="spellEnd"/>
+            <w:r>
+              <w:t xml:space="preserve"> Ochoa Peralta</w:t>
             </w:r>
           </w:p>
         </w:tc>
@@ -21902,7 +22652,35 @@
               <w:rPr>
                 <w:rFonts w:cstheme="minorHAnsi"/>
               </w:rPr>
-              <w:t xml:space="preserve">Se mostro al grupo de clase los avances y desarrollos logrados en este tiempo, además de que se hablo en el grupo de cual sería la prioridad en el desarrollo próximo. </w:t>
+              <w:t xml:space="preserve">Se mostro al grupo de clase los avances y desarrollos logrados en este tiempo, además de que se </w:t>
+            </w:r>
+            <w:proofErr w:type="spellStart"/>
+            <w:r>
+              <w:rPr>
+                <w:rFonts w:cstheme="minorHAnsi"/>
+              </w:rPr>
+              <w:t>hablo</w:t>
+            </w:r>
+            <w:proofErr w:type="spellEnd"/>
+            <w:r>
+              <w:rPr>
+                <w:rFonts w:cstheme="minorHAnsi"/>
+              </w:rPr>
+              <w:t xml:space="preserve"> en el grupo de </w:t>
+            </w:r>
+            <w:proofErr w:type="spellStart"/>
+            <w:r>
+              <w:rPr>
+                <w:rFonts w:cstheme="minorHAnsi"/>
+              </w:rPr>
+              <w:t>cual</w:t>
+            </w:r>
+            <w:proofErr w:type="spellEnd"/>
+            <w:r>
+              <w:rPr>
+                <w:rFonts w:cstheme="minorHAnsi"/>
+              </w:rPr>
+              <w:t xml:space="preserve"> sería la prioridad en el desarrollo próximo. </w:t>
             </w:r>
           </w:p>
         </w:tc>
@@ -22719,8 +23497,13 @@
                 <w:rFonts w:cstheme="minorHAnsi"/>
               </w:rPr>
             </w:pPr>
-            <w:r>
-              <w:t>Jhon Jairo Ballen Agudelo</w:t>
+            <w:proofErr w:type="spellStart"/>
+            <w:r>
+              <w:t>Jhon</w:t>
+            </w:r>
+            <w:proofErr w:type="spellEnd"/>
+            <w:r>
+              <w:t xml:space="preserve"> Jairo Ballen Agudelo</w:t>
             </w:r>
           </w:p>
         </w:tc>
@@ -22865,7 +23648,15 @@
           </w:tcPr>
           <w:p>
             <w:r>
-              <w:t>Danny Jersson Ochoa Peralta</w:t>
+              <w:t xml:space="preserve">Danny </w:t>
+            </w:r>
+            <w:proofErr w:type="spellStart"/>
+            <w:r>
+              <w:t>Jersson</w:t>
+            </w:r>
+            <w:proofErr w:type="spellEnd"/>
+            <w:r>
+              <w:t xml:space="preserve"> Ochoa Peralta</w:t>
             </w:r>
           </w:p>
         </w:tc>
@@ -23173,8 +23964,13 @@
               <w:t xml:space="preserve">Reunión grupal </w:t>
             </w:r>
             <w:r>
-              <w:t>hablar sobre los avances realizados y los cambios en la estructura del Backend</w:t>
-            </w:r>
+              <w:t xml:space="preserve">hablar sobre los avances realizados y los cambios en la estructura del </w:t>
+            </w:r>
+            <w:proofErr w:type="spellStart"/>
+            <w:r>
+              <w:t>Backend</w:t>
+            </w:r>
+            <w:proofErr w:type="spellEnd"/>
             <w:r>
               <w:t xml:space="preserve"> </w:t>
             </w:r>
@@ -23245,6 +24041,1352 @@
               </w:rPr>
               <w:t>prepararon las vistas para la conexión con la base de datos y para manejar los perfiles</w:t>
             </w:r>
+          </w:p>
+        </w:tc>
+      </w:tr>
+      <w:tr>
+        <w:trPr>
+          <w:trHeight w:val="1550"/>
+        </w:trPr>
+        <w:tc>
+          <w:tcPr>
+            <w:tcW w:w="9918" w:type="dxa"/>
+            <w:vAlign w:val="center"/>
+          </w:tcPr>
+          <w:tbl>
+            <w:tblPr>
+              <w:tblW w:w="9918" w:type="dxa"/>
+              <w:tblBorders>
+                <w:top w:val="single" w:sz="4" w:space="0" w:color="auto"/>
+                <w:left w:val="single" w:sz="4" w:space="0" w:color="auto"/>
+                <w:bottom w:val="single" w:sz="4" w:space="0" w:color="auto"/>
+                <w:right w:val="single" w:sz="4" w:space="0" w:color="auto"/>
+                <w:insideH w:val="single" w:sz="4" w:space="0" w:color="auto"/>
+                <w:insideV w:val="single" w:sz="4" w:space="0" w:color="auto"/>
+              </w:tblBorders>
+              <w:tblLayout w:type="fixed"/>
+              <w:tblCellMar>
+                <w:left w:w="70" w:type="dxa"/>
+                <w:right w:w="70" w:type="dxa"/>
+              </w:tblCellMar>
+              <w:tblLook w:val="0000" w:firstRow="0" w:lastRow="0" w:firstColumn="0" w:lastColumn="0" w:noHBand="0" w:noVBand="0"/>
+            </w:tblPr>
+            <w:tblGrid>
+              <w:gridCol w:w="2410"/>
+              <w:gridCol w:w="4389"/>
+              <w:gridCol w:w="1418"/>
+              <w:gridCol w:w="1701"/>
+            </w:tblGrid>
+            <w:tr>
+              <w:trPr>
+                <w:trHeight w:val="270"/>
+              </w:trPr>
+              <w:tc>
+                <w:tcPr>
+                  <w:tcW w:w="2410" w:type="dxa"/>
+                  <w:shd w:val="clear" w:color="auto" w:fill="0054A7"/>
+                  <w:vAlign w:val="center"/>
+                </w:tcPr>
+                <w:p>
+                  <w:pPr>
+                    <w:rPr>
+                      <w:rFonts w:ascii="Gill Sans MT" w:hAnsi="Gill Sans MT" w:cs="Arial"/>
+                      <w:b/>
+                      <w:bCs/>
+                      <w:color w:val="FFFFFF"/>
+                    </w:rPr>
+                  </w:pPr>
+                  <w:r>
+                    <w:lastRenderedPageBreak/>
+                    <w:br w:type="page"/>
+                  </w:r>
+                  <w:r>
+                    <w:rPr>
+                      <w:rFonts w:ascii="Gill Sans MT" w:hAnsi="Gill Sans MT" w:cs="Arial"/>
+                      <w:b/>
+                      <w:bCs/>
+                      <w:color w:val="FFFFFF" w:themeColor="background1"/>
+                    </w:rPr>
+                    <w:t>MACROPROCESO</w:t>
+                  </w:r>
+                  <w:r>
+                    <w:rPr>
+                      <w:rFonts w:ascii="Gill Sans MT" w:hAnsi="Gill Sans MT" w:cs="Arial"/>
+                      <w:b/>
+                      <w:bCs/>
+                      <w:color w:val="FFFFFF"/>
+                    </w:rPr>
+                    <w:t xml:space="preserve"> </w:t>
+                  </w:r>
+                </w:p>
+              </w:tc>
+              <w:tc>
+                <w:tcPr>
+                  <w:tcW w:w="4389" w:type="dxa"/>
+                  <w:vAlign w:val="center"/>
+                </w:tcPr>
+                <w:p>
+                  <w:pPr>
+                    <w:rPr>
+                      <w:rFonts w:ascii="Gill Sans MT" w:hAnsi="Gill Sans MT" w:cs="Arial"/>
+                    </w:rPr>
+                  </w:pPr>
+                  <w:r>
+                    <w:rPr>
+                      <w:rFonts w:ascii="Gill Sans MT" w:hAnsi="Gill Sans MT" w:cs="Arial"/>
+                    </w:rPr>
+                    <w:t>Trabajo grupal</w:t>
+                  </w:r>
+                </w:p>
+              </w:tc>
+              <w:tc>
+                <w:tcPr>
+                  <w:tcW w:w="1418" w:type="dxa"/>
+                  <w:shd w:val="clear" w:color="auto" w:fill="0054A7"/>
+                  <w:vAlign w:val="center"/>
+                </w:tcPr>
+                <w:p>
+                  <w:pPr>
+                    <w:rPr>
+                      <w:rFonts w:ascii="Gill Sans MT" w:hAnsi="Gill Sans MT" w:cs="Arial"/>
+                    </w:rPr>
+                  </w:pPr>
+                  <w:r>
+                    <w:rPr>
+                      <w:rFonts w:ascii="Gill Sans MT" w:hAnsi="Gill Sans MT" w:cs="Arial"/>
+                      <w:b/>
+                      <w:bCs/>
+                      <w:color w:val="FFFFFF" w:themeColor="background1"/>
+                    </w:rPr>
+                    <w:t>ACTA</w:t>
+                  </w:r>
+                  <w:r>
+                    <w:rPr>
+                      <w:rFonts w:ascii="Gill Sans MT" w:hAnsi="Gill Sans MT" w:cs="Arial"/>
+                      <w:b/>
+                      <w:bCs/>
+                      <w:color w:val="FFFFFF"/>
+                    </w:rPr>
+                    <w:t xml:space="preserve"> No.</w:t>
+                  </w:r>
+                </w:p>
+              </w:tc>
+              <w:tc>
+                <w:tcPr>
+                  <w:tcW w:w="1701" w:type="dxa"/>
+                  <w:vAlign w:val="center"/>
+                </w:tcPr>
+                <w:p>
+                  <w:pPr>
+                    <w:jc w:val="center"/>
+                    <w:rPr>
+                      <w:rFonts w:ascii="Gill Sans MT" w:hAnsi="Gill Sans MT" w:cs="Arial"/>
+                    </w:rPr>
+                  </w:pPr>
+                  <w:r>
+                    <w:rPr>
+                      <w:rFonts w:ascii="Gill Sans MT" w:hAnsi="Gill Sans MT" w:cs="Arial"/>
+                    </w:rPr>
+                    <w:t>1</w:t>
+                  </w:r>
+                  <w:r>
+                    <w:rPr>
+                      <w:rFonts w:ascii="Gill Sans MT" w:hAnsi="Gill Sans MT" w:cs="Arial"/>
+                    </w:rPr>
+                    <w:t>9</w:t>
+                  </w:r>
+                </w:p>
+              </w:tc>
+            </w:tr>
+          </w:tbl>
+          <w:p>
+            <w:pPr>
+              <w:rPr>
+                <w:rFonts w:ascii="Gill Sans MT" w:hAnsi="Gill Sans MT" w:cs="Arial"/>
+                <w:sz w:val="18"/>
+                <w:szCs w:val="18"/>
+              </w:rPr>
+            </w:pPr>
+          </w:p>
+          <w:tbl>
+            <w:tblPr>
+              <w:tblW w:w="9918" w:type="dxa"/>
+              <w:tblBorders>
+                <w:top w:val="single" w:sz="4" w:space="0" w:color="auto"/>
+                <w:left w:val="single" w:sz="4" w:space="0" w:color="auto"/>
+                <w:bottom w:val="single" w:sz="4" w:space="0" w:color="auto"/>
+                <w:right w:val="single" w:sz="4" w:space="0" w:color="auto"/>
+                <w:insideH w:val="single" w:sz="4" w:space="0" w:color="auto"/>
+                <w:insideV w:val="single" w:sz="4" w:space="0" w:color="auto"/>
+              </w:tblBorders>
+              <w:tblLayout w:type="fixed"/>
+              <w:tblCellMar>
+                <w:left w:w="70" w:type="dxa"/>
+                <w:right w:w="70" w:type="dxa"/>
+              </w:tblCellMar>
+              <w:tblLook w:val="0000" w:firstRow="0" w:lastRow="0" w:firstColumn="0" w:lastColumn="0" w:noHBand="0" w:noVBand="0"/>
+            </w:tblPr>
+            <w:tblGrid>
+              <w:gridCol w:w="2441"/>
+              <w:gridCol w:w="2959"/>
+              <w:gridCol w:w="1560"/>
+              <w:gridCol w:w="2958"/>
+            </w:tblGrid>
+            <w:tr>
+              <w:trPr>
+                <w:trHeight w:val="257"/>
+              </w:trPr>
+              <w:tc>
+                <w:tcPr>
+                  <w:tcW w:w="9918" w:type="dxa"/>
+                  <w:gridSpan w:val="4"/>
+                  <w:tcBorders>
+                    <w:right w:val="single" w:sz="4" w:space="0" w:color="auto"/>
+                  </w:tcBorders>
+                  <w:shd w:val="clear" w:color="auto" w:fill="0054A7"/>
+                  <w:vAlign w:val="center"/>
+                </w:tcPr>
+                <w:p>
+                  <w:pPr>
+                    <w:pStyle w:val="Ttulo3"/>
+                    <w:jc w:val="both"/>
+                    <w:rPr>
+                      <w:rFonts w:ascii="Gill Sans MT" w:hAnsi="Gill Sans MT"/>
+                      <w:color w:val="FFFFFF"/>
+                      <w:sz w:val="22"/>
+                      <w:szCs w:val="22"/>
+                    </w:rPr>
+                  </w:pPr>
+                  <w:r>
+                    <w:rPr>
+                      <w:rFonts w:ascii="Gill Sans MT" w:hAnsi="Gill Sans MT"/>
+                      <w:color w:val="FFFFFF"/>
+                      <w:sz w:val="22"/>
+                      <w:szCs w:val="22"/>
+                    </w:rPr>
+                    <w:t>DATOS BASICOS:</w:t>
+                  </w:r>
+                </w:p>
+              </w:tc>
+            </w:tr>
+            <w:tr>
+              <w:trPr>
+                <w:trHeight w:val="341"/>
+              </w:trPr>
+              <w:tc>
+                <w:tcPr>
+                  <w:tcW w:w="2441" w:type="dxa"/>
+                  <w:tcBorders>
+                    <w:top w:val="single" w:sz="4" w:space="0" w:color="auto"/>
+                    <w:left w:val="single" w:sz="4" w:space="0" w:color="auto"/>
+                    <w:bottom w:val="single" w:sz="4" w:space="0" w:color="auto"/>
+                  </w:tcBorders>
+                  <w:shd w:val="clear" w:color="auto" w:fill="808080" w:themeFill="background1" w:themeFillShade="80"/>
+                  <w:vAlign w:val="center"/>
+                </w:tcPr>
+                <w:p>
+                  <w:pPr>
+                    <w:rPr>
+                      <w:rFonts w:ascii="Gill Sans MT" w:hAnsi="Gill Sans MT" w:cs="Arial"/>
+                      <w:b/>
+                      <w:bCs/>
+                      <w:color w:val="FFFFFF" w:themeColor="background1"/>
+                    </w:rPr>
+                  </w:pPr>
+                  <w:r>
+                    <w:rPr>
+                      <w:rFonts w:ascii="Gill Sans MT" w:hAnsi="Gill Sans MT" w:cs="Arial"/>
+                      <w:b/>
+                      <w:bCs/>
+                      <w:color w:val="FFFFFF" w:themeColor="background1"/>
+                    </w:rPr>
+                    <w:t>OBJETIVO</w:t>
+                  </w:r>
+                </w:p>
+              </w:tc>
+              <w:tc>
+                <w:tcPr>
+                  <w:tcW w:w="7477" w:type="dxa"/>
+                  <w:gridSpan w:val="3"/>
+                  <w:tcBorders>
+                    <w:top w:val="single" w:sz="4" w:space="0" w:color="auto"/>
+                    <w:left w:val="single" w:sz="4" w:space="0" w:color="auto"/>
+                    <w:bottom w:val="single" w:sz="4" w:space="0" w:color="auto"/>
+                  </w:tcBorders>
+                  <w:shd w:val="clear" w:color="auto" w:fill="auto"/>
+                  <w:vAlign w:val="center"/>
+                </w:tcPr>
+                <w:p>
+                  <w:pPr>
+                    <w:rPr>
+                      <w:rFonts w:ascii="Gill Sans MT" w:hAnsi="Gill Sans MT" w:cs="Arial"/>
+                    </w:rPr>
+                  </w:pPr>
+                  <w:r>
+                    <w:rPr>
+                      <w:rFonts w:ascii="Gill Sans MT" w:hAnsi="Gill Sans MT" w:cs="Arial"/>
+                    </w:rPr>
+                    <w:t>Revisión grupal de avances</w:t>
+                  </w:r>
+                </w:p>
+              </w:tc>
+            </w:tr>
+            <w:tr>
+              <w:trPr>
+                <w:trHeight w:val="364"/>
+              </w:trPr>
+              <w:tc>
+                <w:tcPr>
+                  <w:tcW w:w="2441" w:type="dxa"/>
+                  <w:tcBorders>
+                    <w:top w:val="single" w:sz="4" w:space="0" w:color="auto"/>
+                    <w:bottom w:val="single" w:sz="4" w:space="0" w:color="auto"/>
+                  </w:tcBorders>
+                  <w:shd w:val="clear" w:color="auto" w:fill="808080" w:themeFill="background1" w:themeFillShade="80"/>
+                  <w:vAlign w:val="center"/>
+                </w:tcPr>
+                <w:p>
+                  <w:pPr>
+                    <w:rPr>
+                      <w:rFonts w:ascii="Gill Sans MT" w:hAnsi="Gill Sans MT" w:cs="Arial"/>
+                      <w:b/>
+                      <w:bCs/>
+                      <w:color w:val="FFFFFF" w:themeColor="background1"/>
+                    </w:rPr>
+                  </w:pPr>
+                  <w:r>
+                    <w:rPr>
+                      <w:rFonts w:ascii="Gill Sans MT" w:hAnsi="Gill Sans MT" w:cs="Arial"/>
+                      <w:b/>
+                      <w:bCs/>
+                      <w:color w:val="FFFFFF" w:themeColor="background1"/>
+                    </w:rPr>
+                    <w:t>LUGAR</w:t>
+                  </w:r>
+                </w:p>
+              </w:tc>
+              <w:tc>
+                <w:tcPr>
+                  <w:tcW w:w="2959" w:type="dxa"/>
+                  <w:vAlign w:val="center"/>
+                </w:tcPr>
+                <w:p>
+                  <w:pPr>
+                    <w:rPr>
+                      <w:rFonts w:ascii="Gill Sans MT" w:hAnsi="Gill Sans MT" w:cs="Arial"/>
+                    </w:rPr>
+                  </w:pPr>
+                  <w:r>
+                    <w:rPr>
+                      <w:rFonts w:ascii="Gill Sans MT" w:hAnsi="Gill Sans MT" w:cs="Arial"/>
+                    </w:rPr>
+                    <w:t>Virtual</w:t>
+                  </w:r>
+                </w:p>
+              </w:tc>
+              <w:tc>
+                <w:tcPr>
+                  <w:tcW w:w="1560" w:type="dxa"/>
+                  <w:tcBorders>
+                    <w:bottom w:val="single" w:sz="4" w:space="0" w:color="auto"/>
+                  </w:tcBorders>
+                  <w:shd w:val="clear" w:color="auto" w:fill="808080" w:themeFill="background1" w:themeFillShade="80"/>
+                  <w:vAlign w:val="center"/>
+                </w:tcPr>
+                <w:p>
+                  <w:pPr>
+                    <w:rPr>
+                      <w:rFonts w:ascii="Gill Sans MT" w:hAnsi="Gill Sans MT" w:cs="Arial"/>
+                      <w:b/>
+                      <w:bCs/>
+                      <w:color w:val="FFFFFF" w:themeColor="background1"/>
+                    </w:rPr>
+                  </w:pPr>
+                  <w:r>
+                    <w:rPr>
+                      <w:rFonts w:ascii="Gill Sans MT" w:hAnsi="Gill Sans MT" w:cs="Arial"/>
+                      <w:b/>
+                      <w:bCs/>
+                      <w:color w:val="FFFFFF" w:themeColor="background1"/>
+                    </w:rPr>
+                    <w:t>FECHA REUNION</w:t>
+                  </w:r>
+                </w:p>
+              </w:tc>
+              <w:tc>
+                <w:tcPr>
+                  <w:tcW w:w="2958" w:type="dxa"/>
+                  <w:tcBorders>
+                    <w:bottom w:val="single" w:sz="4" w:space="0" w:color="auto"/>
+                    <w:right w:val="single" w:sz="4" w:space="0" w:color="auto"/>
+                  </w:tcBorders>
+                  <w:vAlign w:val="center"/>
+                </w:tcPr>
+                <w:p>
+                  <w:pPr>
+                    <w:jc w:val="center"/>
+                    <w:rPr>
+                      <w:rFonts w:ascii="Gill Sans MT" w:hAnsi="Gill Sans MT" w:cs="Arial"/>
+                    </w:rPr>
+                  </w:pPr>
+                  <w:r>
+                    <w:rPr>
+                      <w:rFonts w:ascii="Gill Sans MT" w:hAnsi="Gill Sans MT" w:cs="Arial"/>
+                    </w:rPr>
+                    <w:t>05</w:t>
+                  </w:r>
+                  <w:r>
+                    <w:rPr>
+                      <w:rFonts w:ascii="Gill Sans MT" w:hAnsi="Gill Sans MT" w:cs="Arial"/>
+                    </w:rPr>
+                    <w:t xml:space="preserve">– </w:t>
+                  </w:r>
+                  <w:r>
+                    <w:rPr>
+                      <w:rFonts w:ascii="Gill Sans MT" w:hAnsi="Gill Sans MT" w:cs="Arial"/>
+                    </w:rPr>
+                    <w:t>Noviembre</w:t>
+                  </w:r>
+                  <w:r>
+                    <w:rPr>
+                      <w:rFonts w:ascii="Gill Sans MT" w:hAnsi="Gill Sans MT" w:cs="Arial"/>
+                    </w:rPr>
+                    <w:t xml:space="preserve"> - 2020</w:t>
+                  </w:r>
+                </w:p>
+              </w:tc>
+            </w:tr>
+            <w:tr>
+              <w:trPr>
+                <w:trHeight w:val="549"/>
+              </w:trPr>
+              <w:tc>
+                <w:tcPr>
+                  <w:tcW w:w="2441" w:type="dxa"/>
+                  <w:vMerge w:val="restart"/>
+                  <w:tcBorders>
+                    <w:top w:val="single" w:sz="4" w:space="0" w:color="auto"/>
+                  </w:tcBorders>
+                  <w:shd w:val="clear" w:color="auto" w:fill="808080" w:themeFill="background1" w:themeFillShade="80"/>
+                  <w:vAlign w:val="center"/>
+                </w:tcPr>
+                <w:p>
+                  <w:pPr>
+                    <w:rPr>
+                      <w:rFonts w:ascii="Gill Sans MT" w:hAnsi="Gill Sans MT" w:cs="Arial"/>
+                      <w:b/>
+                      <w:bCs/>
+                      <w:color w:val="FFFFFF" w:themeColor="background1"/>
+                    </w:rPr>
+                  </w:pPr>
+                  <w:r>
+                    <w:rPr>
+                      <w:rFonts w:ascii="Gill Sans MT" w:hAnsi="Gill Sans MT" w:cs="Arial"/>
+                      <w:b/>
+                      <w:bCs/>
+                      <w:color w:val="FFFFFF" w:themeColor="background1"/>
+                    </w:rPr>
+                    <w:t>ELABORADA POR</w:t>
+                  </w:r>
+                </w:p>
+              </w:tc>
+              <w:tc>
+                <w:tcPr>
+                  <w:tcW w:w="2959" w:type="dxa"/>
+                  <w:vMerge w:val="restart"/>
+                  <w:vAlign w:val="center"/>
+                </w:tcPr>
+                <w:p>
+                  <w:pPr>
+                    <w:rPr>
+                      <w:rFonts w:ascii="Gill Sans MT" w:hAnsi="Gill Sans MT" w:cs="Arial"/>
+                    </w:rPr>
+                  </w:pPr>
+                  <w:r>
+                    <w:rPr>
+                      <w:rFonts w:ascii="Gill Sans MT" w:hAnsi="Gill Sans MT" w:cs="Arial"/>
+                    </w:rPr>
+                    <w:t>Andrés Mateo Esteban Suarez</w:t>
+                  </w:r>
+                </w:p>
+              </w:tc>
+              <w:tc>
+                <w:tcPr>
+                  <w:tcW w:w="1560" w:type="dxa"/>
+                  <w:tcBorders>
+                    <w:top w:val="single" w:sz="4" w:space="0" w:color="auto"/>
+                  </w:tcBorders>
+                  <w:shd w:val="clear" w:color="auto" w:fill="808080" w:themeFill="background1" w:themeFillShade="80"/>
+                  <w:vAlign w:val="center"/>
+                </w:tcPr>
+                <w:p>
+                  <w:pPr>
+                    <w:rPr>
+                      <w:rFonts w:ascii="Gill Sans MT" w:hAnsi="Gill Sans MT" w:cs="Arial"/>
+                      <w:b/>
+                      <w:bCs/>
+                      <w:color w:val="FFFFFF" w:themeColor="background1"/>
+                    </w:rPr>
+                  </w:pPr>
+                  <w:r>
+                    <w:rPr>
+                      <w:rFonts w:ascii="Gill Sans MT" w:hAnsi="Gill Sans MT" w:cs="Arial"/>
+                      <w:b/>
+                      <w:bCs/>
+                      <w:color w:val="FFFFFF" w:themeColor="background1"/>
+                    </w:rPr>
+                    <w:t>HORA INICIO</w:t>
+                  </w:r>
+                </w:p>
+              </w:tc>
+              <w:tc>
+                <w:tcPr>
+                  <w:tcW w:w="2958" w:type="dxa"/>
+                  <w:tcBorders>
+                    <w:top w:val="single" w:sz="4" w:space="0" w:color="auto"/>
+                  </w:tcBorders>
+                  <w:vAlign w:val="center"/>
+                </w:tcPr>
+                <w:p>
+                  <w:pPr>
+                    <w:jc w:val="center"/>
+                    <w:rPr>
+                      <w:rFonts w:ascii="Gill Sans MT" w:hAnsi="Gill Sans MT" w:cs="Arial"/>
+                    </w:rPr>
+                  </w:pPr>
+                  <w:r>
+                    <w:rPr>
+                      <w:rFonts w:ascii="Gill Sans MT" w:hAnsi="Gill Sans MT" w:cs="Arial"/>
+                    </w:rPr>
+                    <w:t>10:00 am</w:t>
+                  </w:r>
+                </w:p>
+              </w:tc>
+            </w:tr>
+            <w:tr>
+              <w:trPr>
+                <w:trHeight w:val="343"/>
+              </w:trPr>
+              <w:tc>
+                <w:tcPr>
+                  <w:tcW w:w="2441" w:type="dxa"/>
+                  <w:vMerge/>
+                  <w:tcBorders>
+                    <w:bottom w:val="single" w:sz="4" w:space="0" w:color="auto"/>
+                  </w:tcBorders>
+                  <w:shd w:val="clear" w:color="auto" w:fill="808080" w:themeFill="background1" w:themeFillShade="80"/>
+                  <w:vAlign w:val="center"/>
+                </w:tcPr>
+                <w:p>
+                  <w:pPr>
+                    <w:rPr>
+                      <w:rFonts w:ascii="Gill Sans MT" w:hAnsi="Gill Sans MT" w:cs="Arial"/>
+                      <w:b/>
+                      <w:bCs/>
+                      <w:color w:val="FFFFFF" w:themeColor="background1"/>
+                    </w:rPr>
+                  </w:pPr>
+                </w:p>
+              </w:tc>
+              <w:tc>
+                <w:tcPr>
+                  <w:tcW w:w="2959" w:type="dxa"/>
+                  <w:vMerge/>
+                  <w:vAlign w:val="center"/>
+                </w:tcPr>
+                <w:p>
+                  <w:pPr>
+                    <w:rPr>
+                      <w:rFonts w:ascii="Gill Sans MT" w:hAnsi="Gill Sans MT" w:cs="Arial"/>
+                    </w:rPr>
+                  </w:pPr>
+                </w:p>
+              </w:tc>
+              <w:tc>
+                <w:tcPr>
+                  <w:tcW w:w="1560" w:type="dxa"/>
+                  <w:tcBorders>
+                    <w:top w:val="nil"/>
+                  </w:tcBorders>
+                  <w:shd w:val="clear" w:color="auto" w:fill="808080" w:themeFill="background1" w:themeFillShade="80"/>
+                  <w:vAlign w:val="center"/>
+                </w:tcPr>
+                <w:p>
+                  <w:pPr>
+                    <w:rPr>
+                      <w:rFonts w:ascii="Gill Sans MT" w:hAnsi="Gill Sans MT" w:cs="Arial"/>
+                      <w:b/>
+                      <w:bCs/>
+                      <w:color w:val="FFFFFF" w:themeColor="background1"/>
+                    </w:rPr>
+                  </w:pPr>
+                  <w:r>
+                    <w:rPr>
+                      <w:rFonts w:ascii="Gill Sans MT" w:hAnsi="Gill Sans MT" w:cs="Arial"/>
+                      <w:b/>
+                      <w:bCs/>
+                      <w:color w:val="FFFFFF" w:themeColor="background1"/>
+                    </w:rPr>
+                    <w:t>HORA FIN</w:t>
+                  </w:r>
+                </w:p>
+              </w:tc>
+              <w:tc>
+                <w:tcPr>
+                  <w:tcW w:w="2958" w:type="dxa"/>
+                  <w:vAlign w:val="center"/>
+                </w:tcPr>
+                <w:p>
+                  <w:pPr>
+                    <w:jc w:val="center"/>
+                    <w:rPr>
+                      <w:rFonts w:ascii="Gill Sans MT" w:hAnsi="Gill Sans MT" w:cs="Arial"/>
+                    </w:rPr>
+                  </w:pPr>
+                  <w:r>
+                    <w:rPr>
+                      <w:rFonts w:ascii="Gill Sans MT" w:hAnsi="Gill Sans MT" w:cs="Arial"/>
+                    </w:rPr>
+                    <w:t xml:space="preserve"> 11:00 am</w:t>
+                  </w:r>
+                </w:p>
+              </w:tc>
+            </w:tr>
+          </w:tbl>
+          <w:p>
+            <w:pPr>
+              <w:rPr>
+                <w:rFonts w:ascii="Gill Sans MT" w:hAnsi="Gill Sans MT" w:cs="Arial"/>
+                <w:sz w:val="18"/>
+                <w:szCs w:val="18"/>
+              </w:rPr>
+            </w:pPr>
+          </w:p>
+          <w:tbl>
+            <w:tblPr>
+              <w:tblW w:w="9918" w:type="dxa"/>
+              <w:tblBorders>
+                <w:top w:val="single" w:sz="4" w:space="0" w:color="auto"/>
+                <w:left w:val="single" w:sz="4" w:space="0" w:color="auto"/>
+                <w:bottom w:val="single" w:sz="4" w:space="0" w:color="auto"/>
+                <w:right w:val="single" w:sz="4" w:space="0" w:color="auto"/>
+                <w:insideH w:val="single" w:sz="4" w:space="0" w:color="auto"/>
+                <w:insideV w:val="single" w:sz="4" w:space="0" w:color="auto"/>
+              </w:tblBorders>
+              <w:tblLayout w:type="fixed"/>
+              <w:tblCellMar>
+                <w:left w:w="70" w:type="dxa"/>
+                <w:right w:w="70" w:type="dxa"/>
+              </w:tblCellMar>
+              <w:tblLook w:val="0000" w:firstRow="0" w:lastRow="0" w:firstColumn="0" w:lastColumn="0" w:noHBand="0" w:noVBand="0"/>
+            </w:tblPr>
+            <w:tblGrid>
+              <w:gridCol w:w="3898"/>
+              <w:gridCol w:w="3260"/>
+              <w:gridCol w:w="2760"/>
+            </w:tblGrid>
+            <w:tr>
+              <w:trPr>
+                <w:trHeight w:val="284"/>
+              </w:trPr>
+              <w:tc>
+                <w:tcPr>
+                  <w:tcW w:w="9918" w:type="dxa"/>
+                  <w:gridSpan w:val="3"/>
+                  <w:shd w:val="clear" w:color="auto" w:fill="0054A7"/>
+                  <w:vAlign w:val="center"/>
+                </w:tcPr>
+                <w:p>
+                  <w:pPr>
+                    <w:pStyle w:val="Prrafodelista"/>
+                    <w:ind w:left="0"/>
+                    <w:rPr>
+                      <w:rFonts w:ascii="Gill Sans MT" w:hAnsi="Gill Sans MT" w:cs="Arial"/>
+                      <w:b/>
+                      <w:bCs/>
+                      <w:color w:val="FFFFFF"/>
+                      <w:sz w:val="18"/>
+                      <w:szCs w:val="18"/>
+                    </w:rPr>
+                  </w:pPr>
+                  <w:r>
+                    <w:rPr>
+                      <w:rFonts w:ascii="Gill Sans MT" w:hAnsi="Gill Sans MT" w:cs="Arial"/>
+                      <w:b/>
+                      <w:bCs/>
+                      <w:color w:val="FFFFFF"/>
+                      <w:sz w:val="18"/>
+                      <w:szCs w:val="18"/>
+                    </w:rPr>
+                    <w:t>DATOS PARTICIPANTES</w:t>
+                  </w:r>
+                </w:p>
+              </w:tc>
+            </w:tr>
+            <w:tr>
+              <w:trPr>
+                <w:trHeight w:val="351"/>
+              </w:trPr>
+              <w:tc>
+                <w:tcPr>
+                  <w:tcW w:w="3898" w:type="dxa"/>
+                  <w:shd w:val="clear" w:color="auto" w:fill="808080" w:themeFill="background1" w:themeFillShade="80"/>
+                  <w:vAlign w:val="center"/>
+                </w:tcPr>
+                <w:p>
+                  <w:pPr>
+                    <w:jc w:val="center"/>
+                    <w:rPr>
+                      <w:rFonts w:ascii="Gill Sans MT" w:hAnsi="Gill Sans MT" w:cs="Arial"/>
+                      <w:b/>
+                      <w:bCs/>
+                      <w:color w:val="FFFFFF" w:themeColor="background1"/>
+                      <w:sz w:val="18"/>
+                      <w:szCs w:val="18"/>
+                    </w:rPr>
+                  </w:pPr>
+                  <w:r>
+                    <w:rPr>
+                      <w:rFonts w:ascii="Gill Sans MT" w:hAnsi="Gill Sans MT" w:cs="Arial"/>
+                      <w:b/>
+                      <w:bCs/>
+                      <w:color w:val="FFFFFF" w:themeColor="background1"/>
+                      <w:sz w:val="18"/>
+                      <w:szCs w:val="18"/>
+                    </w:rPr>
+                    <w:t>PARTICIPANTE</w:t>
+                  </w:r>
+                </w:p>
+              </w:tc>
+              <w:tc>
+                <w:tcPr>
+                  <w:tcW w:w="3260" w:type="dxa"/>
+                  <w:shd w:val="clear" w:color="auto" w:fill="808080" w:themeFill="background1" w:themeFillShade="80"/>
+                  <w:vAlign w:val="center"/>
+                </w:tcPr>
+                <w:p>
+                  <w:pPr>
+                    <w:jc w:val="center"/>
+                    <w:rPr>
+                      <w:rFonts w:ascii="Gill Sans MT" w:hAnsi="Gill Sans MT" w:cs="Arial"/>
+                      <w:b/>
+                      <w:bCs/>
+                      <w:color w:val="FFFFFF" w:themeColor="background1"/>
+                      <w:sz w:val="18"/>
+                      <w:szCs w:val="18"/>
+                    </w:rPr>
+                  </w:pPr>
+                  <w:r>
+                    <w:rPr>
+                      <w:rFonts w:ascii="Gill Sans MT" w:hAnsi="Gill Sans MT" w:cs="Arial"/>
+                      <w:b/>
+                      <w:bCs/>
+                      <w:color w:val="FFFFFF" w:themeColor="background1"/>
+                      <w:sz w:val="18"/>
+                      <w:szCs w:val="18"/>
+                    </w:rPr>
+                    <w:t>AREA / EMPRESA</w:t>
+                  </w:r>
+                </w:p>
+              </w:tc>
+              <w:tc>
+                <w:tcPr>
+                  <w:tcW w:w="2760" w:type="dxa"/>
+                  <w:shd w:val="clear" w:color="auto" w:fill="808080" w:themeFill="background1" w:themeFillShade="80"/>
+                  <w:vAlign w:val="center"/>
+                </w:tcPr>
+                <w:p>
+                  <w:pPr>
+                    <w:jc w:val="center"/>
+                    <w:rPr>
+                      <w:rFonts w:ascii="Gill Sans MT" w:hAnsi="Gill Sans MT" w:cs="Arial"/>
+                      <w:b/>
+                      <w:bCs/>
+                      <w:color w:val="FFFFFF" w:themeColor="background1"/>
+                      <w:sz w:val="18"/>
+                      <w:szCs w:val="18"/>
+                    </w:rPr>
+                  </w:pPr>
+                  <w:r>
+                    <w:rPr>
+                      <w:rFonts w:ascii="Gill Sans MT" w:hAnsi="Gill Sans MT" w:cs="Arial"/>
+                      <w:b/>
+                      <w:bCs/>
+                      <w:color w:val="FFFFFF" w:themeColor="background1"/>
+                      <w:sz w:val="18"/>
+                      <w:szCs w:val="18"/>
+                    </w:rPr>
+                    <w:t>CARGO</w:t>
+                  </w:r>
+                </w:p>
+              </w:tc>
+            </w:tr>
+            <w:tr>
+              <w:trPr>
+                <w:trHeight w:val="284"/>
+              </w:trPr>
+              <w:tc>
+                <w:tcPr>
+                  <w:tcW w:w="3898" w:type="dxa"/>
+                  <w:vAlign w:val="center"/>
+                </w:tcPr>
+                <w:p>
+                  <w:pPr>
+                    <w:rPr>
+                      <w:rFonts w:cstheme="minorHAnsi"/>
+                    </w:rPr>
+                  </w:pPr>
+                  <w:proofErr w:type="spellStart"/>
+                  <w:r>
+                    <w:t>Jhon</w:t>
+                  </w:r>
+                  <w:proofErr w:type="spellEnd"/>
+                  <w:r>
+                    <w:t xml:space="preserve"> Jairo Ballen Agudelo</w:t>
+                  </w:r>
+                </w:p>
+              </w:tc>
+              <w:tc>
+                <w:tcPr>
+                  <w:tcW w:w="3260" w:type="dxa"/>
+                  <w:vAlign w:val="center"/>
+                </w:tcPr>
+                <w:p>
+                  <w:pPr>
+                    <w:rPr>
+                      <w:rFonts w:ascii="Gill Sans MT" w:hAnsi="Gill Sans MT" w:cs="Arial"/>
+                      <w:sz w:val="18"/>
+                      <w:szCs w:val="18"/>
+                    </w:rPr>
+                  </w:pPr>
+                  <w:r>
+                    <w:t>Ing. Sistemas.</w:t>
+                  </w:r>
+                </w:p>
+              </w:tc>
+              <w:tc>
+                <w:tcPr>
+                  <w:tcW w:w="2760" w:type="dxa"/>
+                </w:tcPr>
+                <w:p>
+                  <w:pPr>
+                    <w:rPr>
+                      <w:rFonts w:ascii="Gill Sans MT" w:hAnsi="Gill Sans MT" w:cs="Arial"/>
+                      <w:sz w:val="18"/>
+                      <w:szCs w:val="18"/>
+                    </w:rPr>
+                  </w:pPr>
+                  <w:r>
+                    <w:t>Estudiante</w:t>
+                  </w:r>
+                </w:p>
+              </w:tc>
+            </w:tr>
+            <w:tr>
+              <w:trPr>
+                <w:trHeight w:val="284"/>
+              </w:trPr>
+              <w:tc>
+                <w:tcPr>
+                  <w:tcW w:w="3898" w:type="dxa"/>
+                  <w:vAlign w:val="center"/>
+                </w:tcPr>
+                <w:p>
+                  <w:pPr>
+                    <w:rPr>
+                      <w:rFonts w:ascii="Gill Sans MT" w:hAnsi="Gill Sans MT" w:cs="Arial"/>
+                      <w:sz w:val="18"/>
+                      <w:szCs w:val="18"/>
+                    </w:rPr>
+                  </w:pPr>
+                  <w:r>
+                    <w:t>Johan Nicolas Soler Hernández</w:t>
+                  </w:r>
+                </w:p>
+              </w:tc>
+              <w:tc>
+                <w:tcPr>
+                  <w:tcW w:w="3260" w:type="dxa"/>
+                </w:tcPr>
+                <w:p>
+                  <w:pPr>
+                    <w:rPr>
+                      <w:rFonts w:ascii="Gill Sans MT" w:hAnsi="Gill Sans MT" w:cs="Arial"/>
+                      <w:sz w:val="18"/>
+                      <w:szCs w:val="18"/>
+                    </w:rPr>
+                  </w:pPr>
+                  <w:r>
+                    <w:t>Ing. Sistemas.</w:t>
+                  </w:r>
+                </w:p>
+              </w:tc>
+              <w:tc>
+                <w:tcPr>
+                  <w:tcW w:w="2760" w:type="dxa"/>
+                </w:tcPr>
+                <w:p>
+                  <w:pPr>
+                    <w:rPr>
+                      <w:rFonts w:ascii="Gill Sans MT" w:hAnsi="Gill Sans MT" w:cs="Arial"/>
+                      <w:sz w:val="18"/>
+                      <w:szCs w:val="18"/>
+                    </w:rPr>
+                  </w:pPr>
+                  <w:r>
+                    <w:t>Estudiante</w:t>
+                  </w:r>
+                </w:p>
+              </w:tc>
+            </w:tr>
+            <w:tr>
+              <w:trPr>
+                <w:trHeight w:val="284"/>
+              </w:trPr>
+              <w:tc>
+                <w:tcPr>
+                  <w:tcW w:w="3898" w:type="dxa"/>
+                  <w:vAlign w:val="center"/>
+                </w:tcPr>
+                <w:p>
+                  <w:r>
+                    <w:t>Andrés Mateo Esteban Suarez</w:t>
+                  </w:r>
+                </w:p>
+              </w:tc>
+              <w:tc>
+                <w:tcPr>
+                  <w:tcW w:w="3260" w:type="dxa"/>
+                  <w:vAlign w:val="center"/>
+                </w:tcPr>
+                <w:p>
+                  <w:r>
+                    <w:t>Ing. Sistemas.</w:t>
+                  </w:r>
+                </w:p>
+              </w:tc>
+              <w:tc>
+                <w:tcPr>
+                  <w:tcW w:w="2760" w:type="dxa"/>
+                </w:tcPr>
+                <w:p>
+                  <w:r>
+                    <w:t>Estudiante</w:t>
+                  </w:r>
+                </w:p>
+              </w:tc>
+            </w:tr>
+            <w:tr>
+              <w:trPr>
+                <w:trHeight w:val="284"/>
+              </w:trPr>
+              <w:tc>
+                <w:tcPr>
+                  <w:tcW w:w="3898" w:type="dxa"/>
+                  <w:vAlign w:val="center"/>
+                </w:tcPr>
+                <w:p>
+                  <w:r>
+                    <w:t xml:space="preserve">Danny </w:t>
+                  </w:r>
+                  <w:proofErr w:type="spellStart"/>
+                  <w:r>
+                    <w:t>Jersson</w:t>
+                  </w:r>
+                  <w:proofErr w:type="spellEnd"/>
+                  <w:r>
+                    <w:t xml:space="preserve"> Ochoa Peralta</w:t>
+                  </w:r>
+                </w:p>
+              </w:tc>
+              <w:tc>
+                <w:tcPr>
+                  <w:tcW w:w="3260" w:type="dxa"/>
+                </w:tcPr>
+                <w:p>
+                  <w:pPr>
+                    <w:rPr>
+                      <w:rFonts w:ascii="Gill Sans MT" w:hAnsi="Gill Sans MT" w:cs="Arial"/>
+                      <w:sz w:val="18"/>
+                      <w:szCs w:val="18"/>
+                    </w:rPr>
+                  </w:pPr>
+                  <w:r>
+                    <w:t>Ing. Sistemas.</w:t>
+                  </w:r>
+                </w:p>
+              </w:tc>
+              <w:tc>
+                <w:tcPr>
+                  <w:tcW w:w="2760" w:type="dxa"/>
+                </w:tcPr>
+                <w:p>
+                  <w:pPr>
+                    <w:rPr>
+                      <w:rFonts w:ascii="Gill Sans MT" w:hAnsi="Gill Sans MT" w:cs="Arial"/>
+                      <w:sz w:val="18"/>
+                      <w:szCs w:val="18"/>
+                    </w:rPr>
+                  </w:pPr>
+                  <w:r>
+                    <w:t>Estudiante</w:t>
+                  </w:r>
+                </w:p>
+              </w:tc>
+            </w:tr>
+            <w:tr>
+              <w:trPr>
+                <w:trHeight w:val="284"/>
+              </w:trPr>
+              <w:tc>
+                <w:tcPr>
+                  <w:tcW w:w="3898" w:type="dxa"/>
+                  <w:vAlign w:val="center"/>
+                </w:tcPr>
+                <w:p>
+                  <w:r>
+                    <w:t>Julián Enrique Muñoz Castro</w:t>
+                  </w:r>
+                </w:p>
+              </w:tc>
+              <w:tc>
+                <w:tcPr>
+                  <w:tcW w:w="3260" w:type="dxa"/>
+                </w:tcPr>
+                <w:p>
+                  <w:pPr>
+                    <w:rPr>
+                      <w:rFonts w:ascii="Gill Sans MT" w:hAnsi="Gill Sans MT" w:cs="Arial"/>
+                      <w:sz w:val="18"/>
+                      <w:szCs w:val="18"/>
+                    </w:rPr>
+                  </w:pPr>
+                  <w:r>
+                    <w:t>Ing. Sistemas.</w:t>
+                  </w:r>
+                </w:p>
+              </w:tc>
+              <w:tc>
+                <w:tcPr>
+                  <w:tcW w:w="2760" w:type="dxa"/>
+                </w:tcPr>
+                <w:p>
+                  <w:pPr>
+                    <w:rPr>
+                      <w:rFonts w:ascii="Gill Sans MT" w:hAnsi="Gill Sans MT" w:cs="Arial"/>
+                      <w:sz w:val="18"/>
+                      <w:szCs w:val="18"/>
+                    </w:rPr>
+                  </w:pPr>
+                  <w:r>
+                    <w:t>Estudiante</w:t>
+                  </w:r>
+                </w:p>
+              </w:tc>
+            </w:tr>
+            <w:tr>
+              <w:trPr>
+                <w:trHeight w:val="284"/>
+              </w:trPr>
+              <w:tc>
+                <w:tcPr>
+                  <w:tcW w:w="3898" w:type="dxa"/>
+                  <w:vAlign w:val="center"/>
+                </w:tcPr>
+                <w:p>
+                  <w:r>
+                    <w:t>Jesús David Castillo Torres</w:t>
+                  </w:r>
+                </w:p>
+              </w:tc>
+              <w:tc>
+                <w:tcPr>
+                  <w:tcW w:w="3260" w:type="dxa"/>
+                </w:tcPr>
+                <w:p>
+                  <w:pPr>
+                    <w:rPr>
+                      <w:rFonts w:ascii="Gill Sans MT" w:hAnsi="Gill Sans MT" w:cs="Arial"/>
+                      <w:sz w:val="18"/>
+                      <w:szCs w:val="18"/>
+                    </w:rPr>
+                  </w:pPr>
+                  <w:r>
+                    <w:t>Ing. Sistemas.</w:t>
+                  </w:r>
+                </w:p>
+              </w:tc>
+              <w:tc>
+                <w:tcPr>
+                  <w:tcW w:w="2760" w:type="dxa"/>
+                </w:tcPr>
+                <w:p>
+                  <w:pPr>
+                    <w:rPr>
+                      <w:rFonts w:ascii="Gill Sans MT" w:hAnsi="Gill Sans MT" w:cs="Arial"/>
+                      <w:sz w:val="18"/>
+                      <w:szCs w:val="18"/>
+                    </w:rPr>
+                  </w:pPr>
+                  <w:r>
+                    <w:t>Estudiante</w:t>
+                  </w:r>
+                </w:p>
+              </w:tc>
+            </w:tr>
+            <w:tr>
+              <w:trPr>
+                <w:trHeight w:val="284"/>
+              </w:trPr>
+              <w:tc>
+                <w:tcPr>
+                  <w:tcW w:w="3898" w:type="dxa"/>
+                  <w:vAlign w:val="center"/>
+                </w:tcPr>
+                <w:p>
+                  <w:r>
+                    <w:t>Juan Pablo Gómez</w:t>
+                  </w:r>
+                </w:p>
+              </w:tc>
+              <w:tc>
+                <w:tcPr>
+                  <w:tcW w:w="3260" w:type="dxa"/>
+                </w:tcPr>
+                <w:p>
+                  <w:pPr>
+                    <w:rPr>
+                      <w:rFonts w:ascii="Gill Sans MT" w:hAnsi="Gill Sans MT" w:cs="Arial"/>
+                      <w:sz w:val="18"/>
+                      <w:szCs w:val="18"/>
+                    </w:rPr>
+                  </w:pPr>
+                  <w:r>
+                    <w:t>Ing. Sistemas.</w:t>
+                  </w:r>
+                </w:p>
+              </w:tc>
+              <w:tc>
+                <w:tcPr>
+                  <w:tcW w:w="2760" w:type="dxa"/>
+                </w:tcPr>
+                <w:p>
+                  <w:pPr>
+                    <w:rPr>
+                      <w:rFonts w:ascii="Gill Sans MT" w:hAnsi="Gill Sans MT" w:cs="Arial"/>
+                      <w:sz w:val="18"/>
+                      <w:szCs w:val="18"/>
+                    </w:rPr>
+                  </w:pPr>
+                  <w:r>
+                    <w:t>Estudiante</w:t>
+                  </w:r>
+                </w:p>
+              </w:tc>
+            </w:tr>
+          </w:tbl>
+          <w:p>
+            <w:pPr>
+              <w:rPr>
+                <w:rFonts w:ascii="Gill Sans MT" w:hAnsi="Gill Sans MT" w:cs="Arial"/>
+                <w:sz w:val="18"/>
+                <w:szCs w:val="18"/>
+              </w:rPr>
+            </w:pPr>
+          </w:p>
+          <w:tbl>
+            <w:tblPr>
+              <w:tblW w:w="9918" w:type="dxa"/>
+              <w:tblBorders>
+                <w:top w:val="single" w:sz="4" w:space="0" w:color="auto"/>
+                <w:left w:val="single" w:sz="4" w:space="0" w:color="auto"/>
+                <w:bottom w:val="single" w:sz="4" w:space="0" w:color="auto"/>
+                <w:right w:val="single" w:sz="4" w:space="0" w:color="auto"/>
+                <w:insideH w:val="single" w:sz="4" w:space="0" w:color="auto"/>
+                <w:insideV w:val="single" w:sz="4" w:space="0" w:color="auto"/>
+              </w:tblBorders>
+              <w:tblLayout w:type="fixed"/>
+              <w:tblCellMar>
+                <w:left w:w="70" w:type="dxa"/>
+                <w:right w:w="70" w:type="dxa"/>
+              </w:tblCellMar>
+              <w:tblLook w:val="0000" w:firstRow="0" w:lastRow="0" w:firstColumn="0" w:lastColumn="0" w:noHBand="0" w:noVBand="0"/>
+            </w:tblPr>
+            <w:tblGrid>
+              <w:gridCol w:w="9918"/>
+            </w:tblGrid>
+            <w:tr>
+              <w:trPr>
+                <w:trHeight w:val="393"/>
+              </w:trPr>
+              <w:tc>
+                <w:tcPr>
+                  <w:tcW w:w="9918" w:type="dxa"/>
+                  <w:shd w:val="clear" w:color="auto" w:fill="0054A7"/>
+                  <w:vAlign w:val="center"/>
+                </w:tcPr>
+                <w:p>
+                  <w:pPr>
+                    <w:rPr>
+                      <w:rFonts w:ascii="Gill Sans MT" w:hAnsi="Gill Sans MT" w:cs="Arial"/>
+                      <w:b/>
+                      <w:bCs/>
+                      <w:color w:val="FFFFFF"/>
+                      <w:sz w:val="18"/>
+                      <w:szCs w:val="18"/>
+                    </w:rPr>
+                  </w:pPr>
+                  <w:r>
+                    <w:rPr>
+                      <w:rFonts w:ascii="Gill Sans MT" w:hAnsi="Gill Sans MT" w:cs="Arial"/>
+                      <w:b/>
+                      <w:bCs/>
+                      <w:color w:val="FFFFFF"/>
+                      <w:sz w:val="18"/>
+                      <w:szCs w:val="18"/>
+                    </w:rPr>
+                    <w:t>Agenda:</w:t>
+                  </w:r>
+                </w:p>
+              </w:tc>
+            </w:tr>
+            <w:tr>
+              <w:trPr>
+                <w:trHeight w:val="1504"/>
+              </w:trPr>
+              <w:tc>
+                <w:tcPr>
+                  <w:tcW w:w="9918" w:type="dxa"/>
+                  <w:vAlign w:val="center"/>
+                </w:tcPr>
+                <w:p>
+                  <w:pPr>
+                    <w:ind w:left="720"/>
+                  </w:pPr>
+                  <w:r>
+                    <w:rPr>
+                      <w:b/>
+                      <w:bCs/>
+                    </w:rPr>
+                    <w:t xml:space="preserve">10:00 </w:t>
+                  </w:r>
+                  <w:r>
+                    <w:rPr>
+                      <w:b/>
+                      <w:bCs/>
+                    </w:rPr>
+                    <w:t>a</w:t>
+                  </w:r>
+                  <w:r>
+                    <w:rPr>
+                      <w:b/>
+                      <w:bCs/>
+                    </w:rPr>
+                    <w:t>m</w:t>
+                  </w:r>
+                  <w:r>
+                    <w:rPr>
+                      <w:b/>
+                      <w:bCs/>
+                    </w:rPr>
+                    <w:t>:</w:t>
+                  </w:r>
+                  <w:r>
+                    <w:br/>
+                    <w:t xml:space="preserve">Reunión grupal </w:t>
+                  </w:r>
+                  <w:r>
+                    <w:t xml:space="preserve">donde hablamos de los últimos detalles y avances en </w:t>
+                  </w:r>
+                  <w:proofErr w:type="spellStart"/>
+                  <w:r>
+                    <w:t>front</w:t>
+                  </w:r>
+                  <w:proofErr w:type="spellEnd"/>
+                  <w:r>
+                    <w:t xml:space="preserve"> </w:t>
+                  </w:r>
+                  <w:proofErr w:type="spellStart"/>
+                  <w:r>
+                    <w:t>end</w:t>
+                  </w:r>
+                  <w:proofErr w:type="spellEnd"/>
+                  <w:r>
+                    <w:t>, por ultimo los Access</w:t>
+                  </w:r>
+                </w:p>
+              </w:tc>
+            </w:tr>
+            <w:tr>
+              <w:trPr>
+                <w:trHeight w:val="393"/>
+              </w:trPr>
+              <w:tc>
+                <w:tcPr>
+                  <w:tcW w:w="9918" w:type="dxa"/>
+                  <w:shd w:val="clear" w:color="auto" w:fill="0054A7"/>
+                  <w:vAlign w:val="center"/>
+                </w:tcPr>
+                <w:p>
+                  <w:pPr>
+                    <w:rPr>
+                      <w:rFonts w:ascii="Gill Sans MT" w:hAnsi="Gill Sans MT" w:cs="Arial"/>
+                      <w:b/>
+                      <w:bCs/>
+                      <w:color w:val="FFFFFF"/>
+                      <w:sz w:val="18"/>
+                      <w:szCs w:val="18"/>
+                    </w:rPr>
+                  </w:pPr>
+                  <w:r>
+                    <w:rPr>
+                      <w:rFonts w:ascii="Gill Sans MT" w:hAnsi="Gill Sans MT" w:cs="Arial"/>
+                      <w:b/>
+                      <w:bCs/>
+                      <w:color w:val="FFFFFF"/>
+                      <w:sz w:val="18"/>
+                      <w:szCs w:val="18"/>
+                    </w:rPr>
+                    <w:t>Desarrollo:</w:t>
+                  </w:r>
+                </w:p>
+              </w:tc>
+            </w:tr>
+            <w:tr>
+              <w:trPr>
+                <w:trHeight w:val="1550"/>
+              </w:trPr>
+              <w:tc>
+                <w:tcPr>
+                  <w:tcW w:w="9918" w:type="dxa"/>
+                  <w:vAlign w:val="center"/>
+                </w:tcPr>
+                <w:p>
+                  <w:pPr>
+                    <w:ind w:left="720"/>
+                    <w:rPr>
+                      <w:rFonts w:cstheme="minorHAnsi"/>
+                      <w:u w:val="single"/>
+                    </w:rPr>
+                  </w:pPr>
+                  <w:r>
+                    <w:rPr>
+                      <w:rFonts w:cstheme="minorHAnsi"/>
+                    </w:rPr>
+                    <w:t xml:space="preserve">Mostrar avances y plan final con detalles para la finalización del producto a través de la versión final de la aplicación </w:t>
+                  </w:r>
+                </w:p>
+              </w:tc>
+            </w:tr>
+          </w:tbl>
+          <w:p/>
+          <w:p>
+            <w:pPr>
+              <w:ind w:left="720"/>
+              <w:rPr>
+                <w:rFonts w:cstheme="minorHAnsi"/>
+              </w:rPr>
+            </w:pPr>
           </w:p>
         </w:tc>
       </w:tr>
@@ -24047,6 +26189,15 @@
 </file>
 
 <file path=customXml/item2.xml><?xml version="1.0" encoding="utf-8"?>
+<?mso-contentType ?>
+<FormTemplates xmlns="http://schemas.microsoft.com/sharepoint/v3/contenttype/forms">
+  <Display>DocumentLibraryForm</Display>
+  <Edit>DocumentLibraryForm</Edit>
+  <New>DocumentLibraryForm</New>
+</FormTemplates>
+</file>
+
+<file path=customXml/item3.xml><?xml version="1.0" encoding="utf-8"?>
 <ct:contentTypeSchema xmlns:ct="http://schemas.microsoft.com/office/2006/metadata/contentType" xmlns:ma="http://schemas.microsoft.com/office/2006/metadata/properties/metaAttributes" ct:_="" ma:_="" ma:contentTypeName="Documento" ma:contentTypeID="0x010100D5D1B8528AA655409F3D6B632196A6B4" ma:contentTypeVersion="6" ma:contentTypeDescription="Crear nuevo documento." ma:contentTypeScope="" ma:versionID="14a5300dac836f9a082469a017a0a8f7">
   <xsd:schema xmlns:xsd="http://www.w3.org/2001/XMLSchema" xmlns:xs="http://www.w3.org/2001/XMLSchema" xmlns:p="http://schemas.microsoft.com/office/2006/metadata/properties" xmlns:ns2="6e96b1af-abf8-42c1-ada7-2a57c58cf858" targetNamespace="http://schemas.microsoft.com/office/2006/metadata/properties" ma:root="true" ma:fieldsID="3a1ed852ef170bc30aff2a03643074aa" ns2:_="">
     <xsd:import namespace="6e96b1af-abf8-42c1-ada7-2a57c58cf858"/>
@@ -24204,15 +26355,6 @@
 </ct:contentTypeSchema>
 </file>
 
-<file path=customXml/item3.xml><?xml version="1.0" encoding="utf-8"?>
-<?mso-contentType ?>
-<FormTemplates xmlns="http://schemas.microsoft.com/sharepoint/v3/contenttype/forms">
-  <Display>DocumentLibraryForm</Display>
-  <Edit>DocumentLibraryForm</Edit>
-  <New>DocumentLibraryForm</New>
-</FormTemplates>
-</file>
-
 <file path=customXml/itemProps1.xml><?xml version="1.0" encoding="utf-8"?>
 <ds:datastoreItem xmlns:ds="http://schemas.openxmlformats.org/officeDocument/2006/customXml" ds:itemID="{91DC4827-3CFF-425B-A994-5AB598C61E24}">
   <ds:schemaRefs>
@@ -24223,6 +26365,14 @@
 </file>
 
 <file path=customXml/itemProps2.xml><?xml version="1.0" encoding="utf-8"?>
+<ds:datastoreItem xmlns:ds="http://schemas.openxmlformats.org/officeDocument/2006/customXml" ds:itemID="{32F734B7-743D-41BC-8CB1-3D854D8201C2}">
+  <ds:schemaRefs>
+    <ds:schemaRef ds:uri="http://schemas.microsoft.com/sharepoint/v3/contenttype/forms"/>
+  </ds:schemaRefs>
+</ds:datastoreItem>
+</file>
+
+<file path=customXml/itemProps3.xml><?xml version="1.0" encoding="utf-8"?>
 <ds:datastoreItem xmlns:ds="http://schemas.openxmlformats.org/officeDocument/2006/customXml" ds:itemID="{C32353DE-74E8-4D8A-AE13-B9F63A1199A4}">
   <ds:schemaRefs>
     <ds:schemaRef ds:uri="http://schemas.microsoft.com/office/2006/metadata/contentType"/>
@@ -24238,12 +26388,4 @@
     <ds:schemaRef ds:uri="http://schemas.microsoft.com/internal/obd"/>
   </ds:schemaRefs>
 </ds:datastoreItem>
-</file>
-
-<file path=customXml/itemProps3.xml><?xml version="1.0" encoding="utf-8"?>
-<ds:datastoreItem xmlns:ds="http://schemas.openxmlformats.org/officeDocument/2006/customXml" ds:itemID="{32F734B7-743D-41BC-8CB1-3D854D8201C2}">
-  <ds:schemaRefs>
-    <ds:schemaRef ds:uri="http://schemas.microsoft.com/sharepoint/v3/contenttype/forms"/>
-  </ds:schemaRefs>
-</ds:datastoreItem>
 </file>
</xml_diff>